<commit_message>
Update Template Caso de Prueba.docx
ajustes tabla
</commit_message>
<xml_diff>
--- a/Trabajos Prácticos/TP_12/Template Caso de Prueba.docx
+++ b/Trabajos Prácticos/TP_12/Template Caso de Prueba.docx
@@ -4,8 +4,8 @@
   <w:body>
     <w:tbl>
       <w:tblPr>
-        <w:tblStyle w:val="Cuadrculamedia1-nfasis1"/>
-        <w:tblpPr w:leftFromText="180" w:rightFromText="180" w:vertAnchor="text" w:horzAnchor="margin" w:tblpXSpec="center" w:tblpY="-1192"/>
+        <w:tblStyle w:val="MediumGrid1-Accent1"/>
+        <w:tblpPr w:leftFromText="180" w:rightFromText="180" w:vertAnchor="text" w:horzAnchor="margin" w:tblpXSpec="center" w:tblpY="-214"/>
         <w:tblW w:w="16161" w:type="dxa"/>
         <w:tblBorders>
           <w:top w:val="single" w:sz="8" w:space="0" w:color="FFFFFF" w:themeColor="background1"/>
@@ -18,12 +18,12 @@
         <w:tblLook w:val="04A0" w:firstRow="1" w:lastRow="0" w:firstColumn="1" w:lastColumn="0" w:noHBand="0" w:noVBand="1"/>
       </w:tblPr>
       <w:tblGrid>
-        <w:gridCol w:w="992"/>
-        <w:gridCol w:w="1416"/>
-        <w:gridCol w:w="1666"/>
-        <w:gridCol w:w="2190"/>
-        <w:gridCol w:w="4807"/>
-        <w:gridCol w:w="5090"/>
+        <w:gridCol w:w="416"/>
+        <w:gridCol w:w="1559"/>
+        <w:gridCol w:w="2099"/>
+        <w:gridCol w:w="3713"/>
+        <w:gridCol w:w="5670"/>
+        <w:gridCol w:w="2704"/>
       </w:tblGrid>
       <w:tr>
         <w:trPr>
@@ -33,7 +33,7 @@
         <w:tc>
           <w:tcPr>
             <w:cnfStyle w:val="001000000000" w:firstRow="0" w:lastRow="0" w:firstColumn="1" w:lastColumn="0" w:oddVBand="0" w:evenVBand="0" w:oddHBand="0" w:evenHBand="0" w:firstRowFirstColumn="0" w:firstRowLastColumn="0" w:lastRowFirstColumn="0" w:lastRowLastColumn="0"/>
-            <w:tcW w:w="993" w:type="dxa"/>
+            <w:tcW w:w="416" w:type="dxa"/>
             <w:shd w:val="clear" w:color="auto" w:fill="2DA2BF"/>
             <w:vAlign w:val="center"/>
           </w:tcPr>
@@ -50,13 +50,13 @@
                 <w:rFonts w:ascii="Franklin Gothic Book" w:hAnsi="Franklin Gothic Book" w:cs="Calibri"/>
                 <w:szCs w:val="20"/>
               </w:rPr>
-              <w:t>Id del Caso de Prueba</w:t>
+              <w:t>ID</w:t>
             </w:r>
           </w:p>
         </w:tc>
         <w:tc>
           <w:tcPr>
-            <w:tcW w:w="1418" w:type="dxa"/>
+            <w:tcW w:w="1559" w:type="dxa"/>
             <w:shd w:val="clear" w:color="auto" w:fill="2DA2BF"/>
             <w:vAlign w:val="center"/>
           </w:tcPr>
@@ -74,13 +74,13 @@
                 <w:rFonts w:ascii="Franklin Gothic Book" w:hAnsi="Franklin Gothic Book" w:cs="Calibri"/>
                 <w:szCs w:val="20"/>
               </w:rPr>
-              <w:t>Prioridad (Alta, Media, Baja)</w:t>
+              <w:t xml:space="preserve">Prioridad </w:t>
             </w:r>
           </w:p>
         </w:tc>
         <w:tc>
           <w:tcPr>
-            <w:tcW w:w="1668" w:type="dxa"/>
+            <w:tcW w:w="2099" w:type="dxa"/>
             <w:shd w:val="clear" w:color="auto" w:fill="2DA2BF"/>
             <w:vAlign w:val="center"/>
           </w:tcPr>
@@ -104,7 +104,7 @@
         </w:tc>
         <w:tc>
           <w:tcPr>
-            <w:tcW w:w="2159" w:type="dxa"/>
+            <w:tcW w:w="3713" w:type="dxa"/>
             <w:shd w:val="clear" w:color="auto" w:fill="2DA2BF"/>
             <w:vAlign w:val="center"/>
           </w:tcPr>
@@ -128,7 +128,7 @@
         </w:tc>
         <w:tc>
           <w:tcPr>
-            <w:tcW w:w="4820" w:type="dxa"/>
+            <w:tcW w:w="5670" w:type="dxa"/>
             <w:shd w:val="clear" w:color="auto" w:fill="2DA2BF"/>
             <w:vAlign w:val="center"/>
           </w:tcPr>
@@ -152,7 +152,7 @@
         </w:tc>
         <w:tc>
           <w:tcPr>
-            <w:tcW w:w="5103" w:type="dxa"/>
+            <w:tcW w:w="2704" w:type="dxa"/>
             <w:shd w:val="clear" w:color="auto" w:fill="2DA2BF"/>
             <w:vAlign w:val="center"/>
           </w:tcPr>
@@ -183,7 +183,7 @@
         <w:tc>
           <w:tcPr>
             <w:cnfStyle w:val="001000000000" w:firstRow="0" w:lastRow="0" w:firstColumn="1" w:lastColumn="0" w:oddVBand="0" w:evenVBand="0" w:oddHBand="0" w:evenHBand="0" w:firstRowFirstColumn="0" w:firstRowLastColumn="0" w:lastRowFirstColumn="0" w:lastRowLastColumn="0"/>
-            <w:tcW w:w="993" w:type="dxa"/>
+            <w:tcW w:w="416" w:type="dxa"/>
             <w:shd w:val="clear" w:color="auto" w:fill="CDE0E8"/>
           </w:tcPr>
           <w:p>
@@ -206,7 +206,7 @@
         </w:tc>
         <w:tc>
           <w:tcPr>
-            <w:tcW w:w="1418" w:type="dxa"/>
+            <w:tcW w:w="1559" w:type="dxa"/>
             <w:shd w:val="clear" w:color="auto" w:fill="CDE0E8"/>
           </w:tcPr>
           <w:p>
@@ -228,7 +228,7 @@
         </w:tc>
         <w:tc>
           <w:tcPr>
-            <w:tcW w:w="1668" w:type="dxa"/>
+            <w:tcW w:w="2099" w:type="dxa"/>
             <w:shd w:val="clear" w:color="auto" w:fill="CDE0E8"/>
           </w:tcPr>
           <w:p>
@@ -251,7 +251,7 @@
         </w:tc>
         <w:tc>
           <w:tcPr>
-            <w:tcW w:w="2159" w:type="dxa"/>
+            <w:tcW w:w="3713" w:type="dxa"/>
             <w:shd w:val="clear" w:color="auto" w:fill="CDE0E8"/>
           </w:tcPr>
           <w:p>
@@ -333,7 +333,25 @@
                 <w:sz w:val="22"/>
                 <w:szCs w:val="22"/>
               </w:rPr>
-              <w:t xml:space="preserve"> y logueado con el email "jose@dominio.com".</w:t>
+              <w:t xml:space="preserve"> y </w:t>
+            </w:r>
+            <w:proofErr w:type="spellStart"/>
+            <w:r>
+              <w:rPr>
+                <w:rFonts w:cs="Calibri"/>
+                <w:sz w:val="22"/>
+                <w:szCs w:val="22"/>
+              </w:rPr>
+              <w:t>logueado</w:t>
+            </w:r>
+            <w:proofErr w:type="spellEnd"/>
+            <w:r>
+              <w:rPr>
+                <w:rFonts w:cs="Calibri"/>
+                <w:sz w:val="22"/>
+                <w:szCs w:val="22"/>
+              </w:rPr>
+              <w:t xml:space="preserve"> con el email "jose@dominio.com".</w:t>
             </w:r>
           </w:p>
           <w:p>
@@ -433,12 +451,12 @@
         </w:tc>
         <w:tc>
           <w:tcPr>
-            <w:tcW w:w="4820" w:type="dxa"/>
+            <w:tcW w:w="5670" w:type="dxa"/>
             <w:shd w:val="clear" w:color="auto" w:fill="CDE0E8"/>
           </w:tcPr>
           <w:p>
             <w:pPr>
-              <w:pStyle w:val="Prrafodelista"/>
+              <w:pStyle w:val="ListParagraph"/>
               <w:numPr>
                 <w:ilvl w:val="0"/>
                 <w:numId w:val="15"/>
@@ -474,7 +492,7 @@
           </w:p>
           <w:p>
             <w:pPr>
-              <w:pStyle w:val="Prrafodelista"/>
+              <w:pStyle w:val="ListParagraph"/>
               <w:numPr>
                 <w:ilvl w:val="0"/>
                 <w:numId w:val="15"/>
@@ -510,7 +528,7 @@
           </w:p>
           <w:p>
             <w:pPr>
-              <w:pStyle w:val="Prrafodelista"/>
+              <w:pStyle w:val="ListParagraph"/>
               <w:numPr>
                 <w:ilvl w:val="0"/>
                 <w:numId w:val="15"/>
@@ -546,7 +564,7 @@
           </w:p>
           <w:p>
             <w:pPr>
-              <w:pStyle w:val="Prrafodelista"/>
+              <w:pStyle w:val="ListParagraph"/>
               <w:numPr>
                 <w:ilvl w:val="0"/>
                 <w:numId w:val="15"/>
@@ -568,7 +586,7 @@
           </w:p>
           <w:p>
             <w:pPr>
-              <w:pStyle w:val="Prrafodelista"/>
+              <w:pStyle w:val="ListParagraph"/>
               <w:numPr>
                 <w:ilvl w:val="0"/>
                 <w:numId w:val="15"/>
@@ -590,7 +608,7 @@
           </w:p>
           <w:p>
             <w:pPr>
-              <w:pStyle w:val="Prrafodelista"/>
+              <w:pStyle w:val="ListParagraph"/>
               <w:numPr>
                 <w:ilvl w:val="0"/>
                 <w:numId w:val="15"/>
@@ -626,7 +644,7 @@
           </w:p>
           <w:p>
             <w:pPr>
-              <w:pStyle w:val="Prrafodelista"/>
+              <w:pStyle w:val="ListParagraph"/>
               <w:numPr>
                 <w:ilvl w:val="0"/>
                 <w:numId w:val="15"/>
@@ -648,7 +666,7 @@
           </w:p>
           <w:p>
             <w:pPr>
-              <w:pStyle w:val="Prrafodelista"/>
+              <w:pStyle w:val="ListParagraph"/>
               <w:numPr>
                 <w:ilvl w:val="0"/>
                 <w:numId w:val="15"/>
@@ -677,7 +695,7 @@
           </w:p>
           <w:p>
             <w:pPr>
-              <w:pStyle w:val="Prrafodelista"/>
+              <w:pStyle w:val="ListParagraph"/>
               <w:numPr>
                 <w:ilvl w:val="0"/>
                 <w:numId w:val="15"/>
@@ -699,7 +717,7 @@
           </w:p>
           <w:p>
             <w:pPr>
-              <w:pStyle w:val="Prrafodelista"/>
+              <w:pStyle w:val="ListParagraph"/>
               <w:numPr>
                 <w:ilvl w:val="0"/>
                 <w:numId w:val="15"/>
@@ -721,7 +739,7 @@
           </w:p>
           <w:p>
             <w:pPr>
-              <w:pStyle w:val="Prrafodelista"/>
+              <w:pStyle w:val="ListParagraph"/>
               <w:numPr>
                 <w:ilvl w:val="0"/>
                 <w:numId w:val="15"/>
@@ -744,19 +762,20 @@
         </w:tc>
         <w:tc>
           <w:tcPr>
-            <w:tcW w:w="5103" w:type="dxa"/>
+            <w:tcW w:w="2704" w:type="dxa"/>
             <w:shd w:val="clear" w:color="auto" w:fill="CDE0E8"/>
           </w:tcPr>
           <w:p>
             <w:pPr>
-              <w:pStyle w:val="Prrafodelista"/>
+              <w:pStyle w:val="ListParagraph"/>
               <w:numPr>
                 <w:ilvl w:val="0"/>
-                <w:numId w:val="16"/>
+                <w:numId w:val="19"/>
               </w:numPr>
               <w:tabs>
                 <w:tab w:val="left" w:pos="199"/>
               </w:tabs>
+              <w:ind w:left="179" w:hanging="179"/>
               <w:cnfStyle w:val="000000100000" w:firstRow="0" w:lastRow="0" w:firstColumn="0" w:lastColumn="0" w:oddVBand="0" w:evenVBand="0" w:oddHBand="1" w:evenHBand="0" w:firstRowFirstColumn="0" w:firstRowLastColumn="0" w:lastRowFirstColumn="0" w:lastRowLastColumn="0"/>
               <w:rPr>
                 <w:rFonts w:cs="Calibri"/>
@@ -775,21 +794,7 @@
                 <w:rFonts w:cs="Calibri"/>
                 <w:szCs w:val="20"/>
               </w:rPr>
-              <w:t xml:space="preserve">Tu pedido </w:t>
-            </w:r>
-            <w:r>
-              <w:rPr>
-                <w:rFonts w:cs="Calibri"/>
-                <w:szCs w:val="20"/>
-              </w:rPr>
-              <w:t>ha</w:t>
-            </w:r>
-            <w:r>
-              <w:rPr>
-                <w:rFonts w:cs="Calibri"/>
-                <w:szCs w:val="20"/>
-              </w:rPr>
-              <w:t xml:space="preserve"> sido generado con éxito. Te notificaremos cuando el cadete lo confirme.</w:t>
+              <w:t>Tu pedido ha sido generado con éxito. Te notificaremos cuando el cadete lo confirme.</w:t>
             </w:r>
             <w:r>
               <w:rPr>
@@ -808,7 +813,7 @@
         <w:tc>
           <w:tcPr>
             <w:cnfStyle w:val="001000000000" w:firstRow="0" w:lastRow="0" w:firstColumn="1" w:lastColumn="0" w:oddVBand="0" w:evenVBand="0" w:oddHBand="0" w:evenHBand="0" w:firstRowFirstColumn="0" w:firstRowLastColumn="0" w:lastRowFirstColumn="0" w:lastRowLastColumn="0"/>
-            <w:tcW w:w="993" w:type="dxa"/>
+            <w:tcW w:w="416" w:type="dxa"/>
             <w:shd w:val="clear" w:color="auto" w:fill="CDE0E8"/>
           </w:tcPr>
           <w:p>
@@ -831,7 +836,7 @@
         </w:tc>
         <w:tc>
           <w:tcPr>
-            <w:tcW w:w="1418" w:type="dxa"/>
+            <w:tcW w:w="1559" w:type="dxa"/>
             <w:shd w:val="clear" w:color="auto" w:fill="CDE0E8"/>
           </w:tcPr>
           <w:p>
@@ -853,7 +858,7 @@
         </w:tc>
         <w:tc>
           <w:tcPr>
-            <w:tcW w:w="1668" w:type="dxa"/>
+            <w:tcW w:w="2099" w:type="dxa"/>
             <w:shd w:val="clear" w:color="auto" w:fill="CDE0E8"/>
           </w:tcPr>
           <w:p>
@@ -876,7 +881,7 @@
         </w:tc>
         <w:tc>
           <w:tcPr>
-            <w:tcW w:w="2159" w:type="dxa"/>
+            <w:tcW w:w="3713" w:type="dxa"/>
             <w:shd w:val="clear" w:color="auto" w:fill="CDE0E8"/>
           </w:tcPr>
           <w:p>
@@ -940,16 +945,7 @@
                 <w:sz w:val="22"/>
                 <w:szCs w:val="22"/>
               </w:rPr>
-              <w:t xml:space="preserve"> I" en la calle "Isabel la Católica 994" </w:t>
-            </w:r>
-            <w:r>
-              <w:rPr>
-                <w:rFonts w:cs="Calibri"/>
-                <w:sz w:val="22"/>
-                <w:szCs w:val="22"/>
-              </w:rPr>
-              <w:lastRenderedPageBreak/>
-              <w:t>Córdoba, Argentina. Tiene un menú "Hamburguesa tamaño M" que cuesta $300 c/u</w:t>
+              <w:t xml:space="preserve"> I" en la calle "Isabel la Católica 994" Córdoba, Argentina. Tiene un menú "Hamburguesa tamaño M" que cuesta $300 c/u</w:t>
             </w:r>
           </w:p>
           <w:p>
@@ -989,12 +985,12 @@
         </w:tc>
         <w:tc>
           <w:tcPr>
-            <w:tcW w:w="4820" w:type="dxa"/>
+            <w:tcW w:w="5670" w:type="dxa"/>
             <w:shd w:val="clear" w:color="auto" w:fill="CDE0E8"/>
           </w:tcPr>
           <w:p>
             <w:pPr>
-              <w:pStyle w:val="Prrafodelista"/>
+              <w:pStyle w:val="ListParagraph"/>
               <w:numPr>
                 <w:ilvl w:val="0"/>
                 <w:numId w:val="17"/>
@@ -1010,13 +1006,12 @@
                 <w:rFonts w:cs="Calibri"/>
                 <w:szCs w:val="20"/>
               </w:rPr>
-              <w:lastRenderedPageBreak/>
               <w:t xml:space="preserve">El cliente selecciona la opción de realizar un pedido de "lo que sea". </w:t>
             </w:r>
           </w:p>
           <w:p>
             <w:pPr>
-              <w:pStyle w:val="Prrafodelista"/>
+              <w:pStyle w:val="ListParagraph"/>
               <w:numPr>
                 <w:ilvl w:val="0"/>
                 <w:numId w:val="17"/>
@@ -1038,7 +1033,7 @@
           </w:p>
           <w:p>
             <w:pPr>
-              <w:pStyle w:val="Prrafodelista"/>
+              <w:pStyle w:val="ListParagraph"/>
               <w:numPr>
                 <w:ilvl w:val="0"/>
                 <w:numId w:val="17"/>
@@ -1060,7 +1055,7 @@
           </w:p>
           <w:p>
             <w:pPr>
-              <w:pStyle w:val="Prrafodelista"/>
+              <w:pStyle w:val="ListParagraph"/>
               <w:numPr>
                 <w:ilvl w:val="0"/>
                 <w:numId w:val="17"/>
@@ -1082,7 +1077,7 @@
           </w:p>
           <w:p>
             <w:pPr>
-              <w:pStyle w:val="Prrafodelista"/>
+              <w:pStyle w:val="ListParagraph"/>
               <w:numPr>
                 <w:ilvl w:val="0"/>
                 <w:numId w:val="17"/>
@@ -1104,7 +1099,7 @@
           </w:p>
           <w:p>
             <w:pPr>
-              <w:pStyle w:val="Prrafodelista"/>
+              <w:pStyle w:val="ListParagraph"/>
               <w:numPr>
                 <w:ilvl w:val="0"/>
                 <w:numId w:val="17"/>
@@ -1126,7 +1121,7 @@
           </w:p>
           <w:p>
             <w:pPr>
-              <w:pStyle w:val="Prrafodelista"/>
+              <w:pStyle w:val="ListParagraph"/>
               <w:numPr>
                 <w:ilvl w:val="0"/>
                 <w:numId w:val="17"/>
@@ -1148,7 +1143,7 @@
           </w:p>
           <w:p>
             <w:pPr>
-              <w:pStyle w:val="Prrafodelista"/>
+              <w:pStyle w:val="ListParagraph"/>
               <w:numPr>
                 <w:ilvl w:val="0"/>
                 <w:numId w:val="17"/>
@@ -1184,7 +1179,7 @@
           </w:p>
           <w:p>
             <w:pPr>
-              <w:pStyle w:val="Prrafodelista"/>
+              <w:pStyle w:val="ListParagraph"/>
               <w:numPr>
                 <w:ilvl w:val="0"/>
                 <w:numId w:val="17"/>
@@ -1201,7 +1196,6 @@
                 <w:rFonts w:cs="Calibri"/>
                 <w:szCs w:val="20"/>
               </w:rPr>
-              <w:lastRenderedPageBreak/>
               <w:t xml:space="preserve">El cliente ingresa el número de tarjeta </w:t>
             </w:r>
             <w:r>
@@ -1215,7 +1209,7 @@
           </w:p>
           <w:p>
             <w:pPr>
-              <w:pStyle w:val="Prrafodelista"/>
+              <w:pStyle w:val="ListParagraph"/>
               <w:numPr>
                 <w:ilvl w:val="0"/>
                 <w:numId w:val="17"/>
@@ -1246,7 +1240,7 @@
           </w:p>
           <w:p>
             <w:pPr>
-              <w:pStyle w:val="Prrafodelista"/>
+              <w:pStyle w:val="ListParagraph"/>
               <w:numPr>
                 <w:ilvl w:val="0"/>
                 <w:numId w:val="17"/>
@@ -1268,7 +1262,7 @@
           </w:p>
           <w:p>
             <w:pPr>
-              <w:pStyle w:val="Prrafodelista"/>
+              <w:pStyle w:val="ListParagraph"/>
               <w:numPr>
                 <w:ilvl w:val="0"/>
                 <w:numId w:val="17"/>
@@ -1290,7 +1284,7 @@
           </w:p>
           <w:p>
             <w:pPr>
-              <w:pStyle w:val="Prrafodelista"/>
+              <w:pStyle w:val="ListParagraph"/>
               <w:numPr>
                 <w:ilvl w:val="0"/>
                 <w:numId w:val="17"/>
@@ -1312,7 +1306,7 @@
           </w:p>
           <w:p>
             <w:pPr>
-              <w:pStyle w:val="Prrafodelista"/>
+              <w:pStyle w:val="ListParagraph"/>
               <w:numPr>
                 <w:ilvl w:val="0"/>
                 <w:numId w:val="17"/>
@@ -1334,7 +1328,7 @@
           </w:p>
           <w:p>
             <w:pPr>
-              <w:pStyle w:val="Prrafodelista"/>
+              <w:pStyle w:val="ListParagraph"/>
               <w:ind w:left="430"/>
               <w:cnfStyle w:val="000000000000" w:firstRow="0" w:lastRow="0" w:firstColumn="0" w:lastColumn="0" w:oddVBand="0" w:evenVBand="0" w:oddHBand="0" w:evenHBand="0" w:firstRowFirstColumn="0" w:firstRowLastColumn="0" w:lastRowFirstColumn="0" w:lastRowLastColumn="0"/>
               <w:rPr>
@@ -1353,15 +1347,15 @@
         </w:tc>
         <w:tc>
           <w:tcPr>
-            <w:tcW w:w="5103" w:type="dxa"/>
+            <w:tcW w:w="2704" w:type="dxa"/>
             <w:shd w:val="clear" w:color="auto" w:fill="CDE0E8"/>
           </w:tcPr>
           <w:p>
             <w:pPr>
-              <w:pStyle w:val="Prrafodelista"/>
+              <w:pStyle w:val="ListParagraph"/>
               <w:numPr>
                 <w:ilvl w:val="0"/>
-                <w:numId w:val="16"/>
+                <w:numId w:val="19"/>
               </w:numPr>
               <w:tabs>
                 <w:tab w:val="left" w:pos="199"/>
@@ -1377,7 +1371,6 @@
                 <w:rFonts w:cs="Calibri"/>
                 <w:szCs w:val="20"/>
               </w:rPr>
-              <w:lastRenderedPageBreak/>
               <w:t>El sistema muestra el mensaje “</w:t>
             </w:r>
             <w:r>
@@ -1405,7 +1398,7 @@
         <w:tc>
           <w:tcPr>
             <w:cnfStyle w:val="001000000000" w:firstRow="0" w:lastRow="0" w:firstColumn="1" w:lastColumn="0" w:oddVBand="0" w:evenVBand="0" w:oddHBand="0" w:evenHBand="0" w:firstRowFirstColumn="0" w:firstRowLastColumn="0" w:lastRowFirstColumn="0" w:lastRowLastColumn="0"/>
-            <w:tcW w:w="993" w:type="dxa"/>
+            <w:tcW w:w="416" w:type="dxa"/>
             <w:shd w:val="clear" w:color="auto" w:fill="CDE0E8"/>
           </w:tcPr>
           <w:p>
@@ -1422,13 +1415,14 @@
                 <w:b w:val="0"/>
                 <w:szCs w:val="20"/>
               </w:rPr>
+              <w:lastRenderedPageBreak/>
               <w:t>3</w:t>
             </w:r>
           </w:p>
         </w:tc>
         <w:tc>
           <w:tcPr>
-            <w:tcW w:w="1418" w:type="dxa"/>
+            <w:tcW w:w="1559" w:type="dxa"/>
             <w:shd w:val="clear" w:color="auto" w:fill="CDE0E8"/>
           </w:tcPr>
           <w:p>
@@ -1450,7 +1444,7 @@
         </w:tc>
         <w:tc>
           <w:tcPr>
-            <w:tcW w:w="1668" w:type="dxa"/>
+            <w:tcW w:w="2099" w:type="dxa"/>
             <w:shd w:val="clear" w:color="auto" w:fill="CDE0E8"/>
           </w:tcPr>
           <w:p>
@@ -1473,7 +1467,7 @@
         </w:tc>
         <w:tc>
           <w:tcPr>
-            <w:tcW w:w="2159" w:type="dxa"/>
+            <w:tcW w:w="3713" w:type="dxa"/>
             <w:shd w:val="clear" w:color="auto" w:fill="CDE0E8"/>
           </w:tcPr>
           <w:p>
@@ -1537,27 +1531,18 @@
                 <w:sz w:val="22"/>
                 <w:szCs w:val="22"/>
               </w:rPr>
-              <w:t xml:space="preserve"> I" en la calle "Isabel la Católica 994" Córdoba, Argentina. Tiene un menú "Hamburguesa </w:t>
-            </w:r>
-            <w:r>
-              <w:rPr>
-                <w:rFonts w:cs="Calibri"/>
-                <w:sz w:val="22"/>
-                <w:szCs w:val="22"/>
-              </w:rPr>
-              <w:lastRenderedPageBreak/>
-              <w:t>tamaño M" que cuesta $300 c/u</w:t>
+              <w:t xml:space="preserve"> I" en la calle "Isabel la Católica 994" Córdoba, Argentina. Tiene un menú "Hamburguesa tamaño M" que cuesta $300 c/u</w:t>
             </w:r>
           </w:p>
         </w:tc>
         <w:tc>
           <w:tcPr>
-            <w:tcW w:w="4820" w:type="dxa"/>
+            <w:tcW w:w="5670" w:type="dxa"/>
             <w:shd w:val="clear" w:color="auto" w:fill="CDE0E8"/>
           </w:tcPr>
           <w:p>
             <w:pPr>
-              <w:pStyle w:val="Prrafodelista"/>
+              <w:pStyle w:val="ListParagraph"/>
               <w:numPr>
                 <w:ilvl w:val="0"/>
                 <w:numId w:val="18"/>
@@ -1574,13 +1559,12 @@
                 <w:rFonts w:cs="Calibri"/>
                 <w:szCs w:val="20"/>
               </w:rPr>
-              <w:lastRenderedPageBreak/>
               <w:t xml:space="preserve">El cliente selecciona la opción de realizar un pedido de "lo que sea". </w:t>
             </w:r>
           </w:p>
           <w:p>
             <w:pPr>
-              <w:pStyle w:val="Prrafodelista"/>
+              <w:pStyle w:val="ListParagraph"/>
               <w:numPr>
                 <w:ilvl w:val="0"/>
                 <w:numId w:val="18"/>
@@ -1602,7 +1586,7 @@
           </w:p>
           <w:p>
             <w:pPr>
-              <w:pStyle w:val="Prrafodelista"/>
+              <w:pStyle w:val="ListParagraph"/>
               <w:numPr>
                 <w:ilvl w:val="0"/>
                 <w:numId w:val="18"/>
@@ -1624,7 +1608,7 @@
           </w:p>
           <w:p>
             <w:pPr>
-              <w:pStyle w:val="Prrafodelista"/>
+              <w:pStyle w:val="ListParagraph"/>
               <w:numPr>
                 <w:ilvl w:val="0"/>
                 <w:numId w:val="18"/>
@@ -1646,7 +1630,7 @@
           </w:p>
           <w:p>
             <w:pPr>
-              <w:pStyle w:val="Prrafodelista"/>
+              <w:pStyle w:val="ListParagraph"/>
               <w:numPr>
                 <w:ilvl w:val="0"/>
                 <w:numId w:val="18"/>
@@ -1668,7 +1652,7 @@
           </w:p>
           <w:p>
             <w:pPr>
-              <w:pStyle w:val="Prrafodelista"/>
+              <w:pStyle w:val="ListParagraph"/>
               <w:numPr>
                 <w:ilvl w:val="0"/>
                 <w:numId w:val="18"/>
@@ -1690,7 +1674,7 @@
           </w:p>
           <w:p>
             <w:pPr>
-              <w:pStyle w:val="Prrafodelista"/>
+              <w:pStyle w:val="ListParagraph"/>
               <w:numPr>
                 <w:ilvl w:val="0"/>
                 <w:numId w:val="18"/>
@@ -1712,7 +1696,7 @@
           </w:p>
           <w:p>
             <w:pPr>
-              <w:pStyle w:val="Prrafodelista"/>
+              <w:pStyle w:val="ListParagraph"/>
               <w:numPr>
                 <w:ilvl w:val="0"/>
                 <w:numId w:val="18"/>
@@ -1734,7 +1718,7 @@
           </w:p>
           <w:p>
             <w:pPr>
-              <w:pStyle w:val="Prrafodelista"/>
+              <w:pStyle w:val="ListParagraph"/>
               <w:numPr>
                 <w:ilvl w:val="0"/>
                 <w:numId w:val="18"/>
@@ -1756,7 +1740,7 @@
           </w:p>
           <w:p>
             <w:pPr>
-              <w:pStyle w:val="Prrafodelista"/>
+              <w:pStyle w:val="ListParagraph"/>
               <w:numPr>
                 <w:ilvl w:val="0"/>
                 <w:numId w:val="18"/>
@@ -1773,26 +1757,12 @@
                 <w:rFonts w:cs="Calibri"/>
                 <w:szCs w:val="20"/>
               </w:rPr>
-              <w:t>El cliente selecciona la opción “</w:t>
-            </w:r>
-            <w:r>
-              <w:rPr>
-                <w:rFonts w:cs="Calibri"/>
-                <w:szCs w:val="20"/>
-              </w:rPr>
-              <w:t>entrega programada</w:t>
-            </w:r>
-            <w:r>
-              <w:rPr>
-                <w:rFonts w:cs="Calibri"/>
-                <w:szCs w:val="20"/>
-              </w:rPr>
-              <w:t>”</w:t>
-            </w:r>
-          </w:p>
-          <w:p>
-            <w:pPr>
-              <w:pStyle w:val="Prrafodelista"/>
+              <w:t>El cliente selecciona la opción “entrega programada”</w:t>
+            </w:r>
+          </w:p>
+          <w:p>
+            <w:pPr>
+              <w:pStyle w:val="ListParagraph"/>
               <w:numPr>
                 <w:ilvl w:val="0"/>
                 <w:numId w:val="18"/>
@@ -1814,7 +1784,7 @@
           </w:p>
           <w:p>
             <w:pPr>
-              <w:pStyle w:val="Prrafodelista"/>
+              <w:pStyle w:val="ListParagraph"/>
               <w:numPr>
                 <w:ilvl w:val="0"/>
                 <w:numId w:val="18"/>
@@ -1836,7 +1806,7 @@
           </w:p>
           <w:p>
             <w:pPr>
-              <w:pStyle w:val="Prrafodelista"/>
+              <w:pStyle w:val="ListParagraph"/>
               <w:numPr>
                 <w:ilvl w:val="0"/>
                 <w:numId w:val="18"/>
@@ -1859,15 +1829,15 @@
         </w:tc>
         <w:tc>
           <w:tcPr>
-            <w:tcW w:w="5103" w:type="dxa"/>
+            <w:tcW w:w="2704" w:type="dxa"/>
             <w:shd w:val="clear" w:color="auto" w:fill="CDE0E8"/>
           </w:tcPr>
           <w:p>
             <w:pPr>
-              <w:pStyle w:val="Prrafodelista"/>
+              <w:pStyle w:val="ListParagraph"/>
               <w:numPr>
                 <w:ilvl w:val="0"/>
-                <w:numId w:val="16"/>
+                <w:numId w:val="19"/>
               </w:numPr>
               <w:tabs>
                 <w:tab w:val="left" w:pos="199"/>
@@ -1909,7 +1879,7 @@
         <w:tc>
           <w:tcPr>
             <w:cnfStyle w:val="001000000000" w:firstRow="0" w:lastRow="0" w:firstColumn="1" w:lastColumn="0" w:oddVBand="0" w:evenVBand="0" w:oddHBand="0" w:evenHBand="0" w:firstRowFirstColumn="0" w:firstRowLastColumn="0" w:lastRowFirstColumn="0" w:lastRowLastColumn="0"/>
-            <w:tcW w:w="993" w:type="dxa"/>
+            <w:tcW w:w="416" w:type="dxa"/>
             <w:shd w:val="clear" w:color="auto" w:fill="CDE0E8"/>
           </w:tcPr>
           <w:p>
@@ -1924,7 +1894,7 @@
         </w:tc>
         <w:tc>
           <w:tcPr>
-            <w:tcW w:w="1418" w:type="dxa"/>
+            <w:tcW w:w="1559" w:type="dxa"/>
             <w:shd w:val="clear" w:color="auto" w:fill="CDE0E8"/>
           </w:tcPr>
           <w:p>
@@ -1939,7 +1909,7 @@
         </w:tc>
         <w:tc>
           <w:tcPr>
-            <w:tcW w:w="1668" w:type="dxa"/>
+            <w:tcW w:w="2099" w:type="dxa"/>
             <w:shd w:val="clear" w:color="auto" w:fill="CDE0E8"/>
           </w:tcPr>
           <w:p>
@@ -1955,7 +1925,7 @@
         </w:tc>
         <w:tc>
           <w:tcPr>
-            <w:tcW w:w="2159" w:type="dxa"/>
+            <w:tcW w:w="3713" w:type="dxa"/>
             <w:shd w:val="clear" w:color="auto" w:fill="CDE0E8"/>
           </w:tcPr>
           <w:p>
@@ -1971,7 +1941,7 @@
         </w:tc>
         <w:tc>
           <w:tcPr>
-            <w:tcW w:w="4820" w:type="dxa"/>
+            <w:tcW w:w="5670" w:type="dxa"/>
             <w:shd w:val="clear" w:color="auto" w:fill="CDE0E8"/>
           </w:tcPr>
           <w:p>
@@ -1986,12 +1956,12 @@
         </w:tc>
         <w:tc>
           <w:tcPr>
-            <w:tcW w:w="5103" w:type="dxa"/>
+            <w:tcW w:w="2704" w:type="dxa"/>
             <w:shd w:val="clear" w:color="auto" w:fill="CDE0E8"/>
           </w:tcPr>
           <w:p>
             <w:pPr>
-              <w:pStyle w:val="Prrafodelista"/>
+              <w:pStyle w:val="ListParagraph"/>
               <w:numPr>
                 <w:ilvl w:val="0"/>
                 <w:numId w:val="16"/>
@@ -3176,6 +3146,119 @@
     </w:lvl>
   </w:abstractNum>
   <w:abstractNum w:abstractNumId="12" w15:restartNumberingAfterBreak="0">
+    <w:nsid w:val="4102234B"/>
+    <w:multiLevelType w:val="hybridMultilevel"/>
+    <w:tmpl w:val="B4222932"/>
+    <w:lvl w:ilvl="0" w:tplc="08090001">
+      <w:start w:val="1"/>
+      <w:numFmt w:val="bullet"/>
+      <w:lvlText w:val=""/>
+      <w:lvlJc w:val="left"/>
+      <w:pPr>
+        <w:ind w:left="895" w:hanging="360"/>
+      </w:pPr>
+      <w:rPr>
+        <w:rFonts w:ascii="Symbol" w:hAnsi="Symbol" w:hint="default"/>
+      </w:rPr>
+    </w:lvl>
+    <w:lvl w:ilvl="1" w:tplc="08090003" w:tentative="1">
+      <w:start w:val="1"/>
+      <w:numFmt w:val="bullet"/>
+      <w:lvlText w:val="o"/>
+      <w:lvlJc w:val="left"/>
+      <w:pPr>
+        <w:ind w:left="1615" w:hanging="360"/>
+      </w:pPr>
+      <w:rPr>
+        <w:rFonts w:ascii="Courier New" w:hAnsi="Courier New" w:cs="Courier New" w:hint="default"/>
+      </w:rPr>
+    </w:lvl>
+    <w:lvl w:ilvl="2" w:tplc="08090005" w:tentative="1">
+      <w:start w:val="1"/>
+      <w:numFmt w:val="bullet"/>
+      <w:lvlText w:val=""/>
+      <w:lvlJc w:val="left"/>
+      <w:pPr>
+        <w:ind w:left="2335" w:hanging="360"/>
+      </w:pPr>
+      <w:rPr>
+        <w:rFonts w:ascii="Wingdings" w:hAnsi="Wingdings" w:hint="default"/>
+      </w:rPr>
+    </w:lvl>
+    <w:lvl w:ilvl="3" w:tplc="08090001" w:tentative="1">
+      <w:start w:val="1"/>
+      <w:numFmt w:val="bullet"/>
+      <w:lvlText w:val=""/>
+      <w:lvlJc w:val="left"/>
+      <w:pPr>
+        <w:ind w:left="3055" w:hanging="360"/>
+      </w:pPr>
+      <w:rPr>
+        <w:rFonts w:ascii="Symbol" w:hAnsi="Symbol" w:hint="default"/>
+      </w:rPr>
+    </w:lvl>
+    <w:lvl w:ilvl="4" w:tplc="08090003" w:tentative="1">
+      <w:start w:val="1"/>
+      <w:numFmt w:val="bullet"/>
+      <w:lvlText w:val="o"/>
+      <w:lvlJc w:val="left"/>
+      <w:pPr>
+        <w:ind w:left="3775" w:hanging="360"/>
+      </w:pPr>
+      <w:rPr>
+        <w:rFonts w:ascii="Courier New" w:hAnsi="Courier New" w:cs="Courier New" w:hint="default"/>
+      </w:rPr>
+    </w:lvl>
+    <w:lvl w:ilvl="5" w:tplc="08090005" w:tentative="1">
+      <w:start w:val="1"/>
+      <w:numFmt w:val="bullet"/>
+      <w:lvlText w:val=""/>
+      <w:lvlJc w:val="left"/>
+      <w:pPr>
+        <w:ind w:left="4495" w:hanging="360"/>
+      </w:pPr>
+      <w:rPr>
+        <w:rFonts w:ascii="Wingdings" w:hAnsi="Wingdings" w:hint="default"/>
+      </w:rPr>
+    </w:lvl>
+    <w:lvl w:ilvl="6" w:tplc="08090001" w:tentative="1">
+      <w:start w:val="1"/>
+      <w:numFmt w:val="bullet"/>
+      <w:lvlText w:val=""/>
+      <w:lvlJc w:val="left"/>
+      <w:pPr>
+        <w:ind w:left="5215" w:hanging="360"/>
+      </w:pPr>
+      <w:rPr>
+        <w:rFonts w:ascii="Symbol" w:hAnsi="Symbol" w:hint="default"/>
+      </w:rPr>
+    </w:lvl>
+    <w:lvl w:ilvl="7" w:tplc="08090003" w:tentative="1">
+      <w:start w:val="1"/>
+      <w:numFmt w:val="bullet"/>
+      <w:lvlText w:val="o"/>
+      <w:lvlJc w:val="left"/>
+      <w:pPr>
+        <w:ind w:left="5935" w:hanging="360"/>
+      </w:pPr>
+      <w:rPr>
+        <w:rFonts w:ascii="Courier New" w:hAnsi="Courier New" w:cs="Courier New" w:hint="default"/>
+      </w:rPr>
+    </w:lvl>
+    <w:lvl w:ilvl="8" w:tplc="08090005" w:tentative="1">
+      <w:start w:val="1"/>
+      <w:numFmt w:val="bullet"/>
+      <w:lvlText w:val=""/>
+      <w:lvlJc w:val="left"/>
+      <w:pPr>
+        <w:ind w:left="6655" w:hanging="360"/>
+      </w:pPr>
+      <w:rPr>
+        <w:rFonts w:ascii="Wingdings" w:hAnsi="Wingdings" w:hint="default"/>
+      </w:rPr>
+    </w:lvl>
+  </w:abstractNum>
+  <w:abstractNum w:abstractNumId="13" w15:restartNumberingAfterBreak="0">
     <w:nsid w:val="44CC7AC3"/>
     <w:multiLevelType w:val="hybridMultilevel"/>
     <w:tmpl w:val="A76C4A1A"/>
@@ -3288,7 +3371,7 @@
       </w:rPr>
     </w:lvl>
   </w:abstractNum>
-  <w:abstractNum w:abstractNumId="13" w15:restartNumberingAfterBreak="0">
+  <w:abstractNum w:abstractNumId="14" w15:restartNumberingAfterBreak="0">
     <w:nsid w:val="512E1F62"/>
     <w:multiLevelType w:val="hybridMultilevel"/>
     <w:tmpl w:val="A8FA0740"/>
@@ -3401,7 +3484,7 @@
       </w:rPr>
     </w:lvl>
   </w:abstractNum>
-  <w:abstractNum w:abstractNumId="14" w15:restartNumberingAfterBreak="0">
+  <w:abstractNum w:abstractNumId="15" w15:restartNumberingAfterBreak="0">
     <w:nsid w:val="589C1AA9"/>
     <w:multiLevelType w:val="hybridMultilevel"/>
     <w:tmpl w:val="257C6954"/>
@@ -3490,7 +3573,7 @@
       </w:pPr>
     </w:lvl>
   </w:abstractNum>
-  <w:abstractNum w:abstractNumId="15" w15:restartNumberingAfterBreak="0">
+  <w:abstractNum w:abstractNumId="16" w15:restartNumberingAfterBreak="0">
     <w:nsid w:val="590B3E0E"/>
     <w:multiLevelType w:val="hybridMultilevel"/>
     <w:tmpl w:val="C6FAE0DE"/>
@@ -3579,7 +3662,7 @@
       </w:pPr>
     </w:lvl>
   </w:abstractNum>
-  <w:abstractNum w:abstractNumId="16" w15:restartNumberingAfterBreak="0">
+  <w:abstractNum w:abstractNumId="17" w15:restartNumberingAfterBreak="0">
     <w:nsid w:val="67101879"/>
     <w:multiLevelType w:val="hybridMultilevel"/>
     <w:tmpl w:val="6B26317C"/>
@@ -3668,7 +3751,7 @@
       </w:pPr>
     </w:lvl>
   </w:abstractNum>
-  <w:abstractNum w:abstractNumId="17" w15:restartNumberingAfterBreak="0">
+  <w:abstractNum w:abstractNumId="18" w15:restartNumberingAfterBreak="0">
     <w:nsid w:val="706B0BD2"/>
     <w:multiLevelType w:val="hybridMultilevel"/>
     <w:tmpl w:val="472A66C8"/>
@@ -3755,7 +3838,7 @@
     </w:lvl>
   </w:abstractNum>
   <w:num w:numId="1" w16cid:durableId="1498811610">
-    <w:abstractNumId w:val="12"/>
+    <w:abstractNumId w:val="13"/>
   </w:num>
   <w:num w:numId="2" w16cid:durableId="1322736323">
     <w:abstractNumId w:val="6"/>
@@ -3764,13 +3847,13 @@
     <w:abstractNumId w:val="8"/>
   </w:num>
   <w:num w:numId="4" w16cid:durableId="2000841599">
-    <w:abstractNumId w:val="14"/>
+    <w:abstractNumId w:val="15"/>
   </w:num>
   <w:num w:numId="5" w16cid:durableId="134415890">
     <w:abstractNumId w:val="3"/>
   </w:num>
   <w:num w:numId="6" w16cid:durableId="90010043">
-    <w:abstractNumId w:val="16"/>
+    <w:abstractNumId w:val="17"/>
   </w:num>
   <w:num w:numId="7" w16cid:durableId="1677463431">
     <w:abstractNumId w:val="9"/>
@@ -3794,19 +3877,22 @@
     <w:abstractNumId w:val="2"/>
   </w:num>
   <w:num w:numId="14" w16cid:durableId="156464615">
-    <w:abstractNumId w:val="17"/>
+    <w:abstractNumId w:val="18"/>
   </w:num>
   <w:num w:numId="15" w16cid:durableId="1627855300">
     <w:abstractNumId w:val="4"/>
   </w:num>
   <w:num w:numId="16" w16cid:durableId="74980191">
-    <w:abstractNumId w:val="13"/>
+    <w:abstractNumId w:val="14"/>
   </w:num>
   <w:num w:numId="17" w16cid:durableId="1510485096">
-    <w:abstractNumId w:val="15"/>
+    <w:abstractNumId w:val="16"/>
   </w:num>
   <w:num w:numId="18" w16cid:durableId="426460580">
     <w:abstractNumId w:val="10"/>
+  </w:num>
+  <w:num w:numId="19" w16cid:durableId="707409774">
+    <w:abstractNumId w:val="12"/>
   </w:num>
 </w:numbering>
 </file>
@@ -4216,13 +4302,13 @@
       <w:lang w:val="es-ES" w:eastAsia="es-ES"/>
     </w:rPr>
   </w:style>
-  <w:style w:type="character" w:default="1" w:styleId="Fuentedeprrafopredeter">
+  <w:style w:type="character" w:default="1" w:styleId="DefaultParagraphFont">
     <w:name w:val="Default Paragraph Font"/>
     <w:uiPriority w:val="1"/>
     <w:semiHidden/>
     <w:unhideWhenUsed/>
   </w:style>
-  <w:style w:type="table" w:default="1" w:styleId="Tablanormal">
+  <w:style w:type="table" w:default="1" w:styleId="TableNormal">
     <w:name w:val="Normal Table"/>
     <w:uiPriority w:val="99"/>
     <w:semiHidden/>
@@ -4237,15 +4323,15 @@
       </w:tblCellMar>
     </w:tblPr>
   </w:style>
-  <w:style w:type="numbering" w:default="1" w:styleId="Sinlista">
+  <w:style w:type="numbering" w:default="1" w:styleId="NoList">
     <w:name w:val="No List"/>
     <w:uiPriority w:val="99"/>
     <w:semiHidden/>
     <w:unhideWhenUsed/>
   </w:style>
-  <w:style w:type="table" w:styleId="Tablaconcuadrcula">
+  <w:style w:type="table" w:styleId="TableGrid">
     <w:name w:val="Table Grid"/>
-    <w:basedOn w:val="Tablanormal"/>
+    <w:basedOn w:val="TableNormal"/>
     <w:rsid w:val="00B46C55"/>
     <w:pPr>
       <w:spacing w:after="160" w:line="312" w:lineRule="auto"/>
@@ -4267,7 +4353,7 @@
       </w:tblBorders>
     </w:tblPr>
   </w:style>
-  <w:style w:type="paragraph" w:styleId="Prrafodelista">
+  <w:style w:type="paragraph" w:styleId="ListParagraph">
     <w:name w:val="List Paragraph"/>
     <w:basedOn w:val="Normal"/>
     <w:uiPriority w:val="34"/>
@@ -4278,9 +4364,9 @@
       <w:contextualSpacing/>
     </w:pPr>
   </w:style>
-  <w:style w:type="table" w:styleId="Cuadrculamedia1-nfasis1">
+  <w:style w:type="table" w:styleId="MediumGrid1-Accent1">
     <w:name w:val="Medium Grid 1 Accent 1"/>
-    <w:basedOn w:val="Tablanormal"/>
+    <w:basedOn w:val="TableNormal"/>
     <w:uiPriority w:val="67"/>
     <w:rsid w:val="00B46C55"/>
     <w:rPr>

</xml_diff>

<commit_message>
caso de prueba 12 arreglado
</commit_message>
<xml_diff>
--- a/Trabajos Prácticos/TP_12/Template Caso de Prueba.docx
+++ b/Trabajos Prácticos/TP_12/Template Caso de Prueba.docx
@@ -1,6 +1,6 @@
 
 <file path=word/document.xml><?xml version="1.0" encoding="utf-8"?>
-<w:document xmlns:wpc="http://schemas.microsoft.com/office/word/2010/wordprocessingCanvas" xmlns:cx="http://schemas.microsoft.com/office/drawing/2014/chartex" xmlns:cx1="http://schemas.microsoft.com/office/drawing/2015/9/8/chartex" xmlns:cx2="http://schemas.microsoft.com/office/drawing/2015/10/21/chartex" xmlns:cx3="http://schemas.microsoft.com/office/drawing/2016/5/9/chartex" xmlns:cx4="http://schemas.microsoft.com/office/drawing/2016/5/10/chartex" xmlns:cx5="http://schemas.microsoft.com/office/drawing/2016/5/11/chartex" xmlns:cx6="http://schemas.microsoft.com/office/drawing/2016/5/12/chartex" xmlns:cx7="http://schemas.microsoft.com/office/drawing/2016/5/13/chartex" xmlns:cx8="http://schemas.microsoft.com/office/drawing/2016/5/14/chartex" xmlns:mc="http://schemas.openxmlformats.org/markup-compatibility/2006" xmlns:aink="http://schemas.microsoft.com/office/drawing/2016/ink" xmlns:am3d="http://schemas.microsoft.com/office/drawing/2017/model3d" xmlns:o="urn:schemas-microsoft-com:office:office" xmlns:oel="http://schemas.microsoft.com/office/2019/extlst" xmlns:r="http://schemas.openxmlformats.org/officeDocument/2006/relationships" xmlns:m="http://schemas.openxmlformats.org/officeDocument/2006/math" xmlns:v="urn:schemas-microsoft-com:vml" xmlns:wp14="http://schemas.microsoft.com/office/word/2010/wordprocessingDrawing" xmlns:wp="http://schemas.openxmlformats.org/drawingml/2006/wordprocessingDrawing" xmlns:w10="urn:schemas-microsoft-com:office:word" xmlns:w="http://schemas.openxmlformats.org/wordprocessingml/2006/main" xmlns:w14="http://schemas.microsoft.com/office/word/2010/wordml" xmlns:w15="http://schemas.microsoft.com/office/word/2012/wordml" xmlns:w16cex="http://schemas.microsoft.com/office/word/2018/wordml/cex" xmlns:w16cid="http://schemas.microsoft.com/office/word/2016/wordml/cid" xmlns:w16="http://schemas.microsoft.com/office/word/2018/wordml" xmlns:w16sdtdh="http://schemas.microsoft.com/office/word/2020/wordml/sdtdatahash" xmlns:w16se="http://schemas.microsoft.com/office/word/2015/wordml/symex" xmlns:wpg="http://schemas.microsoft.com/office/word/2010/wordprocessingGroup" xmlns:wpi="http://schemas.microsoft.com/office/word/2010/wordprocessingInk" xmlns:wne="http://schemas.microsoft.com/office/word/2006/wordml" xmlns:wps="http://schemas.microsoft.com/office/word/2010/wordprocessingShape" mc:Ignorable="w14 w15 w16se w16cid w16 w16cex w16sdtdh wp14">
+<w:document xmlns:wpc="http://schemas.microsoft.com/office/word/2010/wordprocessingCanvas" xmlns:cx="http://schemas.microsoft.com/office/drawing/2014/chartex" xmlns:cx1="http://schemas.microsoft.com/office/drawing/2015/9/8/chartex" xmlns:cx2="http://schemas.microsoft.com/office/drawing/2015/10/21/chartex" xmlns:cx3="http://schemas.microsoft.com/office/drawing/2016/5/9/chartex" xmlns:cx4="http://schemas.microsoft.com/office/drawing/2016/5/10/chartex" xmlns:cx5="http://schemas.microsoft.com/office/drawing/2016/5/11/chartex" xmlns:cx6="http://schemas.microsoft.com/office/drawing/2016/5/12/chartex" xmlns:cx7="http://schemas.microsoft.com/office/drawing/2016/5/13/chartex" xmlns:cx8="http://schemas.microsoft.com/office/drawing/2016/5/14/chartex" xmlns:mc="http://schemas.openxmlformats.org/markup-compatibility/2006" xmlns:aink="http://schemas.microsoft.com/office/drawing/2016/ink" xmlns:am3d="http://schemas.microsoft.com/office/drawing/2017/model3d" xmlns:o="urn:schemas-microsoft-com:office:office" xmlns:r="http://schemas.openxmlformats.org/officeDocument/2006/relationships" xmlns:m="http://schemas.openxmlformats.org/officeDocument/2006/math" xmlns:v="urn:schemas-microsoft-com:vml" xmlns:wp14="http://schemas.microsoft.com/office/word/2010/wordprocessingDrawing" xmlns:wp="http://schemas.openxmlformats.org/drawingml/2006/wordprocessingDrawing" xmlns:w10="urn:schemas-microsoft-com:office:word" xmlns:w="http://schemas.openxmlformats.org/wordprocessingml/2006/main" xmlns:w14="http://schemas.microsoft.com/office/word/2010/wordml" xmlns:w15="http://schemas.microsoft.com/office/word/2012/wordml" xmlns:w16cex="http://schemas.microsoft.com/office/word/2018/wordml/cex" xmlns:w16cid="http://schemas.microsoft.com/office/word/2016/wordml/cid" xmlns:w16="http://schemas.microsoft.com/office/word/2018/wordml" xmlns:w16sdtdh="http://schemas.microsoft.com/office/word/2020/wordml/sdtdatahash" xmlns:w16se="http://schemas.microsoft.com/office/word/2015/wordml/symex" xmlns:wpg="http://schemas.microsoft.com/office/word/2010/wordprocessingGroup" xmlns:wpi="http://schemas.microsoft.com/office/word/2010/wordprocessingInk" xmlns:wne="http://schemas.microsoft.com/office/word/2006/wordml" xmlns:wps="http://schemas.microsoft.com/office/word/2010/wordprocessingShape" mc:Ignorable="w14 w15 w16se w16cid w16 w16cex w16sdtdh wp14">
   <w:body>
     <w:p>
       <w:r>
@@ -442,7 +442,25 @@
                 <w:sz w:val="22"/>
                 <w:szCs w:val="22"/>
               </w:rPr>
-              <w:t xml:space="preserve"> y logueado con el email "jose@dominio.com".</w:t>
+              <w:t xml:space="preserve"> y </w:t>
+            </w:r>
+            <w:proofErr w:type="spellStart"/>
+            <w:r>
+              <w:rPr>
+                <w:rFonts w:cs="Calibri"/>
+                <w:sz w:val="22"/>
+                <w:szCs w:val="22"/>
+              </w:rPr>
+              <w:t>logueado</w:t>
+            </w:r>
+            <w:proofErr w:type="spellEnd"/>
+            <w:r>
+              <w:rPr>
+                <w:rFonts w:cs="Calibri"/>
+                <w:sz w:val="22"/>
+                <w:szCs w:val="22"/>
+              </w:rPr>
+              <w:t xml:space="preserve"> con el email "jose@dominio.com".</w:t>
             </w:r>
           </w:p>
           <w:p>
@@ -529,7 +547,25 @@
                 <w:sz w:val="22"/>
                 <w:szCs w:val="22"/>
               </w:rPr>
-              <w:t xml:space="preserve"> Existe un local "Homies I" en la calle "Isabel la </w:t>
+              <w:t xml:space="preserve"> Existe un local "</w:t>
+            </w:r>
+            <w:proofErr w:type="spellStart"/>
+            <w:r>
+              <w:rPr>
+                <w:rFonts w:cs="Calibri"/>
+                <w:sz w:val="22"/>
+                <w:szCs w:val="22"/>
+              </w:rPr>
+              <w:t>Homies</w:t>
+            </w:r>
+            <w:proofErr w:type="spellEnd"/>
+            <w:r>
+              <w:rPr>
+                <w:rFonts w:cs="Calibri"/>
+                <w:sz w:val="22"/>
+                <w:szCs w:val="22"/>
+              </w:rPr>
+              <w:t xml:space="preserve"> I" en la calle "Isabel la </w:t>
             </w:r>
             <w:r>
               <w:rPr>
@@ -1136,7 +1172,25 @@
                 <w:sz w:val="22"/>
                 <w:szCs w:val="22"/>
               </w:rPr>
-              <w:t>El cliente "José Rodríguez" se encuentra registrado y logueado con el email "jose@dominio.com".</w:t>
+              <w:t xml:space="preserve">El cliente "José Rodríguez" se encuentra registrado y </w:t>
+            </w:r>
+            <w:proofErr w:type="spellStart"/>
+            <w:r>
+              <w:rPr>
+                <w:rFonts w:cs="Calibri"/>
+                <w:sz w:val="22"/>
+                <w:szCs w:val="22"/>
+              </w:rPr>
+              <w:t>logueado</w:t>
+            </w:r>
+            <w:proofErr w:type="spellEnd"/>
+            <w:r>
+              <w:rPr>
+                <w:rFonts w:cs="Calibri"/>
+                <w:sz w:val="22"/>
+                <w:szCs w:val="22"/>
+              </w:rPr>
+              <w:t xml:space="preserve"> con el email "jose@dominio.com".</w:t>
             </w:r>
           </w:p>
           <w:p>
@@ -1207,7 +1261,25 @@
                 <w:sz w:val="22"/>
                 <w:szCs w:val="22"/>
               </w:rPr>
-              <w:t>Existe un local "Homies I" en la calle "Isabel la Católica 994" Córdoba, Argentina. Tiene un menú "Hamburguesa tamaño M" que cuesta $</w:t>
+              <w:t>Existe un local "</w:t>
+            </w:r>
+            <w:proofErr w:type="spellStart"/>
+            <w:r>
+              <w:rPr>
+                <w:rFonts w:cs="Calibri"/>
+                <w:sz w:val="22"/>
+                <w:szCs w:val="22"/>
+              </w:rPr>
+              <w:t>Homies</w:t>
+            </w:r>
+            <w:proofErr w:type="spellEnd"/>
+            <w:r>
+              <w:rPr>
+                <w:rFonts w:cs="Calibri"/>
+                <w:sz w:val="22"/>
+                <w:szCs w:val="22"/>
+              </w:rPr>
+              <w:t xml:space="preserve"> I" en la calle "Isabel la Católica 994" Córdoba, Argentina. Tiene un menú "Hamburguesa tamaño M" que cuesta $</w:t>
             </w:r>
             <w:r>
               <w:rPr>
@@ -2007,7 +2079,25 @@
                 <w:sz w:val="22"/>
                 <w:szCs w:val="22"/>
               </w:rPr>
-              <w:t>El cliente "José Rodríguez" se encuentra registrado y logueado con el email "jose@dominio.com".</w:t>
+              <w:t xml:space="preserve">El cliente "José Rodríguez" se encuentra registrado y </w:t>
+            </w:r>
+            <w:proofErr w:type="spellStart"/>
+            <w:r>
+              <w:rPr>
+                <w:rFonts w:cs="Calibri"/>
+                <w:sz w:val="22"/>
+                <w:szCs w:val="22"/>
+              </w:rPr>
+              <w:t>logueado</w:t>
+            </w:r>
+            <w:proofErr w:type="spellEnd"/>
+            <w:r>
+              <w:rPr>
+                <w:rFonts w:cs="Calibri"/>
+                <w:sz w:val="22"/>
+                <w:szCs w:val="22"/>
+              </w:rPr>
+              <w:t xml:space="preserve"> con el email "jose@dominio.com".</w:t>
             </w:r>
           </w:p>
           <w:p>
@@ -2079,7 +2169,25 @@
                 <w:sz w:val="22"/>
                 <w:szCs w:val="22"/>
               </w:rPr>
-              <w:t xml:space="preserve"> Existe un local "Homies I" en la calle "Isabel la Católica 994" Córdoba, Argentina. Tiene un menú "Hamburguesa tamaño M" que cuesta $</w:t>
+              <w:t xml:space="preserve"> Existe un local "</w:t>
+            </w:r>
+            <w:proofErr w:type="spellStart"/>
+            <w:r>
+              <w:rPr>
+                <w:rFonts w:cs="Calibri"/>
+                <w:sz w:val="22"/>
+                <w:szCs w:val="22"/>
+              </w:rPr>
+              <w:t>Homies</w:t>
+            </w:r>
+            <w:proofErr w:type="spellEnd"/>
+            <w:r>
+              <w:rPr>
+                <w:rFonts w:cs="Calibri"/>
+                <w:sz w:val="22"/>
+                <w:szCs w:val="22"/>
+              </w:rPr>
+              <w:t xml:space="preserve"> I" en la calle "Isabel la Católica 994" Córdoba, Argentina. Tiene un menú "Hamburguesa tamaño M" que cuesta $</w:t>
             </w:r>
             <w:r>
               <w:rPr>
@@ -2661,7 +2769,6 @@
                 <w:b w:val="0"/>
                 <w:szCs w:val="20"/>
               </w:rPr>
-              <w:lastRenderedPageBreak/>
               <w:t>4</w:t>
             </w:r>
           </w:p>
@@ -2765,7 +2872,25 @@
                 <w:sz w:val="22"/>
                 <w:szCs w:val="22"/>
               </w:rPr>
-              <w:t>El cliente "José Rodríguez" se encuentra registrado y logueado con el email "jose@dominio.com".</w:t>
+              <w:t xml:space="preserve">El cliente "José Rodríguez" se encuentra registrado y </w:t>
+            </w:r>
+            <w:proofErr w:type="spellStart"/>
+            <w:r>
+              <w:rPr>
+                <w:rFonts w:cs="Calibri"/>
+                <w:sz w:val="22"/>
+                <w:szCs w:val="22"/>
+              </w:rPr>
+              <w:t>logueado</w:t>
+            </w:r>
+            <w:proofErr w:type="spellEnd"/>
+            <w:r>
+              <w:rPr>
+                <w:rFonts w:cs="Calibri"/>
+                <w:sz w:val="22"/>
+                <w:szCs w:val="22"/>
+              </w:rPr>
+              <w:t xml:space="preserve"> con el email "jose@dominio.com".</w:t>
             </w:r>
           </w:p>
           <w:p>
@@ -2836,7 +2961,25 @@
                 <w:sz w:val="22"/>
                 <w:szCs w:val="22"/>
               </w:rPr>
-              <w:t>Existe un local "Homies I" en la calle "Isabel la Católica 994" Córdoba, Argentina. Tiene un menú "Hamburguesa tamaño M" que cuesta $850 c/u</w:t>
+              <w:t>Existe un local "</w:t>
+            </w:r>
+            <w:proofErr w:type="spellStart"/>
+            <w:r>
+              <w:rPr>
+                <w:rFonts w:cs="Calibri"/>
+                <w:sz w:val="22"/>
+                <w:szCs w:val="22"/>
+              </w:rPr>
+              <w:t>Homies</w:t>
+            </w:r>
+            <w:proofErr w:type="spellEnd"/>
+            <w:r>
+              <w:rPr>
+                <w:rFonts w:cs="Calibri"/>
+                <w:sz w:val="22"/>
+                <w:szCs w:val="22"/>
+              </w:rPr>
+              <w:t xml:space="preserve"> I" en la calle "Isabel la Católica 994" Córdoba, Argentina. Tiene un menú "Hamburguesa tamaño M" que cuesta $850 c/u</w:t>
             </w:r>
           </w:p>
         </w:tc>
@@ -3296,7 +3439,25 @@
                 <w:sz w:val="22"/>
                 <w:szCs w:val="22"/>
               </w:rPr>
-              <w:t>El cliente "José Rodríguez" se encuentra registrado y logueado con el email "jose@dominio.com".</w:t>
+              <w:t xml:space="preserve">El cliente "José Rodríguez" se encuentra registrado y </w:t>
+            </w:r>
+            <w:proofErr w:type="spellStart"/>
+            <w:r>
+              <w:rPr>
+                <w:rFonts w:cs="Calibri"/>
+                <w:sz w:val="22"/>
+                <w:szCs w:val="22"/>
+              </w:rPr>
+              <w:t>logueado</w:t>
+            </w:r>
+            <w:proofErr w:type="spellEnd"/>
+            <w:r>
+              <w:rPr>
+                <w:rFonts w:cs="Calibri"/>
+                <w:sz w:val="22"/>
+                <w:szCs w:val="22"/>
+              </w:rPr>
+              <w:t xml:space="preserve"> con el email "jose@dominio.com".</w:t>
             </w:r>
           </w:p>
           <w:p>
@@ -3367,16 +3528,25 @@
                 <w:sz w:val="22"/>
                 <w:szCs w:val="22"/>
               </w:rPr>
-              <w:t xml:space="preserve">Existe un local "Homies I" en la calle "Isabel la Católica 994" Córdoba, Argentina. Tiene </w:t>
-            </w:r>
-            <w:r>
-              <w:rPr>
-                <w:rFonts w:cs="Calibri"/>
-                <w:sz w:val="22"/>
-                <w:szCs w:val="22"/>
-              </w:rPr>
-              <w:lastRenderedPageBreak/>
-              <w:t>un menú "Hamburguesa tamaño M" que cuesta $850 c/u</w:t>
+              <w:t>Existe un local "</w:t>
+            </w:r>
+            <w:proofErr w:type="spellStart"/>
+            <w:r>
+              <w:rPr>
+                <w:rFonts w:cs="Calibri"/>
+                <w:sz w:val="22"/>
+                <w:szCs w:val="22"/>
+              </w:rPr>
+              <w:t>Homies</w:t>
+            </w:r>
+            <w:proofErr w:type="spellEnd"/>
+            <w:r>
+              <w:rPr>
+                <w:rFonts w:cs="Calibri"/>
+                <w:sz w:val="22"/>
+                <w:szCs w:val="22"/>
+              </w:rPr>
+              <w:t xml:space="preserve"> I" en la calle "Isabel la Católica 994" Córdoba, Argentina. Tiene un menú "Hamburguesa tamaño M" que cuesta $850 c/u</w:t>
             </w:r>
           </w:p>
           <w:p>
@@ -3785,7 +3955,6 @@
                 <w:rFonts w:cs="Calibri"/>
                 <w:szCs w:val="20"/>
               </w:rPr>
-              <w:lastRenderedPageBreak/>
               <w:t xml:space="preserve">El cliente ingresa el número de tarjeta </w:t>
             </w:r>
             <w:r>
@@ -3861,6 +4030,7 @@
                 <w:rFonts w:cs="Calibri"/>
                 <w:szCs w:val="20"/>
               </w:rPr>
+              <w:lastRenderedPageBreak/>
               <w:t xml:space="preserve">El cliente ingresa el año de vencimiento de la tarjeta </w:t>
             </w:r>
             <w:r>
@@ -4103,7 +4273,25 @@
                 <w:sz w:val="22"/>
                 <w:szCs w:val="22"/>
               </w:rPr>
-              <w:t>El cliente "José Rodríguez" se encuentra registrado y logueado con el email "jose@dominio.com".</w:t>
+              <w:t xml:space="preserve">El cliente "José Rodríguez" se encuentra registrado y </w:t>
+            </w:r>
+            <w:proofErr w:type="spellStart"/>
+            <w:r>
+              <w:rPr>
+                <w:rFonts w:cs="Calibri"/>
+                <w:sz w:val="22"/>
+                <w:szCs w:val="22"/>
+              </w:rPr>
+              <w:t>logueado</w:t>
+            </w:r>
+            <w:proofErr w:type="spellEnd"/>
+            <w:r>
+              <w:rPr>
+                <w:rFonts w:cs="Calibri"/>
+                <w:sz w:val="22"/>
+                <w:szCs w:val="22"/>
+              </w:rPr>
+              <w:t xml:space="preserve"> con el email "jose@dominio.com".</w:t>
             </w:r>
           </w:p>
           <w:p>
@@ -4174,7 +4362,25 @@
                 <w:sz w:val="22"/>
                 <w:szCs w:val="22"/>
               </w:rPr>
-              <w:t>Existe un local "Homies I" en la calle "Isabel la Católica 994" Córdoba, Argentina. Tiene un menú "Hamburguesa tamaño M" que cuesta $850 c/u</w:t>
+              <w:t>Existe un local "</w:t>
+            </w:r>
+            <w:proofErr w:type="spellStart"/>
+            <w:r>
+              <w:rPr>
+                <w:rFonts w:cs="Calibri"/>
+                <w:sz w:val="22"/>
+                <w:szCs w:val="22"/>
+              </w:rPr>
+              <w:t>Homies</w:t>
+            </w:r>
+            <w:proofErr w:type="spellEnd"/>
+            <w:r>
+              <w:rPr>
+                <w:rFonts w:cs="Calibri"/>
+                <w:sz w:val="22"/>
+                <w:szCs w:val="22"/>
+              </w:rPr>
+              <w:t xml:space="preserve"> I" en la calle "Isabel la Católica 994" Córdoba, Argentina. Tiene un menú "Hamburguesa tamaño M" que cuesta $850 c/u</w:t>
             </w:r>
           </w:p>
           <w:p>
@@ -4336,6 +4542,7 @@
               </w:rPr>
               <w:t xml:space="preserve">El cliente cuenta con una tarjeta de crédito </w:t>
             </w:r>
+            <w:proofErr w:type="spellStart"/>
             <w:r>
               <w:rPr>
                 <w:rFonts w:cs="Calibri"/>
@@ -4344,6 +4551,7 @@
               </w:rPr>
               <w:t>Mastercard</w:t>
             </w:r>
+            <w:proofErr w:type="spellEnd"/>
             <w:r>
               <w:rPr>
                 <w:rFonts w:cs="Calibri"/>
@@ -4901,7 +5109,25 @@
                 <w:sz w:val="22"/>
                 <w:szCs w:val="22"/>
               </w:rPr>
-              <w:t>El cliente "José Rodríguez" se encuentra registrado y logueado con el email "jose@dominio.com".</w:t>
+              <w:t xml:space="preserve">El cliente "José Rodríguez" se encuentra registrado y </w:t>
+            </w:r>
+            <w:proofErr w:type="spellStart"/>
+            <w:r>
+              <w:rPr>
+                <w:rFonts w:cs="Calibri"/>
+                <w:sz w:val="22"/>
+                <w:szCs w:val="22"/>
+              </w:rPr>
+              <w:t>logueado</w:t>
+            </w:r>
+            <w:proofErr w:type="spellEnd"/>
+            <w:r>
+              <w:rPr>
+                <w:rFonts w:cs="Calibri"/>
+                <w:sz w:val="22"/>
+                <w:szCs w:val="22"/>
+              </w:rPr>
+              <w:t xml:space="preserve"> con el email "jose@dominio.com".</w:t>
             </w:r>
           </w:p>
           <w:p>
@@ -4972,8 +5198,25 @@
                 <w:sz w:val="22"/>
                 <w:szCs w:val="22"/>
               </w:rPr>
-              <w:lastRenderedPageBreak/>
-              <w:t>Existe un local "Homies I" en la calle "Isabel la Católica 994" Córdoba, Argentina. Tiene un menú "Hamburguesa tamaño M" que cuesta $850 c/u</w:t>
+              <w:t>Existe un local "</w:t>
+            </w:r>
+            <w:proofErr w:type="spellStart"/>
+            <w:r>
+              <w:rPr>
+                <w:rFonts w:cs="Calibri"/>
+                <w:sz w:val="22"/>
+                <w:szCs w:val="22"/>
+              </w:rPr>
+              <w:t>Homies</w:t>
+            </w:r>
+            <w:proofErr w:type="spellEnd"/>
+            <w:r>
+              <w:rPr>
+                <w:rFonts w:cs="Calibri"/>
+                <w:sz w:val="22"/>
+                <w:szCs w:val="22"/>
+              </w:rPr>
+              <w:t xml:space="preserve"> I" en la calle "Isabel la Católica 994" Córdoba, Argentina. Tiene un menú "Hamburguesa tamaño M" que cuesta $850 c/u</w:t>
             </w:r>
           </w:p>
         </w:tc>
@@ -5007,7 +5250,6 @@
                 <w:rFonts w:cs="Calibri"/>
                 <w:szCs w:val="20"/>
               </w:rPr>
-              <w:lastRenderedPageBreak/>
               <w:t xml:space="preserve">El cliente selecciona la opción de realizar un pedido de "lo que sea". </w:t>
             </w:r>
           </w:p>
@@ -5154,7 +5396,6 @@
                 <w:rFonts w:cs="Calibri"/>
                 <w:szCs w:val="20"/>
               </w:rPr>
-              <w:lastRenderedPageBreak/>
               <w:t>El cliente ingresa la dirección de entrega indicando la calle "Suquía", altura "462".</w:t>
             </w:r>
           </w:p>
@@ -5278,7 +5519,6 @@
                 <w:rFonts w:cs="Calibri"/>
                 <w:szCs w:val="20"/>
               </w:rPr>
-              <w:lastRenderedPageBreak/>
               <w:t>El Sistema muestra el</w:t>
             </w:r>
             <w:r>
@@ -5414,7 +5654,15 @@
                 <w:rFonts w:cs="Calibri"/>
                 <w:szCs w:val="20"/>
               </w:rPr>
-              <w:t>programando una fecha/hora de entrega no válida</w:t>
+              <w:t xml:space="preserve">programando una </w:t>
+            </w:r>
+            <w:r>
+              <w:rPr>
+                <w:rFonts w:cs="Calibri"/>
+                <w:szCs w:val="20"/>
+              </w:rPr>
+              <w:lastRenderedPageBreak/>
+              <w:t>fecha/hora de entrega no válida</w:t>
             </w:r>
           </w:p>
         </w:tc>
@@ -5450,7 +5698,26 @@
                 <w:sz w:val="22"/>
                 <w:szCs w:val="22"/>
               </w:rPr>
-              <w:t>El cliente "José Rodríguez" se encuentra registrado y logueado con el email "jose@dominio.com".</w:t>
+              <w:lastRenderedPageBreak/>
+              <w:t xml:space="preserve">El cliente "José Rodríguez" se encuentra registrado y </w:t>
+            </w:r>
+            <w:proofErr w:type="spellStart"/>
+            <w:r>
+              <w:rPr>
+                <w:rFonts w:cs="Calibri"/>
+                <w:sz w:val="22"/>
+                <w:szCs w:val="22"/>
+              </w:rPr>
+              <w:t>logueado</w:t>
+            </w:r>
+            <w:proofErr w:type="spellEnd"/>
+            <w:r>
+              <w:rPr>
+                <w:rFonts w:cs="Calibri"/>
+                <w:sz w:val="22"/>
+                <w:szCs w:val="22"/>
+              </w:rPr>
+              <w:t xml:space="preserve"> con el email "jose@dominio.com".</w:t>
             </w:r>
           </w:p>
           <w:p>
@@ -5521,7 +5788,25 @@
                 <w:sz w:val="22"/>
                 <w:szCs w:val="22"/>
               </w:rPr>
-              <w:t xml:space="preserve"> Existe un local "Homies I" en la calle "Isabel la Católica 994" Córdoba, Argentina. Tiene un menú "Hamburguesa tamaño M" que cuesta $</w:t>
+              <w:t xml:space="preserve"> Existe un local "</w:t>
+            </w:r>
+            <w:proofErr w:type="spellStart"/>
+            <w:r>
+              <w:rPr>
+                <w:rFonts w:cs="Calibri"/>
+                <w:sz w:val="22"/>
+                <w:szCs w:val="22"/>
+              </w:rPr>
+              <w:t>Homies</w:t>
+            </w:r>
+            <w:proofErr w:type="spellEnd"/>
+            <w:r>
+              <w:rPr>
+                <w:rFonts w:cs="Calibri"/>
+                <w:sz w:val="22"/>
+                <w:szCs w:val="22"/>
+              </w:rPr>
+              <w:t xml:space="preserve"> I" en la calle "Isabel la Católica 994" Córdoba, Argentina. Tiene un menú "Hamburguesa tamaño M" que cuesta $</w:t>
             </w:r>
             <w:r>
               <w:rPr>
@@ -5615,6 +5900,7 @@
                 <w:rFonts w:cs="Calibri"/>
                 <w:szCs w:val="20"/>
               </w:rPr>
+              <w:lastRenderedPageBreak/>
               <w:t xml:space="preserve">El cliente selecciona la opción de realizar un pedido de "lo que sea". </w:t>
             </w:r>
           </w:p>
@@ -5681,6 +5967,7 @@
                 <w:rFonts w:cs="Calibri"/>
                 <w:szCs w:val="20"/>
               </w:rPr>
+              <w:lastRenderedPageBreak/>
               <w:t>El cliente ingresa la altura del local "994"</w:t>
             </w:r>
             <w:r>
@@ -5993,6 +6280,7 @@
                 <w:rFonts w:cs="Calibri"/>
                 <w:szCs w:val="20"/>
               </w:rPr>
+              <w:lastRenderedPageBreak/>
               <w:t>El Sistema muestra el</w:t>
             </w:r>
             <w:r>
@@ -6026,7 +6314,11 @@
               <w:t xml:space="preserve">pedido ya que </w:t>
             </w:r>
             <w:r>
-              <w:t>la fecha y hora de entrega programa</w:t>
+              <w:t xml:space="preserve">la fecha y hora de entrega </w:t>
+            </w:r>
+            <w:r>
+              <w:lastRenderedPageBreak/>
+              <w:t>programa</w:t>
             </w:r>
             <w:r>
               <w:t>da</w:t>
@@ -6087,6 +6379,7 @@
                 <w:b w:val="0"/>
                 <w:szCs w:val="20"/>
               </w:rPr>
+              <w:lastRenderedPageBreak/>
               <w:t>9</w:t>
             </w:r>
           </w:p>
@@ -6169,7 +6462,25 @@
                 <w:sz w:val="22"/>
                 <w:szCs w:val="22"/>
               </w:rPr>
-              <w:t>El cliente "José Rodríguez" se encuentra registrado y logueado con el email "jose@dominio.com".</w:t>
+              <w:t xml:space="preserve">El cliente "José Rodríguez" se encuentra registrado y </w:t>
+            </w:r>
+            <w:proofErr w:type="spellStart"/>
+            <w:r>
+              <w:rPr>
+                <w:rFonts w:cs="Calibri"/>
+                <w:sz w:val="22"/>
+                <w:szCs w:val="22"/>
+              </w:rPr>
+              <w:t>logueado</w:t>
+            </w:r>
+            <w:proofErr w:type="spellEnd"/>
+            <w:r>
+              <w:rPr>
+                <w:rFonts w:cs="Calibri"/>
+                <w:sz w:val="22"/>
+                <w:szCs w:val="22"/>
+              </w:rPr>
+              <w:t xml:space="preserve"> con el email "jose@dominio.com".</w:t>
             </w:r>
           </w:p>
           <w:p>
@@ -6240,7 +6551,25 @@
                 <w:sz w:val="22"/>
                 <w:szCs w:val="22"/>
               </w:rPr>
-              <w:t>Existe un local "Homies I" en la calle "Isabel la Católica 994" Córdoba, Argentina. Tiene un menú "Hamburguesa tamaño M" que cuesta $850c/u</w:t>
+              <w:t>Existe un local "</w:t>
+            </w:r>
+            <w:proofErr w:type="spellStart"/>
+            <w:r>
+              <w:rPr>
+                <w:rFonts w:cs="Calibri"/>
+                <w:sz w:val="22"/>
+                <w:szCs w:val="22"/>
+              </w:rPr>
+              <w:t>Homies</w:t>
+            </w:r>
+            <w:proofErr w:type="spellEnd"/>
+            <w:r>
+              <w:rPr>
+                <w:rFonts w:cs="Calibri"/>
+                <w:sz w:val="22"/>
+                <w:szCs w:val="22"/>
+              </w:rPr>
+              <w:t xml:space="preserve"> I" en la calle "Isabel la Católica 994" Córdoba, Argentina. Tiene un menú "Hamburguesa tamaño M" que cuesta $850c/u</w:t>
             </w:r>
           </w:p>
         </w:tc>
@@ -6627,7 +6956,6 @@
                 <w:b w:val="0"/>
                 <w:szCs w:val="20"/>
               </w:rPr>
-              <w:lastRenderedPageBreak/>
               <w:t>10</w:t>
             </w:r>
           </w:p>
@@ -6717,7 +7045,25 @@
                 <w:sz w:val="22"/>
                 <w:szCs w:val="22"/>
               </w:rPr>
-              <w:t>El cliente "José Rodríguez" se encuentra registrado y logueado con el email "jose@dominio.com".</w:t>
+              <w:t xml:space="preserve">El cliente "José Rodríguez" se encuentra registrado y </w:t>
+            </w:r>
+            <w:proofErr w:type="spellStart"/>
+            <w:r>
+              <w:rPr>
+                <w:rFonts w:cs="Calibri"/>
+                <w:sz w:val="22"/>
+                <w:szCs w:val="22"/>
+              </w:rPr>
+              <w:t>logueado</w:t>
+            </w:r>
+            <w:proofErr w:type="spellEnd"/>
+            <w:r>
+              <w:rPr>
+                <w:rFonts w:cs="Calibri"/>
+                <w:sz w:val="22"/>
+                <w:szCs w:val="22"/>
+              </w:rPr>
+              <w:t xml:space="preserve"> con el email "jose@dominio.com".</w:t>
             </w:r>
           </w:p>
           <w:p>
@@ -6788,7 +7134,25 @@
                 <w:sz w:val="22"/>
                 <w:szCs w:val="22"/>
               </w:rPr>
-              <w:t>Existe un local "Homies I" en la calle "Isabel la Católica 994" Córdoba, Argentina. Tiene un menú "Hamburguesa tamaño M" que cuesta $850c/u</w:t>
+              <w:t>Existe un local "</w:t>
+            </w:r>
+            <w:proofErr w:type="spellStart"/>
+            <w:r>
+              <w:rPr>
+                <w:rFonts w:cs="Calibri"/>
+                <w:sz w:val="22"/>
+                <w:szCs w:val="22"/>
+              </w:rPr>
+              <w:t>Homies</w:t>
+            </w:r>
+            <w:proofErr w:type="spellEnd"/>
+            <w:r>
+              <w:rPr>
+                <w:rFonts w:cs="Calibri"/>
+                <w:sz w:val="22"/>
+                <w:szCs w:val="22"/>
+              </w:rPr>
+              <w:t xml:space="preserve"> I" en la calle "Isabel la Católica 994" Córdoba, Argentina. Tiene un menú "Hamburguesa tamaño M" que cuesta $850c/u</w:t>
             </w:r>
           </w:p>
           <w:p>
@@ -6824,7 +7188,25 @@
                 <w:sz w:val="22"/>
                 <w:szCs w:val="22"/>
               </w:rPr>
-              <w:t>Existe una foto “Foto1” en formato .jpg, cuyo tamaño es de 1MB</w:t>
+              <w:t>Existe una foto “Foto1” en formato .</w:t>
+            </w:r>
+            <w:proofErr w:type="spellStart"/>
+            <w:r>
+              <w:rPr>
+                <w:rFonts w:cs="Calibri"/>
+                <w:sz w:val="22"/>
+                <w:szCs w:val="22"/>
+              </w:rPr>
+              <w:t>jpg</w:t>
+            </w:r>
+            <w:proofErr w:type="spellEnd"/>
+            <w:r>
+              <w:rPr>
+                <w:rFonts w:cs="Calibri"/>
+                <w:sz w:val="22"/>
+                <w:szCs w:val="22"/>
+              </w:rPr>
+              <w:t>, cuyo tamaño es de 1MB</w:t>
             </w:r>
           </w:p>
         </w:tc>
@@ -7242,6 +7624,7 @@
                 <w:b w:val="0"/>
                 <w:szCs w:val="20"/>
               </w:rPr>
+              <w:lastRenderedPageBreak/>
               <w:t>11</w:t>
             </w:r>
           </w:p>
@@ -7327,7 +7710,25 @@
                 <w:sz w:val="22"/>
                 <w:szCs w:val="22"/>
               </w:rPr>
-              <w:t>El cliente "José Rodríguez" se encuentra registrado y logueado con el email "jose@dominio.com".</w:t>
+              <w:t xml:space="preserve">El cliente "José Rodríguez" se encuentra registrado y </w:t>
+            </w:r>
+            <w:proofErr w:type="spellStart"/>
+            <w:r>
+              <w:rPr>
+                <w:rFonts w:cs="Calibri"/>
+                <w:sz w:val="22"/>
+                <w:szCs w:val="22"/>
+              </w:rPr>
+              <w:t>logueado</w:t>
+            </w:r>
+            <w:proofErr w:type="spellEnd"/>
+            <w:r>
+              <w:rPr>
+                <w:rFonts w:cs="Calibri"/>
+                <w:sz w:val="22"/>
+                <w:szCs w:val="22"/>
+              </w:rPr>
+              <w:t xml:space="preserve"> con el email "jose@dominio.com".</w:t>
             </w:r>
           </w:p>
           <w:p>
@@ -7398,7 +7799,25 @@
                 <w:sz w:val="22"/>
                 <w:szCs w:val="22"/>
               </w:rPr>
-              <w:t>Existe un local "Homies I" en la calle "Isabel la Católica 994" Córdoba, Argentina. Tiene un menú "Hamburguesa tamaño M" que cuesta $</w:t>
+              <w:t>Existe un local "</w:t>
+            </w:r>
+            <w:proofErr w:type="spellStart"/>
+            <w:r>
+              <w:rPr>
+                <w:rFonts w:cs="Calibri"/>
+                <w:sz w:val="22"/>
+                <w:szCs w:val="22"/>
+              </w:rPr>
+              <w:t>Homies</w:t>
+            </w:r>
+            <w:proofErr w:type="spellEnd"/>
+            <w:r>
+              <w:rPr>
+                <w:rFonts w:cs="Calibri"/>
+                <w:sz w:val="22"/>
+                <w:szCs w:val="22"/>
+              </w:rPr>
+              <w:t xml:space="preserve"> I" en la calle "Isabel la Católica 994" Córdoba, Argentina. Tiene un menú "Hamburguesa tamaño M" que cuesta $</w:t>
             </w:r>
             <w:r>
               <w:rPr>
@@ -7845,7 +8264,25 @@
                 <w:sz w:val="22"/>
                 <w:szCs w:val="22"/>
               </w:rPr>
-              <w:t>El cliente "José Rodríguez" se encuentra registrado y logueado con el email "jose@dominio.com".</w:t>
+              <w:t xml:space="preserve">El cliente "José Rodríguez" se encuentra registrado y </w:t>
+            </w:r>
+            <w:proofErr w:type="spellStart"/>
+            <w:r>
+              <w:rPr>
+                <w:rFonts w:cs="Calibri"/>
+                <w:sz w:val="22"/>
+                <w:szCs w:val="22"/>
+              </w:rPr>
+              <w:t>logueado</w:t>
+            </w:r>
+            <w:proofErr w:type="spellEnd"/>
+            <w:r>
+              <w:rPr>
+                <w:rFonts w:cs="Calibri"/>
+                <w:sz w:val="22"/>
+                <w:szCs w:val="22"/>
+              </w:rPr>
+              <w:t xml:space="preserve"> con el email "jose@dominio.com".</w:t>
             </w:r>
           </w:p>
           <w:p>
@@ -7915,16 +8352,25 @@
                 <w:sz w:val="22"/>
                 <w:szCs w:val="22"/>
               </w:rPr>
-              <w:t xml:space="preserve">Existe un local "Homies I" en la calle "Isabel la Católica 994" Córdoba, Argentina. Tiene </w:t>
-            </w:r>
-            <w:r>
-              <w:rPr>
-                <w:rFonts w:cs="Calibri"/>
-                <w:sz w:val="22"/>
-                <w:szCs w:val="22"/>
-              </w:rPr>
-              <w:lastRenderedPageBreak/>
-              <w:t>un menú "Hamburguesa tamaño M" que cuesta $850c/u</w:t>
+              <w:t>Existe un local "</w:t>
+            </w:r>
+            <w:proofErr w:type="spellStart"/>
+            <w:r>
+              <w:rPr>
+                <w:rFonts w:cs="Calibri"/>
+                <w:sz w:val="22"/>
+                <w:szCs w:val="22"/>
+              </w:rPr>
+              <w:t>Homies</w:t>
+            </w:r>
+            <w:proofErr w:type="spellEnd"/>
+            <w:r>
+              <w:rPr>
+                <w:rFonts w:cs="Calibri"/>
+                <w:sz w:val="22"/>
+                <w:szCs w:val="22"/>
+              </w:rPr>
+              <w:t xml:space="preserve"> I" en la calle "Isabel la Católica 994" Córdoba, Argentina. Tiene un menú "Hamburguesa tamaño M" que cuesta $850c/u</w:t>
             </w:r>
           </w:p>
         </w:tc>
@@ -7949,7 +8395,6 @@
               <w:tabs>
                 <w:tab w:val="left" w:pos="400"/>
               </w:tabs>
-              <w:ind w:left="258" w:hanging="258"/>
               <w:cnfStyle w:val="000000000000" w:firstRow="0" w:lastRow="0" w:firstColumn="0" w:lastColumn="0" w:oddVBand="0" w:evenVBand="0" w:oddHBand="0" w:evenHBand="0" w:firstRowFirstColumn="0" w:firstRowLastColumn="0" w:lastRowFirstColumn="0" w:lastRowLastColumn="0"/>
               <w:rPr>
                 <w:rFonts w:cs="Calibri"/>
@@ -7961,7 +8406,6 @@
                 <w:rFonts w:cs="Calibri"/>
                 <w:szCs w:val="20"/>
               </w:rPr>
-              <w:lastRenderedPageBreak/>
               <w:t xml:space="preserve">El cliente selecciona la opción de realizar un pedido de "lo que sea". </w:t>
             </w:r>
           </w:p>
@@ -7975,7 +8419,6 @@
               <w:tabs>
                 <w:tab w:val="left" w:pos="400"/>
               </w:tabs>
-              <w:ind w:left="258" w:hanging="258"/>
               <w:cnfStyle w:val="000000000000" w:firstRow="0" w:lastRow="0" w:firstColumn="0" w:lastColumn="0" w:oddVBand="0" w:evenVBand="0" w:oddHBand="0" w:evenHBand="0" w:firstRowFirstColumn="0" w:firstRowLastColumn="0" w:lastRowFirstColumn="0" w:lastRowLastColumn="0"/>
               <w:rPr>
                 <w:rFonts w:cs="Calibri"/>
@@ -8000,7 +8443,6 @@
               <w:tabs>
                 <w:tab w:val="left" w:pos="400"/>
               </w:tabs>
-              <w:ind w:left="258" w:hanging="258"/>
               <w:cnfStyle w:val="000000000000" w:firstRow="0" w:lastRow="0" w:firstColumn="0" w:lastColumn="0" w:oddVBand="0" w:evenVBand="0" w:oddHBand="0" w:evenHBand="0" w:firstRowFirstColumn="0" w:firstRowLastColumn="0" w:lastRowFirstColumn="0" w:lastRowLastColumn="0"/>
               <w:rPr>
                 <w:rFonts w:cs="Calibri"/>
@@ -8012,7 +8454,35 @@
                 <w:rFonts w:cs="Calibri"/>
                 <w:szCs w:val="20"/>
               </w:rPr>
-              <w:t xml:space="preserve">El cliente indica la calle del local "Isabel la católica". </w:t>
+              <w:t>El cliente selecciona</w:t>
+            </w:r>
+            <w:r>
+              <w:rPr>
+                <w:rFonts w:cs="Calibri"/>
+                <w:szCs w:val="20"/>
+              </w:rPr>
+              <w:t xml:space="preserve"> la dirección del comercio con</w:t>
+            </w:r>
+            <w:r>
+              <w:rPr>
+                <w:rFonts w:cs="Calibri"/>
+                <w:szCs w:val="20"/>
+              </w:rPr>
+              <w:t xml:space="preserve"> un punto </w:t>
+            </w:r>
+            <w:r>
+              <w:rPr>
+                <w:rFonts w:cs="Calibri"/>
+                <w:szCs w:val="20"/>
+              </w:rPr>
+              <w:t>en el</w:t>
+            </w:r>
+            <w:r>
+              <w:rPr>
+                <w:rFonts w:cs="Calibri"/>
+                <w:szCs w:val="20"/>
+              </w:rPr>
+              <w:t xml:space="preserve"> mapa interactivo</w:t>
             </w:r>
           </w:p>
           <w:p>
@@ -8025,7 +8495,6 @@
               <w:tabs>
                 <w:tab w:val="left" w:pos="400"/>
               </w:tabs>
-              <w:ind w:left="258" w:hanging="258"/>
               <w:cnfStyle w:val="000000000000" w:firstRow="0" w:lastRow="0" w:firstColumn="0" w:lastColumn="0" w:oddVBand="0" w:evenVBand="0" w:oddHBand="0" w:evenHBand="0" w:firstRowFirstColumn="0" w:firstRowLastColumn="0" w:lastRowFirstColumn="0" w:lastRowLastColumn="0"/>
               <w:rPr>
                 <w:rFonts w:cs="Calibri"/>
@@ -8037,7 +8506,63 @@
                 <w:rFonts w:cs="Calibri"/>
                 <w:szCs w:val="20"/>
               </w:rPr>
-              <w:t>El cliente ingresa la altura del local "994"</w:t>
+              <w:t>El cliente ingresa el costo del pedido un total de $</w:t>
+            </w:r>
+            <w:r>
+              <w:rPr>
+                <w:rFonts w:cs="Calibri"/>
+                <w:szCs w:val="20"/>
+              </w:rPr>
+              <w:t>1700</w:t>
+            </w:r>
+            <w:r>
+              <w:rPr>
+                <w:rFonts w:cs="Calibri"/>
+                <w:szCs w:val="20"/>
+              </w:rPr>
+              <w:t xml:space="preserve"> </w:t>
+            </w:r>
+          </w:p>
+          <w:p>
+            <w:pPr>
+              <w:pStyle w:val="ListParagraph"/>
+              <w:numPr>
+                <w:ilvl w:val="0"/>
+                <w:numId w:val="42"/>
+              </w:numPr>
+              <w:cnfStyle w:val="000000000000" w:firstRow="0" w:lastRow="0" w:firstColumn="0" w:lastColumn="0" w:oddVBand="0" w:evenVBand="0" w:oddHBand="0" w:evenHBand="0" w:firstRowFirstColumn="0" w:firstRowLastColumn="0" w:lastRowFirstColumn="0" w:lastRowLastColumn="0"/>
+              <w:rPr>
+                <w:rFonts w:cs="Calibri"/>
+                <w:szCs w:val="20"/>
+              </w:rPr>
+            </w:pPr>
+            <w:r>
+              <w:rPr>
+                <w:rFonts w:cs="Calibri"/>
+                <w:szCs w:val="20"/>
+              </w:rPr>
+              <w:t>El cliente ingresa la dirección de entrega indicando la calle "Suquía", altura "462".</w:t>
+            </w:r>
+          </w:p>
+          <w:p>
+            <w:pPr>
+              <w:pStyle w:val="ListParagraph"/>
+              <w:numPr>
+                <w:ilvl w:val="0"/>
+                <w:numId w:val="42"/>
+              </w:numPr>
+              <w:cnfStyle w:val="000000000000" w:firstRow="0" w:lastRow="0" w:firstColumn="0" w:lastColumn="0" w:oddVBand="0" w:evenVBand="0" w:oddHBand="0" w:evenHBand="0" w:firstRowFirstColumn="0" w:firstRowLastColumn="0" w:lastRowFirstColumn="0" w:lastRowLastColumn="0"/>
+              <w:rPr>
+                <w:rFonts w:cs="Calibri"/>
+                <w:szCs w:val="20"/>
+              </w:rPr>
+            </w:pPr>
+            <w:r>
+              <w:rPr>
+                <w:rFonts w:cs="Calibri"/>
+                <w:szCs w:val="20"/>
+              </w:rPr>
+              <w:t xml:space="preserve">El cliente ingresa la ciudad de entrega "Córdoba". </w:t>
             </w:r>
           </w:p>
           <w:p>
@@ -8050,7 +8575,6 @@
               <w:tabs>
                 <w:tab w:val="left" w:pos="400"/>
               </w:tabs>
-              <w:ind w:left="258" w:hanging="258"/>
               <w:cnfStyle w:val="000000000000" w:firstRow="0" w:lastRow="0" w:firstColumn="0" w:lastColumn="0" w:oddVBand="0" w:evenVBand="0" w:oddHBand="0" w:evenHBand="0" w:firstRowFirstColumn="0" w:firstRowLastColumn="0" w:lastRowFirstColumn="0" w:lastRowLastColumn="0"/>
               <w:rPr>
                 <w:rFonts w:cs="Calibri"/>
@@ -8062,7 +8586,7 @@
                 <w:rFonts w:cs="Calibri"/>
                 <w:szCs w:val="20"/>
               </w:rPr>
-              <w:t xml:space="preserve">El cliente selecciona la ciudad "Córdoba" </w:t>
+              <w:t>El cliente selecciona la forma de pago “Efectivo”</w:t>
             </w:r>
           </w:p>
           <w:p>
@@ -8075,7 +8599,6 @@
               <w:tabs>
                 <w:tab w:val="left" w:pos="400"/>
               </w:tabs>
-              <w:ind w:left="258" w:hanging="258"/>
               <w:cnfStyle w:val="000000000000" w:firstRow="0" w:lastRow="0" w:firstColumn="0" w:lastColumn="0" w:oddVBand="0" w:evenVBand="0" w:oddHBand="0" w:evenHBand="0" w:firstRowFirstColumn="0" w:firstRowLastColumn="0" w:lastRowFirstColumn="0" w:lastRowLastColumn="0"/>
               <w:rPr>
                 <w:rFonts w:cs="Calibri"/>
@@ -8087,21 +8610,7 @@
                 <w:rFonts w:cs="Calibri"/>
                 <w:szCs w:val="20"/>
               </w:rPr>
-              <w:t>El cliente ingresa el costo del pedido un total de $</w:t>
-            </w:r>
-            <w:r>
-              <w:rPr>
-                <w:rFonts w:cs="Calibri"/>
-                <w:szCs w:val="20"/>
-              </w:rPr>
-              <w:t>1700</w:t>
-            </w:r>
-            <w:r>
-              <w:rPr>
-                <w:rFonts w:cs="Calibri"/>
-                <w:szCs w:val="20"/>
-              </w:rPr>
-              <w:t xml:space="preserve"> </w:t>
+              <w:t>El cliente ingresa el monto a pagar “$1700”</w:t>
             </w:r>
           </w:p>
           <w:p>
@@ -8114,7 +8623,6 @@
               <w:tabs>
                 <w:tab w:val="left" w:pos="400"/>
               </w:tabs>
-              <w:ind w:left="258" w:hanging="258"/>
               <w:cnfStyle w:val="000000000000" w:firstRow="0" w:lastRow="0" w:firstColumn="0" w:lastColumn="0" w:oddVBand="0" w:evenVBand="0" w:oddHBand="0" w:evenHBand="0" w:firstRowFirstColumn="0" w:firstRowLastColumn="0" w:lastRowFirstColumn="0" w:lastRowLastColumn="0"/>
               <w:rPr>
                 <w:rFonts w:cs="Calibri"/>
@@ -8126,14 +8634,7 @@
                 <w:rFonts w:cs="Calibri"/>
                 <w:szCs w:val="20"/>
               </w:rPr>
-              <w:t xml:space="preserve">El cliente </w:t>
-            </w:r>
-            <w:r>
-              <w:rPr>
-                <w:rFonts w:cs="Calibri"/>
-                <w:szCs w:val="20"/>
-              </w:rPr>
-              <w:t>selecciona un punto del mapa interactivo</w:t>
+              <w:t>El cliente selecciona la opción “lo antes posible”</w:t>
             </w:r>
           </w:p>
           <w:p>
@@ -8146,83 +8647,6 @@
               <w:tabs>
                 <w:tab w:val="left" w:pos="400"/>
               </w:tabs>
-              <w:ind w:left="258" w:hanging="258"/>
-              <w:cnfStyle w:val="000000000000" w:firstRow="0" w:lastRow="0" w:firstColumn="0" w:lastColumn="0" w:oddVBand="0" w:evenVBand="0" w:oddHBand="0" w:evenHBand="0" w:firstRowFirstColumn="0" w:firstRowLastColumn="0" w:lastRowFirstColumn="0" w:lastRowLastColumn="0"/>
-              <w:rPr>
-                <w:rFonts w:cs="Calibri"/>
-                <w:szCs w:val="20"/>
-              </w:rPr>
-            </w:pPr>
-            <w:r>
-              <w:rPr>
-                <w:rFonts w:cs="Calibri"/>
-                <w:szCs w:val="20"/>
-              </w:rPr>
-              <w:t>El cliente selecciona la forma de pago “Efectivo”</w:t>
-            </w:r>
-          </w:p>
-          <w:p>
-            <w:pPr>
-              <w:pStyle w:val="ListParagraph"/>
-              <w:numPr>
-                <w:ilvl w:val="0"/>
-                <w:numId w:val="42"/>
-              </w:numPr>
-              <w:tabs>
-                <w:tab w:val="left" w:pos="400"/>
-              </w:tabs>
-              <w:ind w:left="258" w:hanging="258"/>
-              <w:cnfStyle w:val="000000000000" w:firstRow="0" w:lastRow="0" w:firstColumn="0" w:lastColumn="0" w:oddVBand="0" w:evenVBand="0" w:oddHBand="0" w:evenHBand="0" w:firstRowFirstColumn="0" w:firstRowLastColumn="0" w:lastRowFirstColumn="0" w:lastRowLastColumn="0"/>
-              <w:rPr>
-                <w:rFonts w:cs="Calibri"/>
-                <w:szCs w:val="20"/>
-              </w:rPr>
-            </w:pPr>
-            <w:r>
-              <w:rPr>
-                <w:rFonts w:cs="Calibri"/>
-                <w:szCs w:val="20"/>
-              </w:rPr>
-              <w:t>El cliente ingresa el monto a pagar “$1700”</w:t>
-            </w:r>
-          </w:p>
-          <w:p>
-            <w:pPr>
-              <w:pStyle w:val="ListParagraph"/>
-              <w:numPr>
-                <w:ilvl w:val="0"/>
-                <w:numId w:val="42"/>
-              </w:numPr>
-              <w:tabs>
-                <w:tab w:val="left" w:pos="400"/>
-              </w:tabs>
-              <w:ind w:left="258" w:hanging="258"/>
-              <w:cnfStyle w:val="000000000000" w:firstRow="0" w:lastRow="0" w:firstColumn="0" w:lastColumn="0" w:oddVBand="0" w:evenVBand="0" w:oddHBand="0" w:evenHBand="0" w:firstRowFirstColumn="0" w:firstRowLastColumn="0" w:lastRowFirstColumn="0" w:lastRowLastColumn="0"/>
-              <w:rPr>
-                <w:rFonts w:cs="Calibri"/>
-                <w:szCs w:val="20"/>
-              </w:rPr>
-            </w:pPr>
-            <w:r>
-              <w:rPr>
-                <w:rFonts w:cs="Calibri"/>
-                <w:szCs w:val="20"/>
-              </w:rPr>
-              <w:lastRenderedPageBreak/>
-              <w:t>El cliente selecciona la opción “lo antes posible”</w:t>
-            </w:r>
-          </w:p>
-          <w:p>
-            <w:pPr>
-              <w:pStyle w:val="ListParagraph"/>
-              <w:numPr>
-                <w:ilvl w:val="0"/>
-                <w:numId w:val="42"/>
-              </w:numPr>
-              <w:tabs>
-                <w:tab w:val="left" w:pos="400"/>
-              </w:tabs>
-              <w:ind w:left="258" w:hanging="258"/>
               <w:cnfStyle w:val="000000000000" w:firstRow="0" w:lastRow="0" w:firstColumn="0" w:lastColumn="0" w:oddVBand="0" w:evenVBand="0" w:oddHBand="0" w:evenHBand="0" w:firstRowFirstColumn="0" w:firstRowLastColumn="0" w:lastRowFirstColumn="0" w:lastRowLastColumn="0"/>
               <w:rPr>
                 <w:rFonts w:cs="Calibri"/>
@@ -8270,44 +8694,14 @@
                 <w:rFonts w:cs="Calibri"/>
                 <w:szCs w:val="20"/>
               </w:rPr>
-              <w:lastRenderedPageBreak/>
-              <w:t>El Sistema muestra el</w:t>
-            </w:r>
-            <w:r>
-              <w:t xml:space="preserve"> </w:t>
-            </w:r>
-            <w:r>
-              <w:rPr>
-                <w:rFonts w:cs="Calibri"/>
-                <w:szCs w:val="20"/>
-              </w:rPr>
-              <w:t>mensaje “No se ha</w:t>
-            </w:r>
-            <w:r>
-              <w:t xml:space="preserve"> </w:t>
-            </w:r>
-            <w:r>
-              <w:rPr>
-                <w:rFonts w:cs="Calibri"/>
-                <w:szCs w:val="20"/>
-              </w:rPr>
-              <w:t>podido confirmar el</w:t>
-            </w:r>
-            <w:r>
-              <w:t xml:space="preserve"> </w:t>
-            </w:r>
-            <w:r>
-              <w:rPr>
-                <w:rFonts w:cs="Calibri"/>
-                <w:szCs w:val="20"/>
-              </w:rPr>
-              <w:t xml:space="preserve">pedido ya que </w:t>
-            </w:r>
-            <w:r>
-              <w:t xml:space="preserve">se ha </w:t>
-            </w:r>
-            <w:r>
-              <w:t>seleccionado un punto del mapa fuera de las ciudades registradas</w:t>
+              <w:t>El sistema muestra el mensaje “</w:t>
+            </w:r>
+            <w:r>
+              <w:rPr>
+                <w:rFonts w:cs="Calibri"/>
+                <w:szCs w:val="20"/>
+              </w:rPr>
+              <w:t>Tu pedido ha sido generado con éxito. Te notificaremos cuando el cadete lo confirme.</w:t>
             </w:r>
             <w:r>
               <w:rPr>
@@ -8338,7 +8732,7 @@
 </file>
 
 <file path=word/endnotes.xml><?xml version="1.0" encoding="utf-8"?>
-<w:endnotes xmlns:wpc="http://schemas.microsoft.com/office/word/2010/wordprocessingCanvas" xmlns:cx="http://schemas.microsoft.com/office/drawing/2014/chartex" xmlns:cx1="http://schemas.microsoft.com/office/drawing/2015/9/8/chartex" xmlns:cx2="http://schemas.microsoft.com/office/drawing/2015/10/21/chartex" xmlns:cx3="http://schemas.microsoft.com/office/drawing/2016/5/9/chartex" xmlns:cx4="http://schemas.microsoft.com/office/drawing/2016/5/10/chartex" xmlns:cx5="http://schemas.microsoft.com/office/drawing/2016/5/11/chartex" xmlns:cx6="http://schemas.microsoft.com/office/drawing/2016/5/12/chartex" xmlns:cx7="http://schemas.microsoft.com/office/drawing/2016/5/13/chartex" xmlns:cx8="http://schemas.microsoft.com/office/drawing/2016/5/14/chartex" xmlns:mc="http://schemas.openxmlformats.org/markup-compatibility/2006" xmlns:aink="http://schemas.microsoft.com/office/drawing/2016/ink" xmlns:am3d="http://schemas.microsoft.com/office/drawing/2017/model3d" xmlns:o="urn:schemas-microsoft-com:office:office" xmlns:oel="http://schemas.microsoft.com/office/2019/extlst" xmlns:r="http://schemas.openxmlformats.org/officeDocument/2006/relationships" xmlns:m="http://schemas.openxmlformats.org/officeDocument/2006/math" xmlns:v="urn:schemas-microsoft-com:vml" xmlns:wp14="http://schemas.microsoft.com/office/word/2010/wordprocessingDrawing" xmlns:wp="http://schemas.openxmlformats.org/drawingml/2006/wordprocessingDrawing" xmlns:w10="urn:schemas-microsoft-com:office:word" xmlns:w="http://schemas.openxmlformats.org/wordprocessingml/2006/main" xmlns:w14="http://schemas.microsoft.com/office/word/2010/wordml" xmlns:w15="http://schemas.microsoft.com/office/word/2012/wordml" xmlns:w16cex="http://schemas.microsoft.com/office/word/2018/wordml/cex" xmlns:w16cid="http://schemas.microsoft.com/office/word/2016/wordml/cid" xmlns:w16="http://schemas.microsoft.com/office/word/2018/wordml" xmlns:w16sdtdh="http://schemas.microsoft.com/office/word/2020/wordml/sdtdatahash" xmlns:w16se="http://schemas.microsoft.com/office/word/2015/wordml/symex" xmlns:wpg="http://schemas.microsoft.com/office/word/2010/wordprocessingGroup" xmlns:wpi="http://schemas.microsoft.com/office/word/2010/wordprocessingInk" xmlns:wne="http://schemas.microsoft.com/office/word/2006/wordml" xmlns:wps="http://schemas.microsoft.com/office/word/2010/wordprocessingShape" mc:Ignorable="w14 w15 w16se w16cid w16 w16cex w16sdtdh wp14">
+<w:endnotes xmlns:wpc="http://schemas.microsoft.com/office/word/2010/wordprocessingCanvas" xmlns:cx="http://schemas.microsoft.com/office/drawing/2014/chartex" xmlns:cx1="http://schemas.microsoft.com/office/drawing/2015/9/8/chartex" xmlns:cx2="http://schemas.microsoft.com/office/drawing/2015/10/21/chartex" xmlns:cx3="http://schemas.microsoft.com/office/drawing/2016/5/9/chartex" xmlns:cx4="http://schemas.microsoft.com/office/drawing/2016/5/10/chartex" xmlns:cx5="http://schemas.microsoft.com/office/drawing/2016/5/11/chartex" xmlns:cx6="http://schemas.microsoft.com/office/drawing/2016/5/12/chartex" xmlns:cx7="http://schemas.microsoft.com/office/drawing/2016/5/13/chartex" xmlns:cx8="http://schemas.microsoft.com/office/drawing/2016/5/14/chartex" xmlns:mc="http://schemas.openxmlformats.org/markup-compatibility/2006" xmlns:aink="http://schemas.microsoft.com/office/drawing/2016/ink" xmlns:am3d="http://schemas.microsoft.com/office/drawing/2017/model3d" xmlns:o="urn:schemas-microsoft-com:office:office" xmlns:r="http://schemas.openxmlformats.org/officeDocument/2006/relationships" xmlns:m="http://schemas.openxmlformats.org/officeDocument/2006/math" xmlns:v="urn:schemas-microsoft-com:vml" xmlns:wp14="http://schemas.microsoft.com/office/word/2010/wordprocessingDrawing" xmlns:wp="http://schemas.openxmlformats.org/drawingml/2006/wordprocessingDrawing" xmlns:w10="urn:schemas-microsoft-com:office:word" xmlns:w="http://schemas.openxmlformats.org/wordprocessingml/2006/main" xmlns:w14="http://schemas.microsoft.com/office/word/2010/wordml" xmlns:w15="http://schemas.microsoft.com/office/word/2012/wordml" xmlns:w16cex="http://schemas.microsoft.com/office/word/2018/wordml/cex" xmlns:w16cid="http://schemas.microsoft.com/office/word/2016/wordml/cid" xmlns:w16="http://schemas.microsoft.com/office/word/2018/wordml" xmlns:w16sdtdh="http://schemas.microsoft.com/office/word/2020/wordml/sdtdatahash" xmlns:w16se="http://schemas.microsoft.com/office/word/2015/wordml/symex" xmlns:wpg="http://schemas.microsoft.com/office/word/2010/wordprocessingGroup" xmlns:wpi="http://schemas.microsoft.com/office/word/2010/wordprocessingInk" xmlns:wne="http://schemas.microsoft.com/office/word/2006/wordml" xmlns:wps="http://schemas.microsoft.com/office/word/2010/wordprocessingShape" mc:Ignorable="w14 w15 w16se w16cid w16 w16cex w16sdtdh wp14">
   <w:endnote w:type="separator" w:id="-1">
     <w:p>
       <w:r>
@@ -8360,7 +8754,7 @@
 </file>
 
 <file path=word/footnotes.xml><?xml version="1.0" encoding="utf-8"?>
-<w:footnotes xmlns:wpc="http://schemas.microsoft.com/office/word/2010/wordprocessingCanvas" xmlns:cx="http://schemas.microsoft.com/office/drawing/2014/chartex" xmlns:cx1="http://schemas.microsoft.com/office/drawing/2015/9/8/chartex" xmlns:cx2="http://schemas.microsoft.com/office/drawing/2015/10/21/chartex" xmlns:cx3="http://schemas.microsoft.com/office/drawing/2016/5/9/chartex" xmlns:cx4="http://schemas.microsoft.com/office/drawing/2016/5/10/chartex" xmlns:cx5="http://schemas.microsoft.com/office/drawing/2016/5/11/chartex" xmlns:cx6="http://schemas.microsoft.com/office/drawing/2016/5/12/chartex" xmlns:cx7="http://schemas.microsoft.com/office/drawing/2016/5/13/chartex" xmlns:cx8="http://schemas.microsoft.com/office/drawing/2016/5/14/chartex" xmlns:mc="http://schemas.openxmlformats.org/markup-compatibility/2006" xmlns:aink="http://schemas.microsoft.com/office/drawing/2016/ink" xmlns:am3d="http://schemas.microsoft.com/office/drawing/2017/model3d" xmlns:o="urn:schemas-microsoft-com:office:office" xmlns:oel="http://schemas.microsoft.com/office/2019/extlst" xmlns:r="http://schemas.openxmlformats.org/officeDocument/2006/relationships" xmlns:m="http://schemas.openxmlformats.org/officeDocument/2006/math" xmlns:v="urn:schemas-microsoft-com:vml" xmlns:wp14="http://schemas.microsoft.com/office/word/2010/wordprocessingDrawing" xmlns:wp="http://schemas.openxmlformats.org/drawingml/2006/wordprocessingDrawing" xmlns:w10="urn:schemas-microsoft-com:office:word" xmlns:w="http://schemas.openxmlformats.org/wordprocessingml/2006/main" xmlns:w14="http://schemas.microsoft.com/office/word/2010/wordml" xmlns:w15="http://schemas.microsoft.com/office/word/2012/wordml" xmlns:w16cex="http://schemas.microsoft.com/office/word/2018/wordml/cex" xmlns:w16cid="http://schemas.microsoft.com/office/word/2016/wordml/cid" xmlns:w16="http://schemas.microsoft.com/office/word/2018/wordml" xmlns:w16sdtdh="http://schemas.microsoft.com/office/word/2020/wordml/sdtdatahash" xmlns:w16se="http://schemas.microsoft.com/office/word/2015/wordml/symex" xmlns:wpg="http://schemas.microsoft.com/office/word/2010/wordprocessingGroup" xmlns:wpi="http://schemas.microsoft.com/office/word/2010/wordprocessingInk" xmlns:wne="http://schemas.microsoft.com/office/word/2006/wordml" xmlns:wps="http://schemas.microsoft.com/office/word/2010/wordprocessingShape" mc:Ignorable="w14 w15 w16se w16cid w16 w16cex w16sdtdh wp14">
+<w:footnotes xmlns:wpc="http://schemas.microsoft.com/office/word/2010/wordprocessingCanvas" xmlns:cx="http://schemas.microsoft.com/office/drawing/2014/chartex" xmlns:cx1="http://schemas.microsoft.com/office/drawing/2015/9/8/chartex" xmlns:cx2="http://schemas.microsoft.com/office/drawing/2015/10/21/chartex" xmlns:cx3="http://schemas.microsoft.com/office/drawing/2016/5/9/chartex" xmlns:cx4="http://schemas.microsoft.com/office/drawing/2016/5/10/chartex" xmlns:cx5="http://schemas.microsoft.com/office/drawing/2016/5/11/chartex" xmlns:cx6="http://schemas.microsoft.com/office/drawing/2016/5/12/chartex" xmlns:cx7="http://schemas.microsoft.com/office/drawing/2016/5/13/chartex" xmlns:cx8="http://schemas.microsoft.com/office/drawing/2016/5/14/chartex" xmlns:mc="http://schemas.openxmlformats.org/markup-compatibility/2006" xmlns:aink="http://schemas.microsoft.com/office/drawing/2016/ink" xmlns:am3d="http://schemas.microsoft.com/office/drawing/2017/model3d" xmlns:o="urn:schemas-microsoft-com:office:office" xmlns:r="http://schemas.openxmlformats.org/officeDocument/2006/relationships" xmlns:m="http://schemas.openxmlformats.org/officeDocument/2006/math" xmlns:v="urn:schemas-microsoft-com:vml" xmlns:wp14="http://schemas.microsoft.com/office/word/2010/wordprocessingDrawing" xmlns:wp="http://schemas.openxmlformats.org/drawingml/2006/wordprocessingDrawing" xmlns:w10="urn:schemas-microsoft-com:office:word" xmlns:w="http://schemas.openxmlformats.org/wordprocessingml/2006/main" xmlns:w14="http://schemas.microsoft.com/office/word/2010/wordml" xmlns:w15="http://schemas.microsoft.com/office/word/2012/wordml" xmlns:w16cex="http://schemas.microsoft.com/office/word/2018/wordml/cex" xmlns:w16cid="http://schemas.microsoft.com/office/word/2016/wordml/cid" xmlns:w16="http://schemas.microsoft.com/office/word/2018/wordml" xmlns:w16sdtdh="http://schemas.microsoft.com/office/word/2020/wordml/sdtdatahash" xmlns:w16se="http://schemas.microsoft.com/office/word/2015/wordml/symex" xmlns:wpg="http://schemas.microsoft.com/office/word/2010/wordprocessingGroup" xmlns:wpi="http://schemas.microsoft.com/office/word/2010/wordprocessingInk" xmlns:wne="http://schemas.microsoft.com/office/word/2006/wordml" xmlns:wps="http://schemas.microsoft.com/office/word/2010/wordprocessingShape" mc:Ignorable="w14 w15 w16se w16cid w16 w16cex w16sdtdh wp14">
   <w:footnote w:type="separator" w:id="-1">
     <w:p>
       <w:r>
@@ -8382,7 +8776,7 @@
 </file>
 
 <file path=word/numbering.xml><?xml version="1.0" encoding="utf-8"?>
-<w:numbering xmlns:wpc="http://schemas.microsoft.com/office/word/2010/wordprocessingCanvas" xmlns:cx="http://schemas.microsoft.com/office/drawing/2014/chartex" xmlns:cx1="http://schemas.microsoft.com/office/drawing/2015/9/8/chartex" xmlns:cx2="http://schemas.microsoft.com/office/drawing/2015/10/21/chartex" xmlns:cx3="http://schemas.microsoft.com/office/drawing/2016/5/9/chartex" xmlns:cx4="http://schemas.microsoft.com/office/drawing/2016/5/10/chartex" xmlns:cx5="http://schemas.microsoft.com/office/drawing/2016/5/11/chartex" xmlns:cx6="http://schemas.microsoft.com/office/drawing/2016/5/12/chartex" xmlns:cx7="http://schemas.microsoft.com/office/drawing/2016/5/13/chartex" xmlns:cx8="http://schemas.microsoft.com/office/drawing/2016/5/14/chartex" xmlns:mc="http://schemas.openxmlformats.org/markup-compatibility/2006" xmlns:aink="http://schemas.microsoft.com/office/drawing/2016/ink" xmlns:am3d="http://schemas.microsoft.com/office/drawing/2017/model3d" xmlns:o="urn:schemas-microsoft-com:office:office" xmlns:oel="http://schemas.microsoft.com/office/2019/extlst" xmlns:r="http://schemas.openxmlformats.org/officeDocument/2006/relationships" xmlns:m="http://schemas.openxmlformats.org/officeDocument/2006/math" xmlns:v="urn:schemas-microsoft-com:vml" xmlns:wp14="http://schemas.microsoft.com/office/word/2010/wordprocessingDrawing" xmlns:wp="http://schemas.openxmlformats.org/drawingml/2006/wordprocessingDrawing" xmlns:w10="urn:schemas-microsoft-com:office:word" xmlns:w="http://schemas.openxmlformats.org/wordprocessingml/2006/main" xmlns:w14="http://schemas.microsoft.com/office/word/2010/wordml" xmlns:w15="http://schemas.microsoft.com/office/word/2012/wordml" xmlns:w16cex="http://schemas.microsoft.com/office/word/2018/wordml/cex" xmlns:w16cid="http://schemas.microsoft.com/office/word/2016/wordml/cid" xmlns:w16="http://schemas.microsoft.com/office/word/2018/wordml" xmlns:w16sdtdh="http://schemas.microsoft.com/office/word/2020/wordml/sdtdatahash" xmlns:w16se="http://schemas.microsoft.com/office/word/2015/wordml/symex" xmlns:wpg="http://schemas.microsoft.com/office/word/2010/wordprocessingGroup" xmlns:wpi="http://schemas.microsoft.com/office/word/2010/wordprocessingInk" xmlns:wne="http://schemas.microsoft.com/office/word/2006/wordml" xmlns:wps="http://schemas.microsoft.com/office/word/2010/wordprocessingShape" mc:Ignorable="w14 w15 w16se w16cid w16 w16cex w16sdtdh wp14">
+<w:numbering xmlns:wpc="http://schemas.microsoft.com/office/word/2010/wordprocessingCanvas" xmlns:cx="http://schemas.microsoft.com/office/drawing/2014/chartex" xmlns:cx1="http://schemas.microsoft.com/office/drawing/2015/9/8/chartex" xmlns:cx2="http://schemas.microsoft.com/office/drawing/2015/10/21/chartex" xmlns:cx3="http://schemas.microsoft.com/office/drawing/2016/5/9/chartex" xmlns:cx4="http://schemas.microsoft.com/office/drawing/2016/5/10/chartex" xmlns:cx5="http://schemas.microsoft.com/office/drawing/2016/5/11/chartex" xmlns:cx6="http://schemas.microsoft.com/office/drawing/2016/5/12/chartex" xmlns:cx7="http://schemas.microsoft.com/office/drawing/2016/5/13/chartex" xmlns:cx8="http://schemas.microsoft.com/office/drawing/2016/5/14/chartex" xmlns:mc="http://schemas.openxmlformats.org/markup-compatibility/2006" xmlns:aink="http://schemas.microsoft.com/office/drawing/2016/ink" xmlns:am3d="http://schemas.microsoft.com/office/drawing/2017/model3d" xmlns:o="urn:schemas-microsoft-com:office:office" xmlns:r="http://schemas.openxmlformats.org/officeDocument/2006/relationships" xmlns:m="http://schemas.openxmlformats.org/officeDocument/2006/math" xmlns:v="urn:schemas-microsoft-com:vml" xmlns:wp14="http://schemas.microsoft.com/office/word/2010/wordprocessingDrawing" xmlns:wp="http://schemas.openxmlformats.org/drawingml/2006/wordprocessingDrawing" xmlns:w10="urn:schemas-microsoft-com:office:word" xmlns:w="http://schemas.openxmlformats.org/wordprocessingml/2006/main" xmlns:w14="http://schemas.microsoft.com/office/word/2010/wordml" xmlns:w15="http://schemas.microsoft.com/office/word/2012/wordml" xmlns:w16cex="http://schemas.microsoft.com/office/word/2018/wordml/cex" xmlns:w16cid="http://schemas.microsoft.com/office/word/2016/wordml/cid" xmlns:w16="http://schemas.microsoft.com/office/word/2018/wordml" xmlns:w16sdtdh="http://schemas.microsoft.com/office/word/2020/wordml/sdtdatahash" xmlns:w16se="http://schemas.microsoft.com/office/word/2015/wordml/symex" xmlns:wpg="http://schemas.microsoft.com/office/word/2010/wordprocessingGroup" xmlns:wpi="http://schemas.microsoft.com/office/word/2010/wordprocessingInk" xmlns:wne="http://schemas.microsoft.com/office/word/2006/wordml" xmlns:wps="http://schemas.microsoft.com/office/word/2010/wordprocessingShape" mc:Ignorable="w14 w15 w16se w16cid w16 w16cex w16sdtdh wp14">
   <w:abstractNum w:abstractNumId="0" w15:restartNumberingAfterBreak="0">
     <w:nsid w:val="00100820"/>
     <w:multiLevelType w:val="hybridMultilevel"/>
@@ -13270,151 +13664,151 @@
       </w:rPr>
     </w:lvl>
   </w:abstractNum>
-  <w:num w:numId="1" w16cid:durableId="1498811610">
+  <w:num w:numId="1">
     <w:abstractNumId w:val="33"/>
   </w:num>
-  <w:num w:numId="2" w16cid:durableId="1322736323">
+  <w:num w:numId="2">
     <w:abstractNumId w:val="10"/>
   </w:num>
-  <w:num w:numId="3" w16cid:durableId="366177356">
+  <w:num w:numId="3">
     <w:abstractNumId w:val="24"/>
   </w:num>
-  <w:num w:numId="4" w16cid:durableId="2000841599">
+  <w:num w:numId="4">
     <w:abstractNumId w:val="36"/>
   </w:num>
-  <w:num w:numId="5" w16cid:durableId="134415890">
+  <w:num w:numId="5">
     <w:abstractNumId w:val="4"/>
   </w:num>
-  <w:num w:numId="6" w16cid:durableId="90010043">
+  <w:num w:numId="6">
     <w:abstractNumId w:val="40"/>
   </w:num>
-  <w:num w:numId="7" w16cid:durableId="1677463431">
+  <w:num w:numId="7">
     <w:abstractNumId w:val="26"/>
   </w:num>
-  <w:num w:numId="8" w16cid:durableId="309410994">
+  <w:num w:numId="8">
     <w:abstractNumId w:val="28"/>
   </w:num>
-  <w:num w:numId="9" w16cid:durableId="60100472">
+  <w:num w:numId="9">
     <w:abstractNumId w:val="14"/>
   </w:num>
-  <w:num w:numId="10" w16cid:durableId="829098073">
+  <w:num w:numId="10">
     <w:abstractNumId w:val="8"/>
   </w:num>
-  <w:num w:numId="11" w16cid:durableId="369886301">
+  <w:num w:numId="11">
     <w:abstractNumId w:val="1"/>
   </w:num>
-  <w:num w:numId="12" w16cid:durableId="1695185297">
+  <w:num w:numId="12">
     <w:abstractNumId w:val="0"/>
   </w:num>
-  <w:num w:numId="13" w16cid:durableId="226768752">
+  <w:num w:numId="13">
     <w:abstractNumId w:val="3"/>
   </w:num>
-  <w:num w:numId="14" w16cid:durableId="156464615">
+  <w:num w:numId="14">
     <w:abstractNumId w:val="43"/>
   </w:num>
-  <w:num w:numId="15" w16cid:durableId="1627855300">
+  <w:num w:numId="15">
     <w:abstractNumId w:val="7"/>
   </w:num>
-  <w:num w:numId="16" w16cid:durableId="74980191">
+  <w:num w:numId="16">
     <w:abstractNumId w:val="35"/>
   </w:num>
-  <w:num w:numId="17" w16cid:durableId="1510485096">
+  <w:num w:numId="17">
     <w:abstractNumId w:val="37"/>
   </w:num>
-  <w:num w:numId="18" w16cid:durableId="426460580">
+  <w:num w:numId="18">
     <w:abstractNumId w:val="27"/>
   </w:num>
-  <w:num w:numId="19" w16cid:durableId="707409774">
+  <w:num w:numId="19">
     <w:abstractNumId w:val="31"/>
   </w:num>
-  <w:num w:numId="20" w16cid:durableId="67770172">
+  <w:num w:numId="20">
     <w:abstractNumId w:val="12"/>
   </w:num>
-  <w:num w:numId="21" w16cid:durableId="996765623">
+  <w:num w:numId="21">
     <w:abstractNumId w:val="5"/>
   </w:num>
-  <w:num w:numId="22" w16cid:durableId="2130199108">
+  <w:num w:numId="22">
     <w:abstractNumId w:val="6"/>
   </w:num>
-  <w:num w:numId="23" w16cid:durableId="1044407420">
+  <w:num w:numId="23">
     <w:abstractNumId w:val="29"/>
   </w:num>
-  <w:num w:numId="24" w16cid:durableId="1534805390">
+  <w:num w:numId="24">
     <w:abstractNumId w:val="13"/>
   </w:num>
-  <w:num w:numId="25" w16cid:durableId="825053076">
+  <w:num w:numId="25">
     <w:abstractNumId w:val="21"/>
   </w:num>
-  <w:num w:numId="26" w16cid:durableId="415900501">
+  <w:num w:numId="26">
     <w:abstractNumId w:val="16"/>
   </w:num>
-  <w:num w:numId="27" w16cid:durableId="918248988">
+  <w:num w:numId="27">
     <w:abstractNumId w:val="11"/>
   </w:num>
-  <w:num w:numId="28" w16cid:durableId="1987200823">
+  <w:num w:numId="28">
     <w:abstractNumId w:val="30"/>
   </w:num>
-  <w:num w:numId="29" w16cid:durableId="1328902966">
+  <w:num w:numId="29">
     <w:abstractNumId w:val="23"/>
   </w:num>
-  <w:num w:numId="30" w16cid:durableId="1142844951">
+  <w:num w:numId="30">
     <w:abstractNumId w:val="19"/>
   </w:num>
-  <w:num w:numId="31" w16cid:durableId="377970443">
+  <w:num w:numId="31">
     <w:abstractNumId w:val="2"/>
   </w:num>
-  <w:num w:numId="32" w16cid:durableId="502664560">
+  <w:num w:numId="32">
     <w:abstractNumId w:val="25"/>
   </w:num>
-  <w:num w:numId="33" w16cid:durableId="1624725987">
+  <w:num w:numId="33">
     <w:abstractNumId w:val="18"/>
   </w:num>
-  <w:num w:numId="34" w16cid:durableId="1141728838">
+  <w:num w:numId="34">
     <w:abstractNumId w:val="39"/>
   </w:num>
-  <w:num w:numId="35" w16cid:durableId="1192913987">
+  <w:num w:numId="35">
     <w:abstractNumId w:val="17"/>
   </w:num>
-  <w:num w:numId="36" w16cid:durableId="1992326485">
+  <w:num w:numId="36">
     <w:abstractNumId w:val="9"/>
   </w:num>
-  <w:num w:numId="37" w16cid:durableId="82729213">
+  <w:num w:numId="37">
     <w:abstractNumId w:val="42"/>
   </w:num>
-  <w:num w:numId="38" w16cid:durableId="1380938955">
+  <w:num w:numId="38">
     <w:abstractNumId w:val="38"/>
   </w:num>
-  <w:num w:numId="39" w16cid:durableId="1692682404">
+  <w:num w:numId="39">
     <w:abstractNumId w:val="41"/>
   </w:num>
-  <w:num w:numId="40" w16cid:durableId="167909774">
+  <w:num w:numId="40">
     <w:abstractNumId w:val="34"/>
   </w:num>
-  <w:num w:numId="41" w16cid:durableId="1579437954">
+  <w:num w:numId="41">
     <w:abstractNumId w:val="32"/>
   </w:num>
-  <w:num w:numId="42" w16cid:durableId="737820328">
+  <w:num w:numId="42">
     <w:abstractNumId w:val="44"/>
   </w:num>
-  <w:num w:numId="43" w16cid:durableId="222644665">
+  <w:num w:numId="43">
     <w:abstractNumId w:val="46"/>
   </w:num>
-  <w:num w:numId="44" w16cid:durableId="467943417">
+  <w:num w:numId="44">
     <w:abstractNumId w:val="48"/>
   </w:num>
-  <w:num w:numId="45" w16cid:durableId="1470366015">
+  <w:num w:numId="45">
     <w:abstractNumId w:val="47"/>
   </w:num>
-  <w:num w:numId="46" w16cid:durableId="376008817">
+  <w:num w:numId="46">
     <w:abstractNumId w:val="45"/>
   </w:num>
-  <w:num w:numId="47" w16cid:durableId="1392269588">
+  <w:num w:numId="47">
     <w:abstractNumId w:val="20"/>
   </w:num>
-  <w:num w:numId="48" w16cid:durableId="1684934208">
+  <w:num w:numId="48">
     <w:abstractNumId w:val="22"/>
   </w:num>
-  <w:num w:numId="49" w16cid:durableId="5324614">
+  <w:num w:numId="49">
     <w:abstractNumId w:val="15"/>
   </w:num>
 </w:numbering>
@@ -14043,10 +14437,10 @@
   <a:themeElements>
     <a:clrScheme name="Office">
       <a:dk1>
-        <a:sysClr val="windowText" lastClr="000000"/>
+        <a:sysClr val="windowText" lastClr="D4D4D4"/>
       </a:dk1>
       <a:lt1>
-        <a:sysClr val="window" lastClr="FFFFFF"/>
+        <a:sysClr val="window" lastClr="202020"/>
       </a:lt1>
       <a:dk2>
         <a:srgbClr val="44546A"/>

</xml_diff>

<commit_message>
Caso de prueba 13
</commit_message>
<xml_diff>
--- a/Trabajos Prácticos/TP_12/Template Caso de Prueba.docx
+++ b/Trabajos Prácticos/TP_12/Template Caso de Prueba.docx
@@ -9,7 +9,7 @@
     </w:p>
     <w:tbl>
       <w:tblPr>
-        <w:tblStyle w:val="MediumGrid1-Accent1"/>
+        <w:tblStyle w:val="Cuadrculamedia1-nfasis1"/>
         <w:tblpPr w:leftFromText="180" w:rightFromText="180" w:vertAnchor="text" w:horzAnchor="margin" w:tblpXSpec="center" w:tblpY="-214"/>
         <w:tblW w:w="16161" w:type="dxa"/>
         <w:tblBorders>
@@ -359,7 +359,7 @@
           </w:tcPr>
           <w:p>
             <w:pPr>
-              <w:pStyle w:val="ListParagraph"/>
+              <w:pStyle w:val="Prrafodelista"/>
               <w:numPr>
                 <w:ilvl w:val="0"/>
                 <w:numId w:val="20"/>
@@ -458,7 +458,7 @@
           </w:p>
           <w:p>
             <w:pPr>
-              <w:pStyle w:val="ListParagraph"/>
+              <w:pStyle w:val="Prrafodelista"/>
               <w:numPr>
                 <w:ilvl w:val="0"/>
                 <w:numId w:val="20"/>
@@ -498,7 +498,7 @@
           </w:p>
           <w:p>
             <w:pPr>
-              <w:pStyle w:val="ListParagraph"/>
+              <w:pStyle w:val="Prrafodelista"/>
               <w:ind w:left="175" w:hanging="175"/>
               <w:cnfStyle w:val="000000100000" w:firstRow="0" w:lastRow="0" w:firstColumn="0" w:lastColumn="0" w:oddVBand="0" w:evenVBand="0" w:oddHBand="1" w:evenHBand="0" w:firstRowFirstColumn="0" w:firstRowLastColumn="0" w:lastRowFirstColumn="0" w:lastRowLastColumn="0"/>
               <w:rPr>
@@ -510,7 +510,7 @@
           </w:p>
           <w:p>
             <w:pPr>
-              <w:pStyle w:val="ListParagraph"/>
+              <w:pStyle w:val="Prrafodelista"/>
               <w:numPr>
                 <w:ilvl w:val="0"/>
                 <w:numId w:val="20"/>
@@ -529,7 +529,25 @@
                 <w:sz w:val="22"/>
                 <w:szCs w:val="22"/>
               </w:rPr>
-              <w:t xml:space="preserve"> Existe un local "Homies I" en la calle "Isabel la </w:t>
+              <w:t xml:space="preserve"> Existe un local "</w:t>
+            </w:r>
+            <w:proofErr w:type="spellStart"/>
+            <w:r>
+              <w:rPr>
+                <w:rFonts w:cs="Calibri"/>
+                <w:sz w:val="22"/>
+                <w:szCs w:val="22"/>
+              </w:rPr>
+              <w:t>Homies</w:t>
+            </w:r>
+            <w:proofErr w:type="spellEnd"/>
+            <w:r>
+              <w:rPr>
+                <w:rFonts w:cs="Calibri"/>
+                <w:sz w:val="22"/>
+                <w:szCs w:val="22"/>
+              </w:rPr>
+              <w:t xml:space="preserve"> I" en la calle "Isabel la </w:t>
             </w:r>
             <w:r>
               <w:rPr>
@@ -594,7 +612,7 @@
           </w:tcPr>
           <w:p>
             <w:pPr>
-              <w:pStyle w:val="ListParagraph"/>
+              <w:pStyle w:val="Prrafodelista"/>
               <w:numPr>
                 <w:ilvl w:val="0"/>
                 <w:numId w:val="15"/>
@@ -630,7 +648,7 @@
           </w:p>
           <w:p>
             <w:pPr>
-              <w:pStyle w:val="ListParagraph"/>
+              <w:pStyle w:val="Prrafodelista"/>
               <w:numPr>
                 <w:ilvl w:val="0"/>
                 <w:numId w:val="15"/>
@@ -666,7 +684,7 @@
           </w:p>
           <w:p>
             <w:pPr>
-              <w:pStyle w:val="ListParagraph"/>
+              <w:pStyle w:val="Prrafodelista"/>
               <w:numPr>
                 <w:ilvl w:val="0"/>
                 <w:numId w:val="15"/>
@@ -702,7 +720,7 @@
           </w:p>
           <w:p>
             <w:pPr>
-              <w:pStyle w:val="ListParagraph"/>
+              <w:pStyle w:val="Prrafodelista"/>
               <w:numPr>
                 <w:ilvl w:val="0"/>
                 <w:numId w:val="15"/>
@@ -724,7 +742,7 @@
           </w:p>
           <w:p>
             <w:pPr>
-              <w:pStyle w:val="ListParagraph"/>
+              <w:pStyle w:val="Prrafodelista"/>
               <w:numPr>
                 <w:ilvl w:val="0"/>
                 <w:numId w:val="15"/>
@@ -746,7 +764,7 @@
           </w:p>
           <w:p>
             <w:pPr>
-              <w:pStyle w:val="ListParagraph"/>
+              <w:pStyle w:val="Prrafodelista"/>
               <w:numPr>
                 <w:ilvl w:val="0"/>
                 <w:numId w:val="15"/>
@@ -782,7 +800,7 @@
           </w:p>
           <w:p>
             <w:pPr>
-              <w:pStyle w:val="ListParagraph"/>
+              <w:pStyle w:val="Prrafodelista"/>
               <w:numPr>
                 <w:ilvl w:val="0"/>
                 <w:numId w:val="15"/>
@@ -832,7 +850,7 @@
           </w:p>
           <w:p>
             <w:pPr>
-              <w:pStyle w:val="ListParagraph"/>
+              <w:pStyle w:val="Prrafodelista"/>
               <w:numPr>
                 <w:ilvl w:val="0"/>
                 <w:numId w:val="15"/>
@@ -854,7 +872,7 @@
           </w:p>
           <w:p>
             <w:pPr>
-              <w:pStyle w:val="ListParagraph"/>
+              <w:pStyle w:val="Prrafodelista"/>
               <w:numPr>
                 <w:ilvl w:val="0"/>
                 <w:numId w:val="15"/>
@@ -883,7 +901,7 @@
           </w:p>
           <w:p>
             <w:pPr>
-              <w:pStyle w:val="ListParagraph"/>
+              <w:pStyle w:val="Prrafodelista"/>
               <w:numPr>
                 <w:ilvl w:val="0"/>
                 <w:numId w:val="15"/>
@@ -919,7 +937,7 @@
           </w:p>
           <w:p>
             <w:pPr>
-              <w:pStyle w:val="ListParagraph"/>
+              <w:pStyle w:val="Prrafodelista"/>
               <w:numPr>
                 <w:ilvl w:val="0"/>
                 <w:numId w:val="15"/>
@@ -941,7 +959,7 @@
           </w:p>
           <w:p>
             <w:pPr>
-              <w:pStyle w:val="ListParagraph"/>
+              <w:pStyle w:val="Prrafodelista"/>
               <w:numPr>
                 <w:ilvl w:val="0"/>
                 <w:numId w:val="15"/>
@@ -974,7 +992,7 @@
           </w:tcPr>
           <w:p>
             <w:pPr>
-              <w:pStyle w:val="ListParagraph"/>
+              <w:pStyle w:val="Prrafodelista"/>
               <w:numPr>
                 <w:ilvl w:val="0"/>
                 <w:numId w:val="19"/>
@@ -1117,7 +1135,7 @@
           </w:tcPr>
           <w:p>
             <w:pPr>
-              <w:pStyle w:val="ListParagraph"/>
+              <w:pStyle w:val="Prrafodelista"/>
               <w:numPr>
                 <w:ilvl w:val="0"/>
                 <w:numId w:val="19"/>
@@ -1152,7 +1170,7 @@
           </w:p>
           <w:p>
             <w:pPr>
-              <w:pStyle w:val="ListParagraph"/>
+              <w:pStyle w:val="Prrafodelista"/>
               <w:numPr>
                 <w:ilvl w:val="0"/>
                 <w:numId w:val="19"/>
@@ -1176,7 +1194,7 @@
           </w:p>
           <w:p>
             <w:pPr>
-              <w:pStyle w:val="ListParagraph"/>
+              <w:pStyle w:val="Prrafodelista"/>
               <w:ind w:left="184" w:hanging="184"/>
               <w:cnfStyle w:val="000000000000" w:firstRow="0" w:lastRow="0" w:firstColumn="0" w:lastColumn="0" w:oddVBand="0" w:evenVBand="0" w:oddHBand="0" w:evenHBand="0" w:firstRowFirstColumn="0" w:firstRowLastColumn="0" w:lastRowFirstColumn="0" w:lastRowLastColumn="0"/>
               <w:rPr>
@@ -1188,7 +1206,7 @@
           </w:p>
           <w:p>
             <w:pPr>
-              <w:pStyle w:val="ListParagraph"/>
+              <w:pStyle w:val="Prrafodelista"/>
               <w:numPr>
                 <w:ilvl w:val="0"/>
                 <w:numId w:val="19"/>
@@ -1207,7 +1225,25 @@
                 <w:sz w:val="22"/>
                 <w:szCs w:val="22"/>
               </w:rPr>
-              <w:t>Existe un local "Homies I" en la calle "Isabel la Católica 994" Córdoba, Argentina. Tiene un menú "Hamburguesa tamaño M" que cuesta $</w:t>
+              <w:t>Existe un local "</w:t>
+            </w:r>
+            <w:proofErr w:type="spellStart"/>
+            <w:r>
+              <w:rPr>
+                <w:rFonts w:cs="Calibri"/>
+                <w:sz w:val="22"/>
+                <w:szCs w:val="22"/>
+              </w:rPr>
+              <w:t>Homies</w:t>
+            </w:r>
+            <w:proofErr w:type="spellEnd"/>
+            <w:r>
+              <w:rPr>
+                <w:rFonts w:cs="Calibri"/>
+                <w:sz w:val="22"/>
+                <w:szCs w:val="22"/>
+              </w:rPr>
+              <w:t xml:space="preserve"> I" en la calle "Isabel la Católica 994" Córdoba, Argentina. Tiene un menú "Hamburguesa tamaño M" que cuesta $</w:t>
             </w:r>
             <w:r>
               <w:rPr>
@@ -1228,7 +1264,7 @@
           </w:p>
           <w:p>
             <w:pPr>
-              <w:pStyle w:val="ListParagraph"/>
+              <w:pStyle w:val="Prrafodelista"/>
               <w:numPr>
                 <w:ilvl w:val="0"/>
                 <w:numId w:val="19"/>
@@ -1284,7 +1320,7 @@
           </w:p>
           <w:p>
             <w:pPr>
-              <w:pStyle w:val="ListParagraph"/>
+              <w:pStyle w:val="Prrafodelista"/>
               <w:numPr>
                 <w:ilvl w:val="0"/>
                 <w:numId w:val="19"/>
@@ -1408,7 +1444,7 @@
           </w:tcPr>
           <w:p>
             <w:pPr>
-              <w:pStyle w:val="ListParagraph"/>
+              <w:pStyle w:val="Prrafodelista"/>
               <w:numPr>
                 <w:ilvl w:val="0"/>
                 <w:numId w:val="49"/>
@@ -1430,7 +1466,7 @@
           </w:p>
           <w:p>
             <w:pPr>
-              <w:pStyle w:val="ListParagraph"/>
+              <w:pStyle w:val="Prrafodelista"/>
               <w:numPr>
                 <w:ilvl w:val="0"/>
                 <w:numId w:val="49"/>
@@ -1452,7 +1488,7 @@
           </w:p>
           <w:p>
             <w:pPr>
-              <w:pStyle w:val="ListParagraph"/>
+              <w:pStyle w:val="Prrafodelista"/>
               <w:numPr>
                 <w:ilvl w:val="0"/>
                 <w:numId w:val="49"/>
@@ -1474,7 +1510,7 @@
           </w:p>
           <w:p>
             <w:pPr>
-              <w:pStyle w:val="ListParagraph"/>
+              <w:pStyle w:val="Prrafodelista"/>
               <w:numPr>
                 <w:ilvl w:val="0"/>
                 <w:numId w:val="49"/>
@@ -1496,7 +1532,7 @@
           </w:p>
           <w:p>
             <w:pPr>
-              <w:pStyle w:val="ListParagraph"/>
+              <w:pStyle w:val="Prrafodelista"/>
               <w:numPr>
                 <w:ilvl w:val="0"/>
                 <w:numId w:val="49"/>
@@ -1518,7 +1554,7 @@
           </w:p>
           <w:p>
             <w:pPr>
-              <w:pStyle w:val="ListParagraph"/>
+              <w:pStyle w:val="Prrafodelista"/>
               <w:numPr>
                 <w:ilvl w:val="0"/>
                 <w:numId w:val="49"/>
@@ -1547,7 +1583,7 @@
           </w:p>
           <w:p>
             <w:pPr>
-              <w:pStyle w:val="ListParagraph"/>
+              <w:pStyle w:val="Prrafodelista"/>
               <w:numPr>
                 <w:ilvl w:val="0"/>
                 <w:numId w:val="49"/>
@@ -1583,7 +1619,7 @@
           </w:p>
           <w:p>
             <w:pPr>
-              <w:pStyle w:val="ListParagraph"/>
+              <w:pStyle w:val="Prrafodelista"/>
               <w:numPr>
                 <w:ilvl w:val="0"/>
                 <w:numId w:val="49"/>
@@ -1605,7 +1641,7 @@
           </w:p>
           <w:p>
             <w:pPr>
-              <w:pStyle w:val="ListParagraph"/>
+              <w:pStyle w:val="Prrafodelista"/>
               <w:numPr>
                 <w:ilvl w:val="0"/>
                 <w:numId w:val="49"/>
@@ -1641,7 +1677,7 @@
           </w:p>
           <w:p>
             <w:pPr>
-              <w:pStyle w:val="ListParagraph"/>
+              <w:pStyle w:val="Prrafodelista"/>
               <w:numPr>
                 <w:ilvl w:val="0"/>
                 <w:numId w:val="49"/>
@@ -1678,7 +1714,7 @@
           </w:p>
           <w:p>
             <w:pPr>
-              <w:pStyle w:val="ListParagraph"/>
+              <w:pStyle w:val="Prrafodelista"/>
               <w:numPr>
                 <w:ilvl w:val="0"/>
                 <w:numId w:val="49"/>
@@ -1709,7 +1745,7 @@
           </w:p>
           <w:p>
             <w:pPr>
-              <w:pStyle w:val="ListParagraph"/>
+              <w:pStyle w:val="Prrafodelista"/>
               <w:numPr>
                 <w:ilvl w:val="0"/>
                 <w:numId w:val="49"/>
@@ -1731,7 +1767,7 @@
           </w:p>
           <w:p>
             <w:pPr>
-              <w:pStyle w:val="ListParagraph"/>
+              <w:pStyle w:val="Prrafodelista"/>
               <w:numPr>
                 <w:ilvl w:val="0"/>
                 <w:numId w:val="49"/>
@@ -1767,7 +1803,7 @@
           </w:p>
           <w:p>
             <w:pPr>
-              <w:pStyle w:val="ListParagraph"/>
+              <w:pStyle w:val="Prrafodelista"/>
               <w:numPr>
                 <w:ilvl w:val="0"/>
                 <w:numId w:val="49"/>
@@ -1789,7 +1825,7 @@
           </w:p>
           <w:p>
             <w:pPr>
-              <w:pStyle w:val="ListParagraph"/>
+              <w:pStyle w:val="Prrafodelista"/>
               <w:numPr>
                 <w:ilvl w:val="0"/>
                 <w:numId w:val="49"/>
@@ -1811,7 +1847,7 @@
           </w:p>
           <w:p>
             <w:pPr>
-              <w:pStyle w:val="ListParagraph"/>
+              <w:pStyle w:val="Prrafodelista"/>
               <w:numPr>
                 <w:ilvl w:val="0"/>
                 <w:numId w:val="49"/>
@@ -1844,7 +1880,7 @@
           </w:tcPr>
           <w:p>
             <w:pPr>
-              <w:pStyle w:val="ListParagraph"/>
+              <w:pStyle w:val="Prrafodelista"/>
               <w:numPr>
                 <w:ilvl w:val="0"/>
                 <w:numId w:val="19"/>
@@ -1988,7 +2024,7 @@
           </w:tcPr>
           <w:p>
             <w:pPr>
-              <w:pStyle w:val="ListParagraph"/>
+              <w:pStyle w:val="Prrafodelista"/>
               <w:numPr>
                 <w:ilvl w:val="0"/>
                 <w:numId w:val="19"/>
@@ -2023,7 +2059,7 @@
           </w:p>
           <w:p>
             <w:pPr>
-              <w:pStyle w:val="ListParagraph"/>
+              <w:pStyle w:val="Prrafodelista"/>
               <w:numPr>
                 <w:ilvl w:val="0"/>
                 <w:numId w:val="19"/>
@@ -2048,7 +2084,7 @@
           </w:p>
           <w:p>
             <w:pPr>
-              <w:pStyle w:val="ListParagraph"/>
+              <w:pStyle w:val="Prrafodelista"/>
               <w:ind w:left="184" w:hanging="184"/>
               <w:cnfStyle w:val="000000100000" w:firstRow="0" w:lastRow="0" w:firstColumn="0" w:lastColumn="0" w:oddVBand="0" w:evenVBand="0" w:oddHBand="1" w:evenHBand="0" w:firstRowFirstColumn="0" w:firstRowLastColumn="0" w:lastRowFirstColumn="0" w:lastRowLastColumn="0"/>
               <w:rPr>
@@ -2060,7 +2096,7 @@
           </w:p>
           <w:p>
             <w:pPr>
-              <w:pStyle w:val="ListParagraph"/>
+              <w:pStyle w:val="Prrafodelista"/>
               <w:numPr>
                 <w:ilvl w:val="0"/>
                 <w:numId w:val="19"/>
@@ -2079,7 +2115,25 @@
                 <w:sz w:val="22"/>
                 <w:szCs w:val="22"/>
               </w:rPr>
-              <w:t xml:space="preserve"> Existe un local "Homies I" en la calle "Isabel la Católica 994" Córdoba, Argentina. Tiene un menú "Hamburguesa tamaño M" que cuesta $</w:t>
+              <w:t xml:space="preserve"> Existe un local "</w:t>
+            </w:r>
+            <w:proofErr w:type="spellStart"/>
+            <w:r>
+              <w:rPr>
+                <w:rFonts w:cs="Calibri"/>
+                <w:sz w:val="22"/>
+                <w:szCs w:val="22"/>
+              </w:rPr>
+              <w:t>Homies</w:t>
+            </w:r>
+            <w:proofErr w:type="spellEnd"/>
+            <w:r>
+              <w:rPr>
+                <w:rFonts w:cs="Calibri"/>
+                <w:sz w:val="22"/>
+                <w:szCs w:val="22"/>
+              </w:rPr>
+              <w:t xml:space="preserve"> I" en la calle "Isabel la Católica 994" Córdoba, Argentina. Tiene un menú "Hamburguesa tamaño M" que cuesta $</w:t>
             </w:r>
             <w:r>
               <w:rPr>
@@ -2100,7 +2154,7 @@
           </w:p>
           <w:p>
             <w:pPr>
-              <w:pStyle w:val="ListParagraph"/>
+              <w:pStyle w:val="Prrafodelista"/>
               <w:ind w:left="184" w:hanging="184"/>
               <w:cnfStyle w:val="000000100000" w:firstRow="0" w:lastRow="0" w:firstColumn="0" w:lastColumn="0" w:oddVBand="0" w:evenVBand="0" w:oddHBand="1" w:evenHBand="0" w:firstRowFirstColumn="0" w:firstRowLastColumn="0" w:lastRowFirstColumn="0" w:lastRowLastColumn="0"/>
               <w:rPr>
@@ -2112,7 +2166,7 @@
           </w:p>
           <w:p>
             <w:pPr>
-              <w:pStyle w:val="ListParagraph"/>
+              <w:pStyle w:val="Prrafodelista"/>
               <w:numPr>
                 <w:ilvl w:val="0"/>
                 <w:numId w:val="19"/>
@@ -2236,7 +2290,7 @@
           </w:tcPr>
           <w:p>
             <w:pPr>
-              <w:pStyle w:val="ListParagraph"/>
+              <w:pStyle w:val="Prrafodelista"/>
               <w:numPr>
                 <w:ilvl w:val="0"/>
                 <w:numId w:val="18"/>
@@ -2259,7 +2313,7 @@
           </w:p>
           <w:p>
             <w:pPr>
-              <w:pStyle w:val="ListParagraph"/>
+              <w:pStyle w:val="Prrafodelista"/>
               <w:numPr>
                 <w:ilvl w:val="0"/>
                 <w:numId w:val="18"/>
@@ -2281,7 +2335,7 @@
           </w:p>
           <w:p>
             <w:pPr>
-              <w:pStyle w:val="ListParagraph"/>
+              <w:pStyle w:val="Prrafodelista"/>
               <w:numPr>
                 <w:ilvl w:val="0"/>
                 <w:numId w:val="18"/>
@@ -2303,7 +2357,7 @@
           </w:p>
           <w:p>
             <w:pPr>
-              <w:pStyle w:val="ListParagraph"/>
+              <w:pStyle w:val="Prrafodelista"/>
               <w:numPr>
                 <w:ilvl w:val="0"/>
                 <w:numId w:val="18"/>
@@ -2325,7 +2379,7 @@
           </w:p>
           <w:p>
             <w:pPr>
-              <w:pStyle w:val="ListParagraph"/>
+              <w:pStyle w:val="Prrafodelista"/>
               <w:numPr>
                 <w:ilvl w:val="0"/>
                 <w:numId w:val="18"/>
@@ -2348,7 +2402,7 @@
           </w:p>
           <w:p>
             <w:pPr>
-              <w:pStyle w:val="ListParagraph"/>
+              <w:pStyle w:val="Prrafodelista"/>
               <w:numPr>
                 <w:ilvl w:val="0"/>
                 <w:numId w:val="18"/>
@@ -2377,7 +2431,7 @@
           </w:p>
           <w:p>
             <w:pPr>
-              <w:pStyle w:val="ListParagraph"/>
+              <w:pStyle w:val="Prrafodelista"/>
               <w:numPr>
                 <w:ilvl w:val="0"/>
                 <w:numId w:val="18"/>
@@ -2413,7 +2467,7 @@
           </w:p>
           <w:p>
             <w:pPr>
-              <w:pStyle w:val="ListParagraph"/>
+              <w:pStyle w:val="Prrafodelista"/>
               <w:numPr>
                 <w:ilvl w:val="0"/>
                 <w:numId w:val="18"/>
@@ -2435,7 +2489,7 @@
           </w:p>
           <w:p>
             <w:pPr>
-              <w:pStyle w:val="ListParagraph"/>
+              <w:pStyle w:val="Prrafodelista"/>
               <w:numPr>
                 <w:ilvl w:val="0"/>
                 <w:numId w:val="18"/>
@@ -2457,7 +2511,7 @@
           </w:p>
           <w:p>
             <w:pPr>
-              <w:pStyle w:val="ListParagraph"/>
+              <w:pStyle w:val="Prrafodelista"/>
               <w:numPr>
                 <w:ilvl w:val="0"/>
                 <w:numId w:val="18"/>
@@ -2493,7 +2547,7 @@
           </w:p>
           <w:p>
             <w:pPr>
-              <w:pStyle w:val="ListParagraph"/>
+              <w:pStyle w:val="Prrafodelista"/>
               <w:numPr>
                 <w:ilvl w:val="0"/>
                 <w:numId w:val="18"/>
@@ -2515,7 +2569,7 @@
           </w:p>
           <w:p>
             <w:pPr>
-              <w:pStyle w:val="ListParagraph"/>
+              <w:pStyle w:val="Prrafodelista"/>
               <w:numPr>
                 <w:ilvl w:val="0"/>
                 <w:numId w:val="18"/>
@@ -2537,7 +2591,7 @@
           </w:p>
           <w:p>
             <w:pPr>
-              <w:pStyle w:val="ListParagraph"/>
+              <w:pStyle w:val="Prrafodelista"/>
               <w:numPr>
                 <w:ilvl w:val="0"/>
                 <w:numId w:val="18"/>
@@ -2559,7 +2613,7 @@
           </w:p>
           <w:p>
             <w:pPr>
-              <w:pStyle w:val="ListParagraph"/>
+              <w:pStyle w:val="Prrafodelista"/>
               <w:numPr>
                 <w:ilvl w:val="0"/>
                 <w:numId w:val="18"/>
@@ -2591,7 +2645,7 @@
           </w:tcPr>
           <w:p>
             <w:pPr>
-              <w:pStyle w:val="ListParagraph"/>
+              <w:pStyle w:val="Prrafodelista"/>
               <w:numPr>
                 <w:ilvl w:val="0"/>
                 <w:numId w:val="19"/>
@@ -2661,7 +2715,6 @@
                 <w:b w:val="0"/>
                 <w:szCs w:val="20"/>
               </w:rPr>
-              <w:lastRenderedPageBreak/>
               <w:t>4</w:t>
             </w:r>
           </w:p>
@@ -2746,7 +2799,7 @@
           </w:tcPr>
           <w:p>
             <w:pPr>
-              <w:pStyle w:val="ListParagraph"/>
+              <w:pStyle w:val="Prrafodelista"/>
               <w:numPr>
                 <w:ilvl w:val="0"/>
                 <w:numId w:val="19"/>
@@ -2770,7 +2823,7 @@
           </w:p>
           <w:p>
             <w:pPr>
-              <w:pStyle w:val="ListParagraph"/>
+              <w:pStyle w:val="Prrafodelista"/>
               <w:ind w:left="184" w:hanging="184"/>
               <w:cnfStyle w:val="000000000000" w:firstRow="0" w:lastRow="0" w:firstColumn="0" w:lastColumn="0" w:oddVBand="0" w:evenVBand="0" w:oddHBand="0" w:evenHBand="0" w:firstRowFirstColumn="0" w:firstRowLastColumn="0" w:lastRowFirstColumn="0" w:lastRowLastColumn="0"/>
               <w:rPr>
@@ -2782,7 +2835,7 @@
           </w:p>
           <w:p>
             <w:pPr>
-              <w:pStyle w:val="ListParagraph"/>
+              <w:pStyle w:val="Prrafodelista"/>
               <w:numPr>
                 <w:ilvl w:val="0"/>
                 <w:numId w:val="19"/>
@@ -2817,7 +2870,7 @@
           </w:p>
           <w:p>
             <w:pPr>
-              <w:pStyle w:val="ListParagraph"/>
+              <w:pStyle w:val="Prrafodelista"/>
               <w:numPr>
                 <w:ilvl w:val="0"/>
                 <w:numId w:val="19"/>
@@ -2836,7 +2889,25 @@
                 <w:sz w:val="22"/>
                 <w:szCs w:val="22"/>
               </w:rPr>
-              <w:t>Existe un local "Homies I" en la calle "Isabel la Católica 994" Córdoba, Argentina. Tiene un menú "Hamburguesa tamaño M" que cuesta $850 c/u</w:t>
+              <w:t>Existe un local "</w:t>
+            </w:r>
+            <w:proofErr w:type="spellStart"/>
+            <w:r>
+              <w:rPr>
+                <w:rFonts w:cs="Calibri"/>
+                <w:sz w:val="22"/>
+                <w:szCs w:val="22"/>
+              </w:rPr>
+              <w:t>Homies</w:t>
+            </w:r>
+            <w:proofErr w:type="spellEnd"/>
+            <w:r>
+              <w:rPr>
+                <w:rFonts w:cs="Calibri"/>
+                <w:sz w:val="22"/>
+                <w:szCs w:val="22"/>
+              </w:rPr>
+              <w:t xml:space="preserve"> I" en la calle "Isabel la Católica 994" Córdoba, Argentina. Tiene un menú "Hamburguesa tamaño M" que cuesta $850 c/u</w:t>
             </w:r>
           </w:p>
         </w:tc>
@@ -2853,7 +2924,7 @@
           </w:tcPr>
           <w:p>
             <w:pPr>
-              <w:pStyle w:val="NoSpacing"/>
+              <w:pStyle w:val="Sinespaciado"/>
               <w:numPr>
                 <w:ilvl w:val="0"/>
                 <w:numId w:val="24"/>
@@ -2875,7 +2946,7 @@
           </w:p>
           <w:p>
             <w:pPr>
-              <w:pStyle w:val="NoSpacing"/>
+              <w:pStyle w:val="Sinespaciado"/>
               <w:numPr>
                 <w:ilvl w:val="0"/>
                 <w:numId w:val="24"/>
@@ -2897,7 +2968,7 @@
           </w:p>
           <w:p>
             <w:pPr>
-              <w:pStyle w:val="NoSpacing"/>
+              <w:pStyle w:val="Sinespaciado"/>
               <w:numPr>
                 <w:ilvl w:val="0"/>
                 <w:numId w:val="24"/>
@@ -2919,7 +2990,7 @@
           </w:p>
           <w:p>
             <w:pPr>
-              <w:pStyle w:val="NoSpacing"/>
+              <w:pStyle w:val="Sinespaciado"/>
               <w:numPr>
                 <w:ilvl w:val="0"/>
                 <w:numId w:val="24"/>
@@ -2941,7 +3012,7 @@
           </w:p>
           <w:p>
             <w:pPr>
-              <w:pStyle w:val="NoSpacing"/>
+              <w:pStyle w:val="Sinespaciado"/>
               <w:numPr>
                 <w:ilvl w:val="0"/>
                 <w:numId w:val="24"/>
@@ -2963,7 +3034,7 @@
           </w:p>
           <w:p>
             <w:pPr>
-              <w:pStyle w:val="NoSpacing"/>
+              <w:pStyle w:val="Sinespaciado"/>
               <w:numPr>
                 <w:ilvl w:val="0"/>
                 <w:numId w:val="24"/>
@@ -2992,7 +3063,7 @@
           </w:p>
           <w:p>
             <w:pPr>
-              <w:pStyle w:val="NoSpacing"/>
+              <w:pStyle w:val="Sinespaciado"/>
               <w:numPr>
                 <w:ilvl w:val="0"/>
                 <w:numId w:val="24"/>
@@ -3014,7 +3085,7 @@
           </w:p>
           <w:p>
             <w:pPr>
-              <w:pStyle w:val="NoSpacing"/>
+              <w:pStyle w:val="Sinespaciado"/>
               <w:numPr>
                 <w:ilvl w:val="0"/>
                 <w:numId w:val="24"/>
@@ -3036,7 +3107,7 @@
           </w:p>
           <w:p>
             <w:pPr>
-              <w:pStyle w:val="NoSpacing"/>
+              <w:pStyle w:val="Sinespaciado"/>
               <w:numPr>
                 <w:ilvl w:val="0"/>
                 <w:numId w:val="24"/>
@@ -3058,7 +3129,7 @@
           </w:p>
           <w:p>
             <w:pPr>
-              <w:pStyle w:val="NoSpacing"/>
+              <w:pStyle w:val="Sinespaciado"/>
               <w:numPr>
                 <w:ilvl w:val="0"/>
                 <w:numId w:val="24"/>
@@ -3080,7 +3151,7 @@
           </w:p>
           <w:p>
             <w:pPr>
-              <w:pStyle w:val="NoSpacing"/>
+              <w:pStyle w:val="Sinespaciado"/>
               <w:numPr>
                 <w:ilvl w:val="0"/>
                 <w:numId w:val="24"/>
@@ -3102,7 +3173,7 @@
           </w:p>
           <w:p>
             <w:pPr>
-              <w:pStyle w:val="NoSpacing"/>
+              <w:pStyle w:val="Sinespaciado"/>
               <w:numPr>
                 <w:ilvl w:val="0"/>
                 <w:numId w:val="24"/>
@@ -3144,7 +3215,7 @@
           </w:tcPr>
           <w:p>
             <w:pPr>
-              <w:pStyle w:val="ListParagraph"/>
+              <w:pStyle w:val="Prrafodelista"/>
               <w:numPr>
                 <w:ilvl w:val="0"/>
                 <w:numId w:val="44"/>
@@ -3277,7 +3348,7 @@
           </w:tcPr>
           <w:p>
             <w:pPr>
-              <w:pStyle w:val="ListParagraph"/>
+              <w:pStyle w:val="Prrafodelista"/>
               <w:numPr>
                 <w:ilvl w:val="0"/>
                 <w:numId w:val="19"/>
@@ -3312,7 +3383,7 @@
           </w:p>
           <w:p>
             <w:pPr>
-              <w:pStyle w:val="ListParagraph"/>
+              <w:pStyle w:val="Prrafodelista"/>
               <w:numPr>
                 <w:ilvl w:val="0"/>
                 <w:numId w:val="19"/>
@@ -3336,7 +3407,7 @@
           </w:p>
           <w:p>
             <w:pPr>
-              <w:pStyle w:val="ListParagraph"/>
+              <w:pStyle w:val="Prrafodelista"/>
               <w:ind w:left="184" w:hanging="184"/>
               <w:cnfStyle w:val="000000100000" w:firstRow="0" w:lastRow="0" w:firstColumn="0" w:lastColumn="0" w:oddVBand="0" w:evenVBand="0" w:oddHBand="1" w:evenHBand="0" w:firstRowFirstColumn="0" w:firstRowLastColumn="0" w:lastRowFirstColumn="0" w:lastRowLastColumn="0"/>
               <w:rPr>
@@ -3348,7 +3419,7 @@
           </w:p>
           <w:p>
             <w:pPr>
-              <w:pStyle w:val="ListParagraph"/>
+              <w:pStyle w:val="Prrafodelista"/>
               <w:numPr>
                 <w:ilvl w:val="0"/>
                 <w:numId w:val="19"/>
@@ -3367,7 +3438,25 @@
                 <w:sz w:val="22"/>
                 <w:szCs w:val="22"/>
               </w:rPr>
-              <w:t xml:space="preserve">Existe un local "Homies I" en la calle "Isabel la Católica 994" Córdoba, Argentina. Tiene </w:t>
+              <w:t>Existe un local "</w:t>
+            </w:r>
+            <w:proofErr w:type="spellStart"/>
+            <w:r>
+              <w:rPr>
+                <w:rFonts w:cs="Calibri"/>
+                <w:sz w:val="22"/>
+                <w:szCs w:val="22"/>
+              </w:rPr>
+              <w:t>Homies</w:t>
+            </w:r>
+            <w:proofErr w:type="spellEnd"/>
+            <w:r>
+              <w:rPr>
+                <w:rFonts w:cs="Calibri"/>
+                <w:sz w:val="22"/>
+                <w:szCs w:val="22"/>
+              </w:rPr>
+              <w:t xml:space="preserve"> I" en la calle "Isabel la Católica 994" Córdoba, Argentina. Tiene </w:t>
             </w:r>
             <w:r>
               <w:rPr>
@@ -3381,7 +3470,7 @@
           </w:p>
           <w:p>
             <w:pPr>
-              <w:pStyle w:val="ListParagraph"/>
+              <w:pStyle w:val="Prrafodelista"/>
               <w:ind w:left="184" w:hanging="184"/>
               <w:cnfStyle w:val="000000100000" w:firstRow="0" w:lastRow="0" w:firstColumn="0" w:lastColumn="0" w:oddVBand="0" w:evenVBand="0" w:oddHBand="1" w:evenHBand="0" w:firstRowFirstColumn="0" w:firstRowLastColumn="0" w:lastRowFirstColumn="0" w:lastRowLastColumn="0"/>
               <w:rPr>
@@ -3393,7 +3482,7 @@
           </w:p>
           <w:p>
             <w:pPr>
-              <w:pStyle w:val="ListParagraph"/>
+              <w:pStyle w:val="Prrafodelista"/>
               <w:numPr>
                 <w:ilvl w:val="0"/>
                 <w:numId w:val="19"/>
@@ -3505,7 +3594,7 @@
           </w:p>
           <w:p>
             <w:pPr>
-              <w:pStyle w:val="ListParagraph"/>
+              <w:pStyle w:val="Prrafodelista"/>
               <w:ind w:left="184" w:hanging="184"/>
               <w:cnfStyle w:val="000000100000" w:firstRow="0" w:lastRow="0" w:firstColumn="0" w:lastColumn="0" w:oddVBand="0" w:evenVBand="0" w:oddHBand="1" w:evenHBand="0" w:firstRowFirstColumn="0" w:firstRowLastColumn="0" w:lastRowFirstColumn="0" w:lastRowLastColumn="0"/>
               <w:rPr>
@@ -3517,7 +3606,7 @@
           </w:p>
           <w:p>
             <w:pPr>
-              <w:pStyle w:val="ListParagraph"/>
+              <w:pStyle w:val="Prrafodelista"/>
               <w:numPr>
                 <w:ilvl w:val="0"/>
                 <w:numId w:val="19"/>
@@ -3569,7 +3658,7 @@
           </w:tcPr>
           <w:p>
             <w:pPr>
-              <w:pStyle w:val="ListParagraph"/>
+              <w:pStyle w:val="Prrafodelista"/>
               <w:numPr>
                 <w:ilvl w:val="0"/>
                 <w:numId w:val="25"/>
@@ -3592,7 +3681,7 @@
           </w:p>
           <w:p>
             <w:pPr>
-              <w:pStyle w:val="ListParagraph"/>
+              <w:pStyle w:val="Prrafodelista"/>
               <w:numPr>
                 <w:ilvl w:val="0"/>
                 <w:numId w:val="25"/>
@@ -3614,7 +3703,7 @@
           </w:p>
           <w:p>
             <w:pPr>
-              <w:pStyle w:val="ListParagraph"/>
+              <w:pStyle w:val="Prrafodelista"/>
               <w:numPr>
                 <w:ilvl w:val="0"/>
                 <w:numId w:val="25"/>
@@ -3636,7 +3725,7 @@
           </w:p>
           <w:p>
             <w:pPr>
-              <w:pStyle w:val="ListParagraph"/>
+              <w:pStyle w:val="Prrafodelista"/>
               <w:numPr>
                 <w:ilvl w:val="0"/>
                 <w:numId w:val="25"/>
@@ -3658,7 +3747,7 @@
           </w:p>
           <w:p>
             <w:pPr>
-              <w:pStyle w:val="ListParagraph"/>
+              <w:pStyle w:val="Prrafodelista"/>
               <w:numPr>
                 <w:ilvl w:val="0"/>
                 <w:numId w:val="25"/>
@@ -3680,7 +3769,7 @@
           </w:p>
           <w:p>
             <w:pPr>
-              <w:pStyle w:val="ListParagraph"/>
+              <w:pStyle w:val="Prrafodelista"/>
               <w:numPr>
                 <w:ilvl w:val="0"/>
                 <w:numId w:val="25"/>
@@ -3702,7 +3791,7 @@
           </w:p>
           <w:p>
             <w:pPr>
-              <w:pStyle w:val="ListParagraph"/>
+              <w:pStyle w:val="Prrafodelista"/>
               <w:numPr>
                 <w:ilvl w:val="0"/>
                 <w:numId w:val="25"/>
@@ -3724,7 +3813,7 @@
           </w:p>
           <w:p>
             <w:pPr>
-              <w:pStyle w:val="ListParagraph"/>
+              <w:pStyle w:val="Prrafodelista"/>
               <w:numPr>
                 <w:ilvl w:val="0"/>
                 <w:numId w:val="25"/>
@@ -3746,7 +3835,7 @@
           </w:p>
           <w:p>
             <w:pPr>
-              <w:pStyle w:val="ListParagraph"/>
+              <w:pStyle w:val="Prrafodelista"/>
               <w:numPr>
                 <w:ilvl w:val="0"/>
                 <w:numId w:val="25"/>
@@ -3768,7 +3857,7 @@
           </w:p>
           <w:p>
             <w:pPr>
-              <w:pStyle w:val="ListParagraph"/>
+              <w:pStyle w:val="Prrafodelista"/>
               <w:numPr>
                 <w:ilvl w:val="0"/>
                 <w:numId w:val="25"/>
@@ -3799,7 +3888,7 @@
           </w:p>
           <w:p>
             <w:pPr>
-              <w:pStyle w:val="ListParagraph"/>
+              <w:pStyle w:val="Prrafodelista"/>
               <w:numPr>
                 <w:ilvl w:val="0"/>
                 <w:numId w:val="25"/>
@@ -3822,7 +3911,7 @@
           </w:p>
           <w:p>
             <w:pPr>
-              <w:pStyle w:val="ListParagraph"/>
+              <w:pStyle w:val="Prrafodelista"/>
               <w:numPr>
                 <w:ilvl w:val="0"/>
                 <w:numId w:val="25"/>
@@ -3844,7 +3933,7 @@
           </w:p>
           <w:p>
             <w:pPr>
-              <w:pStyle w:val="ListParagraph"/>
+              <w:pStyle w:val="Prrafodelista"/>
               <w:numPr>
                 <w:ilvl w:val="0"/>
                 <w:numId w:val="25"/>
@@ -3887,7 +3976,7 @@
           </w:p>
           <w:p>
             <w:pPr>
-              <w:pStyle w:val="ListParagraph"/>
+              <w:pStyle w:val="Prrafodelista"/>
               <w:numPr>
                 <w:ilvl w:val="0"/>
                 <w:numId w:val="25"/>
@@ -3909,7 +3998,7 @@
           </w:p>
           <w:p>
             <w:pPr>
-              <w:pStyle w:val="ListParagraph"/>
+              <w:pStyle w:val="Prrafodelista"/>
               <w:numPr>
                 <w:ilvl w:val="0"/>
                 <w:numId w:val="25"/>
@@ -3931,7 +4020,7 @@
           </w:p>
           <w:p>
             <w:pPr>
-              <w:pStyle w:val="ListParagraph"/>
+              <w:pStyle w:val="Prrafodelista"/>
               <w:numPr>
                 <w:ilvl w:val="0"/>
                 <w:numId w:val="25"/>
@@ -3963,7 +4052,7 @@
           </w:tcPr>
           <w:p>
             <w:pPr>
-              <w:pStyle w:val="ListParagraph"/>
+              <w:pStyle w:val="Prrafodelista"/>
               <w:numPr>
                 <w:ilvl w:val="0"/>
                 <w:numId w:val="28"/>
@@ -4084,7 +4173,7 @@
           </w:tcPr>
           <w:p>
             <w:pPr>
-              <w:pStyle w:val="ListParagraph"/>
+              <w:pStyle w:val="Prrafodelista"/>
               <w:numPr>
                 <w:ilvl w:val="0"/>
                 <w:numId w:val="19"/>
@@ -4119,7 +4208,7 @@
           </w:p>
           <w:p>
             <w:pPr>
-              <w:pStyle w:val="ListParagraph"/>
+              <w:pStyle w:val="Prrafodelista"/>
               <w:numPr>
                 <w:ilvl w:val="0"/>
                 <w:numId w:val="19"/>
@@ -4143,7 +4232,7 @@
           </w:p>
           <w:p>
             <w:pPr>
-              <w:pStyle w:val="ListParagraph"/>
+              <w:pStyle w:val="Prrafodelista"/>
               <w:ind w:left="184" w:hanging="184"/>
               <w:cnfStyle w:val="000000000000" w:firstRow="0" w:lastRow="0" w:firstColumn="0" w:lastColumn="0" w:oddVBand="0" w:evenVBand="0" w:oddHBand="0" w:evenHBand="0" w:firstRowFirstColumn="0" w:firstRowLastColumn="0" w:lastRowFirstColumn="0" w:lastRowLastColumn="0"/>
               <w:rPr>
@@ -4155,7 +4244,7 @@
           </w:p>
           <w:p>
             <w:pPr>
-              <w:pStyle w:val="ListParagraph"/>
+              <w:pStyle w:val="Prrafodelista"/>
               <w:numPr>
                 <w:ilvl w:val="0"/>
                 <w:numId w:val="19"/>
@@ -4174,12 +4263,30 @@
                 <w:sz w:val="22"/>
                 <w:szCs w:val="22"/>
               </w:rPr>
-              <w:t>Existe un local "Homies I" en la calle "Isabel la Católica 994" Córdoba, Argentina. Tiene un menú "Hamburguesa tamaño M" que cuesta $850 c/u</w:t>
-            </w:r>
-          </w:p>
-          <w:p>
-            <w:pPr>
-              <w:pStyle w:val="ListParagraph"/>
+              <w:t>Existe un local "</w:t>
+            </w:r>
+            <w:proofErr w:type="spellStart"/>
+            <w:r>
+              <w:rPr>
+                <w:rFonts w:cs="Calibri"/>
+                <w:sz w:val="22"/>
+                <w:szCs w:val="22"/>
+              </w:rPr>
+              <w:t>Homies</w:t>
+            </w:r>
+            <w:proofErr w:type="spellEnd"/>
+            <w:r>
+              <w:rPr>
+                <w:rFonts w:cs="Calibri"/>
+                <w:sz w:val="22"/>
+                <w:szCs w:val="22"/>
+              </w:rPr>
+              <w:t xml:space="preserve"> I" en la calle "Isabel la Católica 994" Córdoba, Argentina. Tiene un menú "Hamburguesa tamaño M" que cuesta $850 c/u</w:t>
+            </w:r>
+          </w:p>
+          <w:p>
+            <w:pPr>
+              <w:pStyle w:val="Prrafodelista"/>
               <w:ind w:left="184" w:hanging="184"/>
               <w:cnfStyle w:val="000000000000" w:firstRow="0" w:lastRow="0" w:firstColumn="0" w:lastColumn="0" w:oddVBand="0" w:evenVBand="0" w:oddHBand="0" w:evenHBand="0" w:firstRowFirstColumn="0" w:firstRowLastColumn="0" w:lastRowFirstColumn="0" w:lastRowLastColumn="0"/>
               <w:rPr>
@@ -4191,7 +4298,7 @@
           </w:p>
           <w:p>
             <w:pPr>
-              <w:pStyle w:val="ListParagraph"/>
+              <w:pStyle w:val="Prrafodelista"/>
               <w:numPr>
                 <w:ilvl w:val="0"/>
                 <w:numId w:val="19"/>
@@ -4303,7 +4410,7 @@
           </w:p>
           <w:p>
             <w:pPr>
-              <w:pStyle w:val="ListParagraph"/>
+              <w:pStyle w:val="Prrafodelista"/>
               <w:ind w:left="184" w:hanging="184"/>
               <w:cnfStyle w:val="000000000000" w:firstRow="0" w:lastRow="0" w:firstColumn="0" w:lastColumn="0" w:oddVBand="0" w:evenVBand="0" w:oddHBand="0" w:evenHBand="0" w:firstRowFirstColumn="0" w:firstRowLastColumn="0" w:lastRowFirstColumn="0" w:lastRowLastColumn="0"/>
               <w:rPr>
@@ -4315,7 +4422,7 @@
           </w:p>
           <w:p>
             <w:pPr>
-              <w:pStyle w:val="ListParagraph"/>
+              <w:pStyle w:val="Prrafodelista"/>
               <w:numPr>
                 <w:ilvl w:val="0"/>
                 <w:numId w:val="19"/>
@@ -4336,6 +4443,7 @@
               </w:rPr>
               <w:t xml:space="preserve">El cliente cuenta con una tarjeta de crédito </w:t>
             </w:r>
+            <w:proofErr w:type="spellStart"/>
             <w:r>
               <w:rPr>
                 <w:rFonts w:cs="Calibri"/>
@@ -4344,6 +4452,7 @@
               </w:rPr>
               <w:t>Mastercard</w:t>
             </w:r>
+            <w:proofErr w:type="spellEnd"/>
             <w:r>
               <w:rPr>
                 <w:rFonts w:cs="Calibri"/>
@@ -4383,7 +4492,7 @@
           </w:tcPr>
           <w:p>
             <w:pPr>
-              <w:pStyle w:val="ListParagraph"/>
+              <w:pStyle w:val="Prrafodelista"/>
               <w:numPr>
                 <w:ilvl w:val="0"/>
                 <w:numId w:val="30"/>
@@ -4405,7 +4514,7 @@
           </w:p>
           <w:p>
             <w:pPr>
-              <w:pStyle w:val="ListParagraph"/>
+              <w:pStyle w:val="Prrafodelista"/>
               <w:numPr>
                 <w:ilvl w:val="0"/>
                 <w:numId w:val="30"/>
@@ -4427,7 +4536,7 @@
           </w:p>
           <w:p>
             <w:pPr>
-              <w:pStyle w:val="ListParagraph"/>
+              <w:pStyle w:val="Prrafodelista"/>
               <w:numPr>
                 <w:ilvl w:val="0"/>
                 <w:numId w:val="30"/>
@@ -4449,7 +4558,7 @@
           </w:p>
           <w:p>
             <w:pPr>
-              <w:pStyle w:val="ListParagraph"/>
+              <w:pStyle w:val="Prrafodelista"/>
               <w:numPr>
                 <w:ilvl w:val="0"/>
                 <w:numId w:val="30"/>
@@ -4471,7 +4580,7 @@
           </w:p>
           <w:p>
             <w:pPr>
-              <w:pStyle w:val="ListParagraph"/>
+              <w:pStyle w:val="Prrafodelista"/>
               <w:numPr>
                 <w:ilvl w:val="0"/>
                 <w:numId w:val="30"/>
@@ -4493,7 +4602,7 @@
           </w:p>
           <w:p>
             <w:pPr>
-              <w:pStyle w:val="ListParagraph"/>
+              <w:pStyle w:val="Prrafodelista"/>
               <w:numPr>
                 <w:ilvl w:val="0"/>
                 <w:numId w:val="30"/>
@@ -4515,7 +4624,7 @@
           </w:p>
           <w:p>
             <w:pPr>
-              <w:pStyle w:val="ListParagraph"/>
+              <w:pStyle w:val="Prrafodelista"/>
               <w:numPr>
                 <w:ilvl w:val="0"/>
                 <w:numId w:val="30"/>
@@ -4537,7 +4646,7 @@
           </w:p>
           <w:p>
             <w:pPr>
-              <w:pStyle w:val="ListParagraph"/>
+              <w:pStyle w:val="Prrafodelista"/>
               <w:numPr>
                 <w:ilvl w:val="0"/>
                 <w:numId w:val="30"/>
@@ -4559,7 +4668,7 @@
           </w:p>
           <w:p>
             <w:pPr>
-              <w:pStyle w:val="ListParagraph"/>
+              <w:pStyle w:val="Prrafodelista"/>
               <w:numPr>
                 <w:ilvl w:val="0"/>
                 <w:numId w:val="30"/>
@@ -4581,7 +4690,7 @@
           </w:p>
           <w:p>
             <w:pPr>
-              <w:pStyle w:val="ListParagraph"/>
+              <w:pStyle w:val="Prrafodelista"/>
               <w:numPr>
                 <w:ilvl w:val="0"/>
                 <w:numId w:val="30"/>
@@ -4611,7 +4720,7 @@
           </w:p>
           <w:p>
             <w:pPr>
-              <w:pStyle w:val="ListParagraph"/>
+              <w:pStyle w:val="Prrafodelista"/>
               <w:numPr>
                 <w:ilvl w:val="0"/>
                 <w:numId w:val="30"/>
@@ -4634,7 +4743,7 @@
           </w:p>
           <w:p>
             <w:pPr>
-              <w:pStyle w:val="ListParagraph"/>
+              <w:pStyle w:val="Prrafodelista"/>
               <w:numPr>
                 <w:ilvl w:val="0"/>
                 <w:numId w:val="30"/>
@@ -4656,7 +4765,7 @@
           </w:p>
           <w:p>
             <w:pPr>
-              <w:pStyle w:val="ListParagraph"/>
+              <w:pStyle w:val="Prrafodelista"/>
               <w:numPr>
                 <w:ilvl w:val="0"/>
                 <w:numId w:val="30"/>
@@ -4678,7 +4787,7 @@
           </w:p>
           <w:p>
             <w:pPr>
-              <w:pStyle w:val="ListParagraph"/>
+              <w:pStyle w:val="Prrafodelista"/>
               <w:numPr>
                 <w:ilvl w:val="0"/>
                 <w:numId w:val="30"/>
@@ -4700,7 +4809,7 @@
           </w:p>
           <w:p>
             <w:pPr>
-              <w:pStyle w:val="ListParagraph"/>
+              <w:pStyle w:val="Prrafodelista"/>
               <w:numPr>
                 <w:ilvl w:val="0"/>
                 <w:numId w:val="30"/>
@@ -4722,7 +4831,7 @@
           </w:p>
           <w:p>
             <w:pPr>
-              <w:pStyle w:val="ListParagraph"/>
+              <w:pStyle w:val="Prrafodelista"/>
               <w:numPr>
                 <w:ilvl w:val="0"/>
                 <w:numId w:val="30"/>
@@ -4755,7 +4864,7 @@
           </w:tcPr>
           <w:p>
             <w:pPr>
-              <w:pStyle w:val="ListParagraph"/>
+              <w:pStyle w:val="Prrafodelista"/>
               <w:numPr>
                 <w:ilvl w:val="0"/>
                 <w:numId w:val="45"/>
@@ -4882,7 +4991,7 @@
           </w:tcPr>
           <w:p>
             <w:pPr>
-              <w:pStyle w:val="ListParagraph"/>
+              <w:pStyle w:val="Prrafodelista"/>
               <w:numPr>
                 <w:ilvl w:val="0"/>
                 <w:numId w:val="19"/>
@@ -4917,7 +5026,7 @@
           </w:p>
           <w:p>
             <w:pPr>
-              <w:pStyle w:val="ListParagraph"/>
+              <w:pStyle w:val="Prrafodelista"/>
               <w:numPr>
                 <w:ilvl w:val="0"/>
                 <w:numId w:val="19"/>
@@ -4941,7 +5050,7 @@
           </w:p>
           <w:p>
             <w:pPr>
-              <w:pStyle w:val="ListParagraph"/>
+              <w:pStyle w:val="Prrafodelista"/>
               <w:ind w:left="184" w:hanging="184"/>
               <w:cnfStyle w:val="000000100000" w:firstRow="0" w:lastRow="0" w:firstColumn="0" w:lastColumn="0" w:oddVBand="0" w:evenVBand="0" w:oddHBand="1" w:evenHBand="0" w:firstRowFirstColumn="0" w:firstRowLastColumn="0" w:lastRowFirstColumn="0" w:lastRowLastColumn="0"/>
               <w:rPr>
@@ -4953,7 +5062,7 @@
           </w:p>
           <w:p>
             <w:pPr>
-              <w:pStyle w:val="ListParagraph"/>
+              <w:pStyle w:val="Prrafodelista"/>
               <w:numPr>
                 <w:ilvl w:val="0"/>
                 <w:numId w:val="27"/>
@@ -4973,7 +5082,25 @@
                 <w:szCs w:val="22"/>
               </w:rPr>
               <w:lastRenderedPageBreak/>
-              <w:t>Existe un local "Homies I" en la calle "Isabel la Católica 994" Córdoba, Argentina. Tiene un menú "Hamburguesa tamaño M" que cuesta $850 c/u</w:t>
+              <w:t>Existe un local "</w:t>
+            </w:r>
+            <w:proofErr w:type="spellStart"/>
+            <w:r>
+              <w:rPr>
+                <w:rFonts w:cs="Calibri"/>
+                <w:sz w:val="22"/>
+                <w:szCs w:val="22"/>
+              </w:rPr>
+              <w:t>Homies</w:t>
+            </w:r>
+            <w:proofErr w:type="spellEnd"/>
+            <w:r>
+              <w:rPr>
+                <w:rFonts w:cs="Calibri"/>
+                <w:sz w:val="22"/>
+                <w:szCs w:val="22"/>
+              </w:rPr>
+              <w:t xml:space="preserve"> I" en la calle "Isabel la Católica 994" Córdoba, Argentina. Tiene un menú "Hamburguesa tamaño M" que cuesta $850 c/u</w:t>
             </w:r>
           </w:p>
         </w:tc>
@@ -4990,7 +5117,7 @@
           </w:tcPr>
           <w:p>
             <w:pPr>
-              <w:pStyle w:val="ListParagraph"/>
+              <w:pStyle w:val="Prrafodelista"/>
               <w:numPr>
                 <w:ilvl w:val="0"/>
                 <w:numId w:val="29"/>
@@ -5013,7 +5140,7 @@
           </w:p>
           <w:p>
             <w:pPr>
-              <w:pStyle w:val="ListParagraph"/>
+              <w:pStyle w:val="Prrafodelista"/>
               <w:numPr>
                 <w:ilvl w:val="0"/>
                 <w:numId w:val="29"/>
@@ -5035,7 +5162,7 @@
           </w:p>
           <w:p>
             <w:pPr>
-              <w:pStyle w:val="ListParagraph"/>
+              <w:pStyle w:val="Prrafodelista"/>
               <w:numPr>
                 <w:ilvl w:val="0"/>
                 <w:numId w:val="29"/>
@@ -5057,7 +5184,7 @@
           </w:p>
           <w:p>
             <w:pPr>
-              <w:pStyle w:val="ListParagraph"/>
+              <w:pStyle w:val="Prrafodelista"/>
               <w:numPr>
                 <w:ilvl w:val="0"/>
                 <w:numId w:val="29"/>
@@ -5079,7 +5206,7 @@
           </w:p>
           <w:p>
             <w:pPr>
-              <w:pStyle w:val="ListParagraph"/>
+              <w:pStyle w:val="Prrafodelista"/>
               <w:numPr>
                 <w:ilvl w:val="0"/>
                 <w:numId w:val="29"/>
@@ -5101,7 +5228,7 @@
           </w:p>
           <w:p>
             <w:pPr>
-              <w:pStyle w:val="ListParagraph"/>
+              <w:pStyle w:val="Prrafodelista"/>
               <w:numPr>
                 <w:ilvl w:val="0"/>
                 <w:numId w:val="29"/>
@@ -5137,7 +5264,7 @@
           </w:p>
           <w:p>
             <w:pPr>
-              <w:pStyle w:val="ListParagraph"/>
+              <w:pStyle w:val="Prrafodelista"/>
               <w:numPr>
                 <w:ilvl w:val="0"/>
                 <w:numId w:val="29"/>
@@ -5160,7 +5287,7 @@
           </w:p>
           <w:p>
             <w:pPr>
-              <w:pStyle w:val="ListParagraph"/>
+              <w:pStyle w:val="Prrafodelista"/>
               <w:numPr>
                 <w:ilvl w:val="0"/>
                 <w:numId w:val="29"/>
@@ -5182,7 +5309,7 @@
           </w:p>
           <w:p>
             <w:pPr>
-              <w:pStyle w:val="ListParagraph"/>
+              <w:pStyle w:val="Prrafodelista"/>
               <w:numPr>
                 <w:ilvl w:val="0"/>
                 <w:numId w:val="29"/>
@@ -5204,7 +5331,7 @@
           </w:p>
           <w:p>
             <w:pPr>
-              <w:pStyle w:val="ListParagraph"/>
+              <w:pStyle w:val="Prrafodelista"/>
               <w:numPr>
                 <w:ilvl w:val="0"/>
                 <w:numId w:val="29"/>
@@ -5226,7 +5353,7 @@
           </w:p>
           <w:p>
             <w:pPr>
-              <w:pStyle w:val="ListParagraph"/>
+              <w:pStyle w:val="Prrafodelista"/>
               <w:numPr>
                 <w:ilvl w:val="0"/>
                 <w:numId w:val="29"/>
@@ -5258,7 +5385,7 @@
           </w:tcPr>
           <w:p>
             <w:pPr>
-              <w:pStyle w:val="ListParagraph"/>
+              <w:pStyle w:val="Prrafodelista"/>
               <w:numPr>
                 <w:ilvl w:val="0"/>
                 <w:numId w:val="27"/>
@@ -5431,7 +5558,7 @@
           </w:tcPr>
           <w:p>
             <w:pPr>
-              <w:pStyle w:val="ListParagraph"/>
+              <w:pStyle w:val="Prrafodelista"/>
               <w:numPr>
                 <w:ilvl w:val="0"/>
                 <w:numId w:val="19"/>
@@ -5466,7 +5593,7 @@
           </w:p>
           <w:p>
             <w:pPr>
-              <w:pStyle w:val="ListParagraph"/>
+              <w:pStyle w:val="Prrafodelista"/>
               <w:numPr>
                 <w:ilvl w:val="0"/>
                 <w:numId w:val="19"/>
@@ -5490,7 +5617,7 @@
           </w:p>
           <w:p>
             <w:pPr>
-              <w:pStyle w:val="ListParagraph"/>
+              <w:pStyle w:val="Prrafodelista"/>
               <w:ind w:left="184" w:hanging="184"/>
               <w:cnfStyle w:val="000000000000" w:firstRow="0" w:lastRow="0" w:firstColumn="0" w:lastColumn="0" w:oddVBand="0" w:evenVBand="0" w:oddHBand="0" w:evenHBand="0" w:firstRowFirstColumn="0" w:firstRowLastColumn="0" w:lastRowFirstColumn="0" w:lastRowLastColumn="0"/>
               <w:rPr>
@@ -5502,7 +5629,7 @@
           </w:p>
           <w:p>
             <w:pPr>
-              <w:pStyle w:val="ListParagraph"/>
+              <w:pStyle w:val="Prrafodelista"/>
               <w:numPr>
                 <w:ilvl w:val="0"/>
                 <w:numId w:val="19"/>
@@ -5521,7 +5648,25 @@
                 <w:sz w:val="22"/>
                 <w:szCs w:val="22"/>
               </w:rPr>
-              <w:t xml:space="preserve"> Existe un local "Homies I" en la calle "Isabel la Católica 994" Córdoba, Argentina. Tiene un menú "Hamburguesa tamaño M" que cuesta $</w:t>
+              <w:t xml:space="preserve"> Existe un local "</w:t>
+            </w:r>
+            <w:proofErr w:type="spellStart"/>
+            <w:r>
+              <w:rPr>
+                <w:rFonts w:cs="Calibri"/>
+                <w:sz w:val="22"/>
+                <w:szCs w:val="22"/>
+              </w:rPr>
+              <w:t>Homies</w:t>
+            </w:r>
+            <w:proofErr w:type="spellEnd"/>
+            <w:r>
+              <w:rPr>
+                <w:rFonts w:cs="Calibri"/>
+                <w:sz w:val="22"/>
+                <w:szCs w:val="22"/>
+              </w:rPr>
+              <w:t xml:space="preserve"> I" en la calle "Isabel la Católica 994" Córdoba, Argentina. Tiene un menú "Hamburguesa tamaño M" que cuesta $</w:t>
             </w:r>
             <w:r>
               <w:rPr>
@@ -5550,7 +5695,7 @@
           </w:p>
           <w:p>
             <w:pPr>
-              <w:pStyle w:val="ListParagraph"/>
+              <w:pStyle w:val="Prrafodelista"/>
               <w:ind w:left="184" w:hanging="184"/>
               <w:cnfStyle w:val="000000000000" w:firstRow="0" w:lastRow="0" w:firstColumn="0" w:lastColumn="0" w:oddVBand="0" w:evenVBand="0" w:oddHBand="0" w:evenHBand="0" w:firstRowFirstColumn="0" w:firstRowLastColumn="0" w:lastRowFirstColumn="0" w:lastRowLastColumn="0"/>
               <w:rPr>
@@ -5562,7 +5707,7 @@
           </w:p>
           <w:p>
             <w:pPr>
-              <w:pStyle w:val="ListParagraph"/>
+              <w:pStyle w:val="Prrafodelista"/>
               <w:numPr>
                 <w:ilvl w:val="0"/>
                 <w:numId w:val="19"/>
@@ -5598,7 +5743,7 @@
           </w:tcPr>
           <w:p>
             <w:pPr>
-              <w:pStyle w:val="ListParagraph"/>
+              <w:pStyle w:val="Prrafodelista"/>
               <w:numPr>
                 <w:ilvl w:val="0"/>
                 <w:numId w:val="38"/>
@@ -5620,7 +5765,7 @@
           </w:p>
           <w:p>
             <w:pPr>
-              <w:pStyle w:val="ListParagraph"/>
+              <w:pStyle w:val="Prrafodelista"/>
               <w:numPr>
                 <w:ilvl w:val="0"/>
                 <w:numId w:val="38"/>
@@ -5642,7 +5787,7 @@
           </w:p>
           <w:p>
             <w:pPr>
-              <w:pStyle w:val="ListParagraph"/>
+              <w:pStyle w:val="Prrafodelista"/>
               <w:numPr>
                 <w:ilvl w:val="0"/>
                 <w:numId w:val="38"/>
@@ -5664,7 +5809,7 @@
           </w:p>
           <w:p>
             <w:pPr>
-              <w:pStyle w:val="ListParagraph"/>
+              <w:pStyle w:val="Prrafodelista"/>
               <w:numPr>
                 <w:ilvl w:val="0"/>
                 <w:numId w:val="38"/>
@@ -5693,7 +5838,7 @@
           </w:p>
           <w:p>
             <w:pPr>
-              <w:pStyle w:val="ListParagraph"/>
+              <w:pStyle w:val="Prrafodelista"/>
               <w:numPr>
                 <w:ilvl w:val="0"/>
                 <w:numId w:val="38"/>
@@ -5715,7 +5860,7 @@
           </w:p>
           <w:p>
             <w:pPr>
-              <w:pStyle w:val="ListParagraph"/>
+              <w:pStyle w:val="Prrafodelista"/>
               <w:numPr>
                 <w:ilvl w:val="0"/>
                 <w:numId w:val="38"/>
@@ -5744,7 +5889,7 @@
           </w:p>
           <w:p>
             <w:pPr>
-              <w:pStyle w:val="ListParagraph"/>
+              <w:pStyle w:val="Prrafodelista"/>
               <w:numPr>
                 <w:ilvl w:val="0"/>
                 <w:numId w:val="38"/>
@@ -5766,7 +5911,7 @@
           </w:p>
           <w:p>
             <w:pPr>
-              <w:pStyle w:val="ListParagraph"/>
+              <w:pStyle w:val="Prrafodelista"/>
               <w:numPr>
                 <w:ilvl w:val="0"/>
                 <w:numId w:val="38"/>
@@ -5788,7 +5933,7 @@
           </w:p>
           <w:p>
             <w:pPr>
-              <w:pStyle w:val="ListParagraph"/>
+              <w:pStyle w:val="Prrafodelista"/>
               <w:numPr>
                 <w:ilvl w:val="0"/>
                 <w:numId w:val="38"/>
@@ -5810,7 +5955,7 @@
           </w:p>
           <w:p>
             <w:pPr>
-              <w:pStyle w:val="ListParagraph"/>
+              <w:pStyle w:val="Prrafodelista"/>
               <w:numPr>
                 <w:ilvl w:val="0"/>
                 <w:numId w:val="38"/>
@@ -5832,7 +5977,7 @@
           </w:p>
           <w:p>
             <w:pPr>
-              <w:pStyle w:val="ListParagraph"/>
+              <w:pStyle w:val="Prrafodelista"/>
               <w:numPr>
                 <w:ilvl w:val="0"/>
                 <w:numId w:val="38"/>
@@ -5854,7 +5999,7 @@
           </w:p>
           <w:p>
             <w:pPr>
-              <w:pStyle w:val="ListParagraph"/>
+              <w:pStyle w:val="Prrafodelista"/>
               <w:numPr>
                 <w:ilvl w:val="0"/>
                 <w:numId w:val="38"/>
@@ -5890,7 +6035,7 @@
           </w:p>
           <w:p>
             <w:pPr>
-              <w:pStyle w:val="ListParagraph"/>
+              <w:pStyle w:val="Prrafodelista"/>
               <w:numPr>
                 <w:ilvl w:val="0"/>
                 <w:numId w:val="38"/>
@@ -5940,7 +6085,7 @@
           </w:p>
           <w:p>
             <w:pPr>
-              <w:pStyle w:val="ListParagraph"/>
+              <w:pStyle w:val="Prrafodelista"/>
               <w:numPr>
                 <w:ilvl w:val="0"/>
                 <w:numId w:val="38"/>
@@ -5973,7 +6118,7 @@
           </w:tcPr>
           <w:p>
             <w:pPr>
-              <w:pStyle w:val="ListParagraph"/>
+              <w:pStyle w:val="Prrafodelista"/>
               <w:numPr>
                 <w:ilvl w:val="0"/>
                 <w:numId w:val="36"/>
@@ -6150,7 +6295,7 @@
           </w:tcPr>
           <w:p>
             <w:pPr>
-              <w:pStyle w:val="ListParagraph"/>
+              <w:pStyle w:val="Prrafodelista"/>
               <w:numPr>
                 <w:ilvl w:val="0"/>
                 <w:numId w:val="20"/>
@@ -6185,7 +6330,7 @@
           </w:p>
           <w:p>
             <w:pPr>
-              <w:pStyle w:val="ListParagraph"/>
+              <w:pStyle w:val="Prrafodelista"/>
               <w:numPr>
                 <w:ilvl w:val="0"/>
                 <w:numId w:val="20"/>
@@ -6209,7 +6354,7 @@
           </w:p>
           <w:p>
             <w:pPr>
-              <w:pStyle w:val="ListParagraph"/>
+              <w:pStyle w:val="Prrafodelista"/>
               <w:ind w:left="184" w:hanging="184"/>
               <w:cnfStyle w:val="000000100000" w:firstRow="0" w:lastRow="0" w:firstColumn="0" w:lastColumn="0" w:oddVBand="0" w:evenVBand="0" w:oddHBand="1" w:evenHBand="0" w:firstRowFirstColumn="0" w:firstRowLastColumn="0" w:lastRowFirstColumn="0" w:lastRowLastColumn="0"/>
               <w:rPr>
@@ -6221,7 +6366,7 @@
           </w:p>
           <w:p>
             <w:pPr>
-              <w:pStyle w:val="ListParagraph"/>
+              <w:pStyle w:val="Prrafodelista"/>
               <w:numPr>
                 <w:ilvl w:val="0"/>
                 <w:numId w:val="20"/>
@@ -6240,7 +6385,25 @@
                 <w:sz w:val="22"/>
                 <w:szCs w:val="22"/>
               </w:rPr>
-              <w:t>Existe un local "Homies I" en la calle "Isabel la Católica 994" Córdoba, Argentina. Tiene un menú "Hamburguesa tamaño M" que cuesta $850c/u</w:t>
+              <w:t>Existe un local "</w:t>
+            </w:r>
+            <w:proofErr w:type="spellStart"/>
+            <w:r>
+              <w:rPr>
+                <w:rFonts w:cs="Calibri"/>
+                <w:sz w:val="22"/>
+                <w:szCs w:val="22"/>
+              </w:rPr>
+              <w:t>Homies</w:t>
+            </w:r>
+            <w:proofErr w:type="spellEnd"/>
+            <w:r>
+              <w:rPr>
+                <w:rFonts w:cs="Calibri"/>
+                <w:sz w:val="22"/>
+                <w:szCs w:val="22"/>
+              </w:rPr>
+              <w:t xml:space="preserve"> I" en la calle "Isabel la Católica 994" Córdoba, Argentina. Tiene un menú "Hamburguesa tamaño M" que cuesta $850c/u</w:t>
             </w:r>
           </w:p>
         </w:tc>
@@ -6257,7 +6420,7 @@
           </w:tcPr>
           <w:p>
             <w:pPr>
-              <w:pStyle w:val="ListParagraph"/>
+              <w:pStyle w:val="Prrafodelista"/>
               <w:numPr>
                 <w:ilvl w:val="0"/>
                 <w:numId w:val="32"/>
@@ -6279,7 +6442,7 @@
           </w:p>
           <w:p>
             <w:pPr>
-              <w:pStyle w:val="ListParagraph"/>
+              <w:pStyle w:val="Prrafodelista"/>
               <w:numPr>
                 <w:ilvl w:val="0"/>
                 <w:numId w:val="32"/>
@@ -6301,7 +6464,7 @@
           </w:p>
           <w:p>
             <w:pPr>
-              <w:pStyle w:val="ListParagraph"/>
+              <w:pStyle w:val="Prrafodelista"/>
               <w:numPr>
                 <w:ilvl w:val="0"/>
                 <w:numId w:val="32"/>
@@ -6323,7 +6486,7 @@
           </w:p>
           <w:p>
             <w:pPr>
-              <w:pStyle w:val="ListParagraph"/>
+              <w:pStyle w:val="Prrafodelista"/>
               <w:numPr>
                 <w:ilvl w:val="0"/>
                 <w:numId w:val="32"/>
@@ -6345,7 +6508,7 @@
           </w:p>
           <w:p>
             <w:pPr>
-              <w:pStyle w:val="ListParagraph"/>
+              <w:pStyle w:val="Prrafodelista"/>
               <w:numPr>
                 <w:ilvl w:val="0"/>
                 <w:numId w:val="32"/>
@@ -6367,7 +6530,7 @@
           </w:p>
           <w:p>
             <w:pPr>
-              <w:pStyle w:val="ListParagraph"/>
+              <w:pStyle w:val="Prrafodelista"/>
               <w:numPr>
                 <w:ilvl w:val="0"/>
                 <w:numId w:val="32"/>
@@ -6403,7 +6566,7 @@
           </w:p>
           <w:p>
             <w:pPr>
-              <w:pStyle w:val="ListParagraph"/>
+              <w:pStyle w:val="Prrafodelista"/>
               <w:numPr>
                 <w:ilvl w:val="0"/>
                 <w:numId w:val="32"/>
@@ -6425,7 +6588,7 @@
           </w:p>
           <w:p>
             <w:pPr>
-              <w:pStyle w:val="ListParagraph"/>
+              <w:pStyle w:val="Prrafodelista"/>
               <w:numPr>
                 <w:ilvl w:val="0"/>
                 <w:numId w:val="32"/>
@@ -6447,7 +6610,7 @@
           </w:p>
           <w:p>
             <w:pPr>
-              <w:pStyle w:val="ListParagraph"/>
+              <w:pStyle w:val="Prrafodelista"/>
               <w:numPr>
                 <w:ilvl w:val="0"/>
                 <w:numId w:val="32"/>
@@ -6469,7 +6632,7 @@
           </w:p>
           <w:p>
             <w:pPr>
-              <w:pStyle w:val="ListParagraph"/>
+              <w:pStyle w:val="Prrafodelista"/>
               <w:numPr>
                 <w:ilvl w:val="0"/>
                 <w:numId w:val="32"/>
@@ -6491,7 +6654,7 @@
           </w:p>
           <w:p>
             <w:pPr>
-              <w:pStyle w:val="ListParagraph"/>
+              <w:pStyle w:val="Prrafodelista"/>
               <w:numPr>
                 <w:ilvl w:val="0"/>
                 <w:numId w:val="32"/>
@@ -6523,7 +6686,7 @@
           </w:tcPr>
           <w:p>
             <w:pPr>
-              <w:pStyle w:val="ListParagraph"/>
+              <w:pStyle w:val="Prrafodelista"/>
               <w:numPr>
                 <w:ilvl w:val="0"/>
                 <w:numId w:val="46"/>
@@ -6698,7 +6861,7 @@
           </w:tcPr>
           <w:p>
             <w:pPr>
-              <w:pStyle w:val="ListParagraph"/>
+              <w:pStyle w:val="Prrafodelista"/>
               <w:numPr>
                 <w:ilvl w:val="0"/>
                 <w:numId w:val="20"/>
@@ -6733,7 +6896,7 @@
           </w:p>
           <w:p>
             <w:pPr>
-              <w:pStyle w:val="ListParagraph"/>
+              <w:pStyle w:val="Prrafodelista"/>
               <w:numPr>
                 <w:ilvl w:val="0"/>
                 <w:numId w:val="20"/>
@@ -6757,7 +6920,7 @@
           </w:p>
           <w:p>
             <w:pPr>
-              <w:pStyle w:val="ListParagraph"/>
+              <w:pStyle w:val="Prrafodelista"/>
               <w:ind w:left="184" w:hanging="184"/>
               <w:cnfStyle w:val="000000000000" w:firstRow="0" w:lastRow="0" w:firstColumn="0" w:lastColumn="0" w:oddVBand="0" w:evenVBand="0" w:oddHBand="0" w:evenHBand="0" w:firstRowFirstColumn="0" w:firstRowLastColumn="0" w:lastRowFirstColumn="0" w:lastRowLastColumn="0"/>
               <w:rPr>
@@ -6769,7 +6932,7 @@
           </w:p>
           <w:p>
             <w:pPr>
-              <w:pStyle w:val="ListParagraph"/>
+              <w:pStyle w:val="Prrafodelista"/>
               <w:numPr>
                 <w:ilvl w:val="0"/>
                 <w:numId w:val="20"/>
@@ -6788,12 +6951,30 @@
                 <w:sz w:val="22"/>
                 <w:szCs w:val="22"/>
               </w:rPr>
-              <w:t>Existe un local "Homies I" en la calle "Isabel la Católica 994" Córdoba, Argentina. Tiene un menú "Hamburguesa tamaño M" que cuesta $850c/u</w:t>
-            </w:r>
-          </w:p>
-          <w:p>
-            <w:pPr>
-              <w:pStyle w:val="ListParagraph"/>
+              <w:t>Existe un local "</w:t>
+            </w:r>
+            <w:proofErr w:type="spellStart"/>
+            <w:r>
+              <w:rPr>
+                <w:rFonts w:cs="Calibri"/>
+                <w:sz w:val="22"/>
+                <w:szCs w:val="22"/>
+              </w:rPr>
+              <w:t>Homies</w:t>
+            </w:r>
+            <w:proofErr w:type="spellEnd"/>
+            <w:r>
+              <w:rPr>
+                <w:rFonts w:cs="Calibri"/>
+                <w:sz w:val="22"/>
+                <w:szCs w:val="22"/>
+              </w:rPr>
+              <w:t xml:space="preserve"> I" en la calle "Isabel la Católica 994" Córdoba, Argentina. Tiene un menú "Hamburguesa tamaño M" que cuesta $850c/u</w:t>
+            </w:r>
+          </w:p>
+          <w:p>
+            <w:pPr>
+              <w:pStyle w:val="Prrafodelista"/>
               <w:ind w:left="184" w:hanging="184"/>
               <w:cnfStyle w:val="000000000000" w:firstRow="0" w:lastRow="0" w:firstColumn="0" w:lastColumn="0" w:oddVBand="0" w:evenVBand="0" w:oddHBand="0" w:evenHBand="0" w:firstRowFirstColumn="0" w:firstRowLastColumn="0" w:lastRowFirstColumn="0" w:lastRowLastColumn="0"/>
               <w:rPr>
@@ -6805,7 +6986,7 @@
           </w:p>
           <w:p>
             <w:pPr>
-              <w:pStyle w:val="ListParagraph"/>
+              <w:pStyle w:val="Prrafodelista"/>
               <w:numPr>
                 <w:ilvl w:val="0"/>
                 <w:numId w:val="20"/>
@@ -6824,7 +7005,25 @@
                 <w:sz w:val="22"/>
                 <w:szCs w:val="22"/>
               </w:rPr>
-              <w:t>Existe una foto “Foto1” en formato .jpg, cuyo tamaño es de 1MB</w:t>
+              <w:t>Existe una foto “Foto1” en formato .</w:t>
+            </w:r>
+            <w:proofErr w:type="spellStart"/>
+            <w:r>
+              <w:rPr>
+                <w:rFonts w:cs="Calibri"/>
+                <w:sz w:val="22"/>
+                <w:szCs w:val="22"/>
+              </w:rPr>
+              <w:t>jpg</w:t>
+            </w:r>
+            <w:proofErr w:type="spellEnd"/>
+            <w:r>
+              <w:rPr>
+                <w:rFonts w:cs="Calibri"/>
+                <w:sz w:val="22"/>
+                <w:szCs w:val="22"/>
+              </w:rPr>
+              <w:t>, cuyo tamaño es de 1MB</w:t>
             </w:r>
           </w:p>
         </w:tc>
@@ -6841,7 +7040,7 @@
           </w:tcPr>
           <w:p>
             <w:pPr>
-              <w:pStyle w:val="ListParagraph"/>
+              <w:pStyle w:val="Prrafodelista"/>
               <w:numPr>
                 <w:ilvl w:val="0"/>
                 <w:numId w:val="34"/>
@@ -6863,7 +7062,7 @@
           </w:p>
           <w:p>
             <w:pPr>
-              <w:pStyle w:val="ListParagraph"/>
+              <w:pStyle w:val="Prrafodelista"/>
               <w:numPr>
                 <w:ilvl w:val="0"/>
                 <w:numId w:val="34"/>
@@ -6885,7 +7084,7 @@
           </w:p>
           <w:p>
             <w:pPr>
-              <w:pStyle w:val="ListParagraph"/>
+              <w:pStyle w:val="Prrafodelista"/>
               <w:numPr>
                 <w:ilvl w:val="0"/>
                 <w:numId w:val="34"/>
@@ -6928,7 +7127,7 @@
           </w:p>
           <w:p>
             <w:pPr>
-              <w:pStyle w:val="ListParagraph"/>
+              <w:pStyle w:val="Prrafodelista"/>
               <w:numPr>
                 <w:ilvl w:val="0"/>
                 <w:numId w:val="34"/>
@@ -6950,7 +7149,7 @@
           </w:p>
           <w:p>
             <w:pPr>
-              <w:pStyle w:val="ListParagraph"/>
+              <w:pStyle w:val="Prrafodelista"/>
               <w:numPr>
                 <w:ilvl w:val="0"/>
                 <w:numId w:val="34"/>
@@ -6972,7 +7171,7 @@
           </w:p>
           <w:p>
             <w:pPr>
-              <w:pStyle w:val="ListParagraph"/>
+              <w:pStyle w:val="Prrafodelista"/>
               <w:numPr>
                 <w:ilvl w:val="0"/>
                 <w:numId w:val="34"/>
@@ -6994,7 +7193,7 @@
           </w:p>
           <w:p>
             <w:pPr>
-              <w:pStyle w:val="ListParagraph"/>
+              <w:pStyle w:val="Prrafodelista"/>
               <w:numPr>
                 <w:ilvl w:val="0"/>
                 <w:numId w:val="34"/>
@@ -7030,7 +7229,7 @@
           </w:p>
           <w:p>
             <w:pPr>
-              <w:pStyle w:val="ListParagraph"/>
+              <w:pStyle w:val="Prrafodelista"/>
               <w:numPr>
                 <w:ilvl w:val="0"/>
                 <w:numId w:val="34"/>
@@ -7066,7 +7265,7 @@
           </w:p>
           <w:p>
             <w:pPr>
-              <w:pStyle w:val="ListParagraph"/>
+              <w:pStyle w:val="Prrafodelista"/>
               <w:numPr>
                 <w:ilvl w:val="0"/>
                 <w:numId w:val="34"/>
@@ -7088,7 +7287,7 @@
           </w:p>
           <w:p>
             <w:pPr>
-              <w:pStyle w:val="ListParagraph"/>
+              <w:pStyle w:val="Prrafodelista"/>
               <w:numPr>
                 <w:ilvl w:val="0"/>
                 <w:numId w:val="34"/>
@@ -7110,7 +7309,7 @@
           </w:p>
           <w:p>
             <w:pPr>
-              <w:pStyle w:val="ListParagraph"/>
+              <w:pStyle w:val="Prrafodelista"/>
               <w:numPr>
                 <w:ilvl w:val="0"/>
                 <w:numId w:val="34"/>
@@ -7132,7 +7331,7 @@
           </w:p>
           <w:p>
             <w:pPr>
-              <w:pStyle w:val="ListParagraph"/>
+              <w:pStyle w:val="Prrafodelista"/>
               <w:numPr>
                 <w:ilvl w:val="0"/>
                 <w:numId w:val="34"/>
@@ -7154,7 +7353,7 @@
           </w:p>
           <w:p>
             <w:pPr>
-              <w:pStyle w:val="ListParagraph"/>
+              <w:pStyle w:val="Prrafodelista"/>
               <w:numPr>
                 <w:ilvl w:val="0"/>
                 <w:numId w:val="34"/>
@@ -7186,7 +7385,7 @@
           </w:tcPr>
           <w:p>
             <w:pPr>
-              <w:pStyle w:val="ListParagraph"/>
+              <w:pStyle w:val="Prrafodelista"/>
               <w:numPr>
                 <w:ilvl w:val="0"/>
                 <w:numId w:val="43"/>
@@ -7308,7 +7507,7 @@
           </w:tcPr>
           <w:p>
             <w:pPr>
-              <w:pStyle w:val="ListParagraph"/>
+              <w:pStyle w:val="Prrafodelista"/>
               <w:numPr>
                 <w:ilvl w:val="0"/>
                 <w:numId w:val="20"/>
@@ -7343,7 +7542,7 @@
           </w:p>
           <w:p>
             <w:pPr>
-              <w:pStyle w:val="ListParagraph"/>
+              <w:pStyle w:val="Prrafodelista"/>
               <w:numPr>
                 <w:ilvl w:val="0"/>
                 <w:numId w:val="20"/>
@@ -7367,7 +7566,7 @@
           </w:p>
           <w:p>
             <w:pPr>
-              <w:pStyle w:val="ListParagraph"/>
+              <w:pStyle w:val="Prrafodelista"/>
               <w:ind w:left="184" w:hanging="184"/>
               <w:cnfStyle w:val="000000100000" w:firstRow="0" w:lastRow="0" w:firstColumn="0" w:lastColumn="0" w:oddVBand="0" w:evenVBand="0" w:oddHBand="1" w:evenHBand="0" w:firstRowFirstColumn="0" w:firstRowLastColumn="0" w:lastRowFirstColumn="0" w:lastRowLastColumn="0"/>
               <w:rPr>
@@ -7379,7 +7578,7 @@
           </w:p>
           <w:p>
             <w:pPr>
-              <w:pStyle w:val="ListParagraph"/>
+              <w:pStyle w:val="Prrafodelista"/>
               <w:numPr>
                 <w:ilvl w:val="0"/>
                 <w:numId w:val="39"/>
@@ -7398,7 +7597,25 @@
                 <w:sz w:val="22"/>
                 <w:szCs w:val="22"/>
               </w:rPr>
-              <w:t>Existe un local "Homies I" en la calle "Isabel la Católica 994" Córdoba, Argentina. Tiene un menú "Hamburguesa tamaño M" que cuesta $</w:t>
+              <w:t>Existe un local "</w:t>
+            </w:r>
+            <w:proofErr w:type="spellStart"/>
+            <w:r>
+              <w:rPr>
+                <w:rFonts w:cs="Calibri"/>
+                <w:sz w:val="22"/>
+                <w:szCs w:val="22"/>
+              </w:rPr>
+              <w:t>Homies</w:t>
+            </w:r>
+            <w:proofErr w:type="spellEnd"/>
+            <w:r>
+              <w:rPr>
+                <w:rFonts w:cs="Calibri"/>
+                <w:sz w:val="22"/>
+                <w:szCs w:val="22"/>
+              </w:rPr>
+              <w:t xml:space="preserve"> I" en la calle "Isabel la Católica 994" Córdoba, Argentina. Tiene un menú "Hamburguesa tamaño M" que cuesta $</w:t>
             </w:r>
             <w:r>
               <w:rPr>
@@ -7431,7 +7648,7 @@
           </w:tcPr>
           <w:p>
             <w:pPr>
-              <w:pStyle w:val="ListParagraph"/>
+              <w:pStyle w:val="Prrafodelista"/>
               <w:numPr>
                 <w:ilvl w:val="0"/>
                 <w:numId w:val="40"/>
@@ -7453,7 +7670,7 @@
           </w:p>
           <w:p>
             <w:pPr>
-              <w:pStyle w:val="ListParagraph"/>
+              <w:pStyle w:val="Prrafodelista"/>
               <w:numPr>
                 <w:ilvl w:val="0"/>
                 <w:numId w:val="40"/>
@@ -7475,7 +7692,7 @@
           </w:p>
           <w:p>
             <w:pPr>
-              <w:pStyle w:val="ListParagraph"/>
+              <w:pStyle w:val="Prrafodelista"/>
               <w:numPr>
                 <w:ilvl w:val="0"/>
                 <w:numId w:val="40"/>
@@ -7511,7 +7728,7 @@
           </w:p>
           <w:p>
             <w:pPr>
-              <w:pStyle w:val="ListParagraph"/>
+              <w:pStyle w:val="Prrafodelista"/>
               <w:numPr>
                 <w:ilvl w:val="0"/>
                 <w:numId w:val="40"/>
@@ -7547,7 +7764,7 @@
           </w:p>
           <w:p>
             <w:pPr>
-              <w:pStyle w:val="ListParagraph"/>
+              <w:pStyle w:val="Prrafodelista"/>
               <w:numPr>
                 <w:ilvl w:val="0"/>
                 <w:numId w:val="40"/>
@@ -7569,7 +7786,7 @@
           </w:p>
           <w:p>
             <w:pPr>
-              <w:pStyle w:val="ListParagraph"/>
+              <w:pStyle w:val="Prrafodelista"/>
               <w:numPr>
                 <w:ilvl w:val="0"/>
                 <w:numId w:val="40"/>
@@ -7591,7 +7808,7 @@
           </w:p>
           <w:p>
             <w:pPr>
-              <w:pStyle w:val="ListParagraph"/>
+              <w:pStyle w:val="Prrafodelista"/>
               <w:numPr>
                 <w:ilvl w:val="0"/>
                 <w:numId w:val="40"/>
@@ -7613,7 +7830,7 @@
           </w:p>
           <w:p>
             <w:pPr>
-              <w:pStyle w:val="ListParagraph"/>
+              <w:pStyle w:val="Prrafodelista"/>
               <w:numPr>
                 <w:ilvl w:val="0"/>
                 <w:numId w:val="40"/>
@@ -7635,7 +7852,7 @@
           </w:p>
           <w:p>
             <w:pPr>
-              <w:pStyle w:val="ListParagraph"/>
+              <w:pStyle w:val="Prrafodelista"/>
               <w:numPr>
                 <w:ilvl w:val="0"/>
                 <w:numId w:val="40"/>
@@ -7668,7 +7885,7 @@
           </w:tcPr>
           <w:p>
             <w:pPr>
-              <w:pStyle w:val="ListParagraph"/>
+              <w:pStyle w:val="Prrafodelista"/>
               <w:numPr>
                 <w:ilvl w:val="0"/>
                 <w:numId w:val="41"/>
@@ -7826,7 +8043,7 @@
           </w:tcPr>
           <w:p>
             <w:pPr>
-              <w:pStyle w:val="ListParagraph"/>
+              <w:pStyle w:val="Prrafodelista"/>
               <w:numPr>
                 <w:ilvl w:val="0"/>
                 <w:numId w:val="20"/>
@@ -7861,7 +8078,7 @@
           </w:p>
           <w:p>
             <w:pPr>
-              <w:pStyle w:val="ListParagraph"/>
+              <w:pStyle w:val="Prrafodelista"/>
               <w:numPr>
                 <w:ilvl w:val="0"/>
                 <w:numId w:val="20"/>
@@ -7896,7 +8113,7 @@
           </w:p>
           <w:p>
             <w:pPr>
-              <w:pStyle w:val="ListParagraph"/>
+              <w:pStyle w:val="Prrafodelista"/>
               <w:numPr>
                 <w:ilvl w:val="0"/>
                 <w:numId w:val="41"/>
@@ -7915,7 +8132,25 @@
                 <w:sz w:val="22"/>
                 <w:szCs w:val="22"/>
               </w:rPr>
-              <w:t xml:space="preserve">Existe un local "Homies I" en la calle "Isabel la Católica 994" Córdoba, Argentina. Tiene </w:t>
+              <w:t>Existe un local "</w:t>
+            </w:r>
+            <w:proofErr w:type="spellStart"/>
+            <w:r>
+              <w:rPr>
+                <w:rFonts w:cs="Calibri"/>
+                <w:sz w:val="22"/>
+                <w:szCs w:val="22"/>
+              </w:rPr>
+              <w:t>Homies</w:t>
+            </w:r>
+            <w:proofErr w:type="spellEnd"/>
+            <w:r>
+              <w:rPr>
+                <w:rFonts w:cs="Calibri"/>
+                <w:sz w:val="22"/>
+                <w:szCs w:val="22"/>
+              </w:rPr>
+              <w:t xml:space="preserve"> I" en la calle "Isabel la Católica 994" Córdoba, Argentina. Tiene </w:t>
             </w:r>
             <w:r>
               <w:rPr>
@@ -7941,7 +8176,7 @@
           </w:tcPr>
           <w:p>
             <w:pPr>
-              <w:pStyle w:val="ListParagraph"/>
+              <w:pStyle w:val="Prrafodelista"/>
               <w:numPr>
                 <w:ilvl w:val="0"/>
                 <w:numId w:val="42"/>
@@ -7967,7 +8202,7 @@
           </w:p>
           <w:p>
             <w:pPr>
-              <w:pStyle w:val="ListParagraph"/>
+              <w:pStyle w:val="Prrafodelista"/>
               <w:numPr>
                 <w:ilvl w:val="0"/>
                 <w:numId w:val="42"/>
@@ -7992,7 +8227,7 @@
           </w:p>
           <w:p>
             <w:pPr>
-              <w:pStyle w:val="ListParagraph"/>
+              <w:pStyle w:val="Prrafodelista"/>
               <w:numPr>
                 <w:ilvl w:val="0"/>
                 <w:numId w:val="42"/>
@@ -8017,7 +8252,7 @@
           </w:p>
           <w:p>
             <w:pPr>
-              <w:pStyle w:val="ListParagraph"/>
+              <w:pStyle w:val="Prrafodelista"/>
               <w:numPr>
                 <w:ilvl w:val="0"/>
                 <w:numId w:val="42"/>
@@ -8042,7 +8277,7 @@
           </w:p>
           <w:p>
             <w:pPr>
-              <w:pStyle w:val="ListParagraph"/>
+              <w:pStyle w:val="Prrafodelista"/>
               <w:numPr>
                 <w:ilvl w:val="0"/>
                 <w:numId w:val="42"/>
@@ -8067,7 +8302,7 @@
           </w:p>
           <w:p>
             <w:pPr>
-              <w:pStyle w:val="ListParagraph"/>
+              <w:pStyle w:val="Prrafodelista"/>
               <w:numPr>
                 <w:ilvl w:val="0"/>
                 <w:numId w:val="42"/>
@@ -8106,7 +8341,7 @@
           </w:p>
           <w:p>
             <w:pPr>
-              <w:pStyle w:val="ListParagraph"/>
+              <w:pStyle w:val="Prrafodelista"/>
               <w:numPr>
                 <w:ilvl w:val="0"/>
                 <w:numId w:val="42"/>
@@ -8138,7 +8373,7 @@
           </w:p>
           <w:p>
             <w:pPr>
-              <w:pStyle w:val="ListParagraph"/>
+              <w:pStyle w:val="Prrafodelista"/>
               <w:numPr>
                 <w:ilvl w:val="0"/>
                 <w:numId w:val="42"/>
@@ -8163,7 +8398,7 @@
           </w:p>
           <w:p>
             <w:pPr>
-              <w:pStyle w:val="ListParagraph"/>
+              <w:pStyle w:val="Prrafodelista"/>
               <w:numPr>
                 <w:ilvl w:val="0"/>
                 <w:numId w:val="42"/>
@@ -8188,7 +8423,7 @@
           </w:p>
           <w:p>
             <w:pPr>
-              <w:pStyle w:val="ListParagraph"/>
+              <w:pStyle w:val="Prrafodelista"/>
               <w:numPr>
                 <w:ilvl w:val="0"/>
                 <w:numId w:val="42"/>
@@ -8214,7 +8449,7 @@
           </w:p>
           <w:p>
             <w:pPr>
-              <w:pStyle w:val="ListParagraph"/>
+              <w:pStyle w:val="Prrafodelista"/>
               <w:numPr>
                 <w:ilvl w:val="0"/>
                 <w:numId w:val="42"/>
@@ -8250,7 +8485,7 @@
           </w:tcPr>
           <w:p>
             <w:pPr>
-              <w:pStyle w:val="ListParagraph"/>
+              <w:pStyle w:val="Prrafodelista"/>
               <w:numPr>
                 <w:ilvl w:val="0"/>
                 <w:numId w:val="47"/>
@@ -8308,6 +8543,409 @@
             </w:r>
             <w:r>
               <w:t>seleccionado un punto del mapa fuera de las ciudades registradas</w:t>
+            </w:r>
+            <w:r>
+              <w:rPr>
+                <w:rFonts w:cs="Calibri"/>
+                <w:szCs w:val="20"/>
+              </w:rPr>
+              <w:t>”</w:t>
+            </w:r>
+          </w:p>
+        </w:tc>
+      </w:tr>
+      <w:tr>
+        <w:trPr>
+          <w:cnfStyle w:val="000000100000" w:firstRow="0" w:lastRow="0" w:firstColumn="0" w:lastColumn="0" w:oddVBand="0" w:evenVBand="0" w:oddHBand="1" w:evenHBand="0" w:firstRowFirstColumn="0" w:firstRowLastColumn="0" w:lastRowFirstColumn="0" w:lastRowLastColumn="0"/>
+          <w:trHeight w:val="296"/>
+        </w:trPr>
+        <w:tc>
+          <w:tcPr>
+            <w:cnfStyle w:val="001000000000" w:firstRow="0" w:lastRow="0" w:firstColumn="1" w:lastColumn="0" w:oddVBand="0" w:evenVBand="0" w:oddHBand="0" w:evenHBand="0" w:firstRowFirstColumn="0" w:firstRowLastColumn="0" w:lastRowFirstColumn="0" w:lastRowLastColumn="0"/>
+            <w:tcW w:w="451" w:type="dxa"/>
+            <w:tcBorders>
+              <w:top w:val="single" w:sz="18" w:space="0" w:color="auto"/>
+              <w:left w:val="single" w:sz="18" w:space="0" w:color="auto"/>
+              <w:bottom w:val="single" w:sz="18" w:space="0" w:color="auto"/>
+              <w:right w:val="single" w:sz="18" w:space="0" w:color="auto"/>
+            </w:tcBorders>
+            <w:shd w:val="clear" w:color="auto" w:fill="B4C6E7" w:themeFill="accent1" w:themeFillTint="66"/>
+          </w:tcPr>
+          <w:p>
+            <w:pPr>
+              <w:rPr>
+                <w:rFonts w:cs="Calibri"/>
+                <w:szCs w:val="20"/>
+              </w:rPr>
+            </w:pPr>
+            <w:r>
+              <w:rPr>
+                <w:rFonts w:cs="Calibri"/>
+                <w:szCs w:val="20"/>
+              </w:rPr>
+              <w:t>13</w:t>
+            </w:r>
+          </w:p>
+        </w:tc>
+        <w:tc>
+          <w:tcPr>
+            <w:tcW w:w="1165" w:type="dxa"/>
+            <w:tcBorders>
+              <w:top w:val="single" w:sz="18" w:space="0" w:color="auto"/>
+              <w:left w:val="single" w:sz="18" w:space="0" w:color="auto"/>
+              <w:bottom w:val="single" w:sz="18" w:space="0" w:color="auto"/>
+              <w:right w:val="single" w:sz="18" w:space="0" w:color="auto"/>
+            </w:tcBorders>
+            <w:shd w:val="clear" w:color="auto" w:fill="B4C6E7" w:themeFill="accent1" w:themeFillTint="66"/>
+          </w:tcPr>
+          <w:p>
+            <w:pPr>
+              <w:cnfStyle w:val="000000100000" w:firstRow="0" w:lastRow="0" w:firstColumn="0" w:lastColumn="0" w:oddVBand="0" w:evenVBand="0" w:oddHBand="1" w:evenHBand="0" w:firstRowFirstColumn="0" w:firstRowLastColumn="0" w:lastRowFirstColumn="0" w:lastRowLastColumn="0"/>
+              <w:rPr>
+                <w:rFonts w:cs="Calibri"/>
+                <w:szCs w:val="20"/>
+              </w:rPr>
+            </w:pPr>
+            <w:r>
+              <w:rPr>
+                <w:rFonts w:cs="Calibri"/>
+                <w:szCs w:val="20"/>
+              </w:rPr>
+              <w:t>Baja</w:t>
+            </w:r>
+          </w:p>
+        </w:tc>
+        <w:tc>
+          <w:tcPr>
+            <w:tcW w:w="1905" w:type="dxa"/>
+            <w:tcBorders>
+              <w:top w:val="single" w:sz="18" w:space="0" w:color="auto"/>
+              <w:left w:val="single" w:sz="18" w:space="0" w:color="auto"/>
+              <w:bottom w:val="single" w:sz="18" w:space="0" w:color="auto"/>
+              <w:right w:val="single" w:sz="18" w:space="0" w:color="auto"/>
+            </w:tcBorders>
+            <w:shd w:val="clear" w:color="auto" w:fill="B4C6E7" w:themeFill="accent1" w:themeFillTint="66"/>
+          </w:tcPr>
+          <w:p>
+            <w:pPr>
+              <w:jc w:val="center"/>
+              <w:cnfStyle w:val="000000100000" w:firstRow="0" w:lastRow="0" w:firstColumn="0" w:lastColumn="0" w:oddVBand="0" w:evenVBand="0" w:oddHBand="1" w:evenHBand="0" w:firstRowFirstColumn="0" w:firstRowLastColumn="0" w:lastRowFirstColumn="0" w:lastRowLastColumn="0"/>
+            </w:pPr>
+            <w:r>
+              <w:t>Realizar un pedido de “lo que sea”</w:t>
+            </w:r>
+            <w:r>
+              <w:t xml:space="preserve"> con una descripción mayor a 50 caracteres</w:t>
+            </w:r>
+          </w:p>
+        </w:tc>
+        <w:tc>
+          <w:tcPr>
+            <w:tcW w:w="4314" w:type="dxa"/>
+            <w:tcBorders>
+              <w:top w:val="single" w:sz="18" w:space="0" w:color="auto"/>
+              <w:left w:val="single" w:sz="18" w:space="0" w:color="auto"/>
+              <w:bottom w:val="single" w:sz="18" w:space="0" w:color="auto"/>
+              <w:right w:val="single" w:sz="18" w:space="0" w:color="auto"/>
+            </w:tcBorders>
+            <w:shd w:val="clear" w:color="auto" w:fill="B4C6E7" w:themeFill="accent1" w:themeFillTint="66"/>
+          </w:tcPr>
+          <w:p>
+            <w:pPr>
+              <w:pStyle w:val="Prrafodelista"/>
+              <w:numPr>
+                <w:ilvl w:val="0"/>
+                <w:numId w:val="20"/>
+              </w:numPr>
+              <w:ind w:left="184" w:hanging="184"/>
+              <w:cnfStyle w:val="000000100000" w:firstRow="0" w:lastRow="0" w:firstColumn="0" w:lastColumn="0" w:oddVBand="0" w:evenVBand="0" w:oddHBand="1" w:evenHBand="0" w:firstRowFirstColumn="0" w:firstRowLastColumn="0" w:lastRowFirstColumn="0" w:lastRowLastColumn="0"/>
+              <w:rPr>
+                <w:rFonts w:cs="Calibri"/>
+                <w:sz w:val="22"/>
+                <w:szCs w:val="22"/>
+              </w:rPr>
+            </w:pPr>
+            <w:r>
+              <w:rPr>
+                <w:rFonts w:cs="Calibri"/>
+                <w:sz w:val="22"/>
+                <w:szCs w:val="22"/>
+              </w:rPr>
+              <w:t>El cliente "José Rodríguez" se encuentra registrado y logueado con el email "jose@dominio.com".</w:t>
+            </w:r>
+          </w:p>
+          <w:p>
+            <w:pPr>
+              <w:ind w:left="184" w:hanging="184"/>
+              <w:cnfStyle w:val="000000100000" w:firstRow="0" w:lastRow="0" w:firstColumn="0" w:lastColumn="0" w:oddVBand="0" w:evenVBand="0" w:oddHBand="1" w:evenHBand="0" w:firstRowFirstColumn="0" w:firstRowLastColumn="0" w:lastRowFirstColumn="0" w:lastRowLastColumn="0"/>
+              <w:rPr>
+                <w:rFonts w:cs="Calibri"/>
+                <w:sz w:val="22"/>
+                <w:szCs w:val="22"/>
+              </w:rPr>
+            </w:pPr>
+          </w:p>
+          <w:p>
+            <w:pPr>
+              <w:pStyle w:val="Prrafodelista"/>
+              <w:numPr>
+                <w:ilvl w:val="0"/>
+                <w:numId w:val="20"/>
+              </w:numPr>
+              <w:ind w:left="184" w:hanging="184"/>
+              <w:cnfStyle w:val="000000100000" w:firstRow="0" w:lastRow="0" w:firstColumn="0" w:lastColumn="0" w:oddVBand="0" w:evenVBand="0" w:oddHBand="1" w:evenHBand="0" w:firstRowFirstColumn="0" w:firstRowLastColumn="0" w:lastRowFirstColumn="0" w:lastRowLastColumn="0"/>
+              <w:rPr>
+                <w:rFonts w:cs="Calibri"/>
+                <w:sz w:val="22"/>
+                <w:szCs w:val="22"/>
+              </w:rPr>
+            </w:pPr>
+            <w:r>
+              <w:rPr>
+                <w:rFonts w:cs="Calibri"/>
+                <w:sz w:val="22"/>
+                <w:szCs w:val="22"/>
+              </w:rPr>
+              <w:t>El cliente tiene domicilio en "Suquía 462" Córdoba, Argentina.</w:t>
+            </w:r>
+          </w:p>
+          <w:p>
+            <w:pPr>
+              <w:pStyle w:val="Prrafodelista"/>
+              <w:ind w:left="184" w:hanging="184"/>
+              <w:cnfStyle w:val="000000100000" w:firstRow="0" w:lastRow="0" w:firstColumn="0" w:lastColumn="0" w:oddVBand="0" w:evenVBand="0" w:oddHBand="1" w:evenHBand="0" w:firstRowFirstColumn="0" w:firstRowLastColumn="0" w:lastRowFirstColumn="0" w:lastRowLastColumn="0"/>
+              <w:rPr>
+                <w:rFonts w:cs="Calibri"/>
+                <w:sz w:val="22"/>
+                <w:szCs w:val="22"/>
+              </w:rPr>
+            </w:pPr>
+          </w:p>
+          <w:p>
+            <w:pPr>
+              <w:pStyle w:val="Prrafodelista"/>
+              <w:numPr>
+                <w:ilvl w:val="0"/>
+                <w:numId w:val="20"/>
+              </w:numPr>
+              <w:ind w:left="184" w:hanging="184"/>
+              <w:cnfStyle w:val="000000100000" w:firstRow="0" w:lastRow="0" w:firstColumn="0" w:lastColumn="0" w:oddVBand="0" w:evenVBand="0" w:oddHBand="1" w:evenHBand="0" w:firstRowFirstColumn="0" w:firstRowLastColumn="0" w:lastRowFirstColumn="0" w:lastRowLastColumn="0"/>
+              <w:rPr>
+                <w:rFonts w:cs="Calibri"/>
+                <w:sz w:val="22"/>
+                <w:szCs w:val="22"/>
+              </w:rPr>
+            </w:pPr>
+            <w:r>
+              <w:rPr>
+                <w:rFonts w:cs="Calibri"/>
+                <w:sz w:val="22"/>
+                <w:szCs w:val="22"/>
+              </w:rPr>
+              <w:t>Existe un local "</w:t>
+            </w:r>
+            <w:proofErr w:type="spellStart"/>
+            <w:r>
+              <w:rPr>
+                <w:rFonts w:cs="Calibri"/>
+                <w:sz w:val="22"/>
+                <w:szCs w:val="22"/>
+              </w:rPr>
+              <w:t>Homies</w:t>
+            </w:r>
+            <w:proofErr w:type="spellEnd"/>
+            <w:r>
+              <w:rPr>
+                <w:rFonts w:cs="Calibri"/>
+                <w:sz w:val="22"/>
+                <w:szCs w:val="22"/>
+              </w:rPr>
+              <w:t xml:space="preserve"> I" en la calle "Isabel la Católica 994" Córdoba, Argentina. Tiene un menú "Hamburguesa tamaño M" que cuesta $</w:t>
+            </w:r>
+            <w:r>
+              <w:rPr>
+                <w:rFonts w:cs="Calibri"/>
+                <w:sz w:val="22"/>
+                <w:szCs w:val="22"/>
+              </w:rPr>
+              <w:t>850c</w:t>
+            </w:r>
+            <w:r>
+              <w:rPr>
+                <w:rFonts w:cs="Calibri"/>
+                <w:sz w:val="22"/>
+                <w:szCs w:val="22"/>
+              </w:rPr>
+              <w:t>/u</w:t>
+            </w:r>
+          </w:p>
+        </w:tc>
+        <w:tc>
+          <w:tcPr>
+            <w:tcW w:w="5634" w:type="dxa"/>
+            <w:tcBorders>
+              <w:top w:val="single" w:sz="18" w:space="0" w:color="auto"/>
+              <w:left w:val="single" w:sz="18" w:space="0" w:color="auto"/>
+              <w:bottom w:val="single" w:sz="18" w:space="0" w:color="auto"/>
+              <w:right w:val="single" w:sz="18" w:space="0" w:color="auto"/>
+            </w:tcBorders>
+            <w:shd w:val="clear" w:color="auto" w:fill="B4C6E7" w:themeFill="accent1" w:themeFillTint="66"/>
+          </w:tcPr>
+          <w:p>
+            <w:pPr>
+              <w:pStyle w:val="Prrafodelista"/>
+              <w:numPr>
+                <w:ilvl w:val="0"/>
+                <w:numId w:val="50"/>
+              </w:numPr>
+              <w:cnfStyle w:val="000000100000" w:firstRow="0" w:lastRow="0" w:firstColumn="0" w:lastColumn="0" w:oddVBand="0" w:evenVBand="0" w:oddHBand="1" w:evenHBand="0" w:firstRowFirstColumn="0" w:firstRowLastColumn="0" w:lastRowFirstColumn="0" w:lastRowLastColumn="0"/>
+              <w:rPr>
+                <w:rFonts w:cs="Calibri"/>
+                <w:szCs w:val="20"/>
+              </w:rPr>
+            </w:pPr>
+            <w:r>
+              <w:rPr>
+                <w:rFonts w:cs="Calibri"/>
+                <w:szCs w:val="20"/>
+              </w:rPr>
+              <w:t xml:space="preserve">El cliente selecciona la opción de realizar un pedido de "lo que sea". </w:t>
+            </w:r>
+          </w:p>
+          <w:p>
+            <w:pPr>
+              <w:pStyle w:val="Prrafodelista"/>
+              <w:numPr>
+                <w:ilvl w:val="0"/>
+                <w:numId w:val="50"/>
+              </w:numPr>
+              <w:cnfStyle w:val="000000100000" w:firstRow="0" w:lastRow="0" w:firstColumn="0" w:lastColumn="0" w:oddVBand="0" w:evenVBand="0" w:oddHBand="1" w:evenHBand="0" w:firstRowFirstColumn="0" w:firstRowLastColumn="0" w:lastRowFirstColumn="0" w:lastRowLastColumn="0"/>
+              <w:rPr>
+                <w:rFonts w:cs="Calibri"/>
+                <w:szCs w:val="20"/>
+              </w:rPr>
+            </w:pPr>
+            <w:r>
+              <w:rPr>
+                <w:rFonts w:cs="Calibri"/>
+                <w:szCs w:val="20"/>
+              </w:rPr>
+              <w:t>El cliente ingresa el pedido "2 Hamburguesas de tamaño M</w:t>
+            </w:r>
+            <w:r>
+              <w:rPr>
+                <w:rFonts w:cs="Calibri"/>
+                <w:szCs w:val="20"/>
+              </w:rPr>
+              <w:t>ediano, uno sin mayonesa y el otro completo.</w:t>
+            </w:r>
+            <w:r>
+              <w:rPr>
+                <w:rFonts w:cs="Calibri"/>
+                <w:szCs w:val="20"/>
+              </w:rPr>
+              <w:t xml:space="preserve">" </w:t>
+            </w:r>
+          </w:p>
+          <w:p>
+            <w:pPr>
+              <w:pStyle w:val="Prrafodelista"/>
+              <w:tabs>
+                <w:tab w:val="left" w:pos="400"/>
+              </w:tabs>
+              <w:ind w:left="258"/>
+              <w:cnfStyle w:val="000000100000" w:firstRow="0" w:lastRow="0" w:firstColumn="0" w:lastColumn="0" w:oddVBand="0" w:evenVBand="0" w:oddHBand="1" w:evenHBand="0" w:firstRowFirstColumn="0" w:firstRowLastColumn="0" w:lastRowFirstColumn="0" w:lastRowLastColumn="0"/>
+              <w:rPr>
+                <w:rFonts w:cs="Calibri"/>
+                <w:szCs w:val="20"/>
+              </w:rPr>
+            </w:pPr>
+          </w:p>
+        </w:tc>
+        <w:tc>
+          <w:tcPr>
+            <w:tcW w:w="2692" w:type="dxa"/>
+            <w:tcBorders>
+              <w:top w:val="single" w:sz="18" w:space="0" w:color="auto"/>
+              <w:left w:val="single" w:sz="18" w:space="0" w:color="auto"/>
+              <w:bottom w:val="single" w:sz="18" w:space="0" w:color="auto"/>
+            </w:tcBorders>
+            <w:shd w:val="clear" w:color="auto" w:fill="B4C6E7" w:themeFill="accent1" w:themeFillTint="66"/>
+          </w:tcPr>
+          <w:p>
+            <w:pPr>
+              <w:pStyle w:val="Prrafodelista"/>
+              <w:numPr>
+                <w:ilvl w:val="0"/>
+                <w:numId w:val="47"/>
+              </w:numPr>
+              <w:tabs>
+                <w:tab w:val="left" w:pos="199"/>
+              </w:tabs>
+              <w:ind w:left="179" w:hanging="179"/>
+              <w:cnfStyle w:val="000000100000" w:firstRow="0" w:lastRow="0" w:firstColumn="0" w:lastColumn="0" w:oddVBand="0" w:evenVBand="0" w:oddHBand="1" w:evenHBand="0" w:firstRowFirstColumn="0" w:firstRowLastColumn="0" w:lastRowFirstColumn="0" w:lastRowLastColumn="0"/>
+              <w:rPr>
+                <w:rFonts w:cs="Calibri"/>
+                <w:szCs w:val="20"/>
+              </w:rPr>
+            </w:pPr>
+            <w:r>
+              <w:rPr>
+                <w:rFonts w:cs="Calibri"/>
+                <w:szCs w:val="20"/>
+              </w:rPr>
+              <w:t>El Sistema muestra el</w:t>
+            </w:r>
+            <w:r>
+              <w:t xml:space="preserve"> </w:t>
+            </w:r>
+            <w:r>
+              <w:rPr>
+                <w:rFonts w:cs="Calibri"/>
+                <w:szCs w:val="20"/>
+              </w:rPr>
+              <w:t>mensaje</w:t>
+            </w:r>
+            <w:r>
+              <w:rPr>
+                <w:rFonts w:cs="Calibri"/>
+                <w:szCs w:val="20"/>
+              </w:rPr>
+              <w:t xml:space="preserve"> </w:t>
+            </w:r>
+            <w:r>
+              <w:rPr>
+                <w:rFonts w:cs="Calibri"/>
+                <w:szCs w:val="20"/>
+              </w:rPr>
+              <w:t>“</w:t>
+            </w:r>
+            <w:r>
+              <w:t>Mensaje</w:t>
+            </w:r>
+            <w:r>
+              <w:rPr>
+                <w:rFonts w:cs="Calibri"/>
+                <w:szCs w:val="20"/>
+              </w:rPr>
+              <w:t xml:space="preserve"> de error indicando que el formato de la </w:t>
+            </w:r>
+            <w:r>
+              <w:t xml:space="preserve"> </w:t>
+            </w:r>
+            <w:r>
+              <w:rPr>
+                <w:rFonts w:cs="Calibri"/>
+                <w:szCs w:val="20"/>
+              </w:rPr>
+              <w:t xml:space="preserve">descripción del pedido supera los 50 </w:t>
+            </w:r>
+            <w:r>
+              <w:rPr>
+                <w:rFonts w:cs="Calibri"/>
+                <w:szCs w:val="20"/>
+              </w:rPr>
+              <w:t>caracteres</w:t>
             </w:r>
             <w:r>
               <w:rPr>
@@ -8473,6 +9111,119 @@
     </w:lvl>
   </w:abstractNum>
   <w:abstractNum w:abstractNumId="1" w15:restartNumberingAfterBreak="0">
+    <w:nsid w:val="01A2430B"/>
+    <w:multiLevelType w:val="hybridMultilevel"/>
+    <w:tmpl w:val="B954422C"/>
+    <w:lvl w:ilvl="0" w:tplc="0C0A000F">
+      <w:start w:val="1"/>
+      <w:numFmt w:val="decimal"/>
+      <w:lvlText w:val="%1."/>
+      <w:lvlJc w:val="left"/>
+      <w:pPr>
+        <w:ind w:left="360" w:hanging="360"/>
+      </w:pPr>
+      <w:rPr>
+        <w:rFonts w:hint="default"/>
+      </w:rPr>
+    </w:lvl>
+    <w:lvl w:ilvl="1" w:tplc="FFFFFFFF" w:tentative="1">
+      <w:start w:val="1"/>
+      <w:numFmt w:val="bullet"/>
+      <w:lvlText w:val="o"/>
+      <w:lvlJc w:val="left"/>
+      <w:pPr>
+        <w:ind w:left="1440" w:hanging="360"/>
+      </w:pPr>
+      <w:rPr>
+        <w:rFonts w:ascii="Courier New" w:hAnsi="Courier New" w:cs="Courier New" w:hint="default"/>
+      </w:rPr>
+    </w:lvl>
+    <w:lvl w:ilvl="2" w:tplc="FFFFFFFF" w:tentative="1">
+      <w:start w:val="1"/>
+      <w:numFmt w:val="bullet"/>
+      <w:lvlText w:val=""/>
+      <w:lvlJc w:val="left"/>
+      <w:pPr>
+        <w:ind w:left="2160" w:hanging="360"/>
+      </w:pPr>
+      <w:rPr>
+        <w:rFonts w:ascii="Wingdings" w:hAnsi="Wingdings" w:hint="default"/>
+      </w:rPr>
+    </w:lvl>
+    <w:lvl w:ilvl="3" w:tplc="FFFFFFFF" w:tentative="1">
+      <w:start w:val="1"/>
+      <w:numFmt w:val="bullet"/>
+      <w:lvlText w:val=""/>
+      <w:lvlJc w:val="left"/>
+      <w:pPr>
+        <w:ind w:left="2880" w:hanging="360"/>
+      </w:pPr>
+      <w:rPr>
+        <w:rFonts w:ascii="Symbol" w:hAnsi="Symbol" w:hint="default"/>
+      </w:rPr>
+    </w:lvl>
+    <w:lvl w:ilvl="4" w:tplc="FFFFFFFF" w:tentative="1">
+      <w:start w:val="1"/>
+      <w:numFmt w:val="bullet"/>
+      <w:lvlText w:val="o"/>
+      <w:lvlJc w:val="left"/>
+      <w:pPr>
+        <w:ind w:left="3600" w:hanging="360"/>
+      </w:pPr>
+      <w:rPr>
+        <w:rFonts w:ascii="Courier New" w:hAnsi="Courier New" w:cs="Courier New" w:hint="default"/>
+      </w:rPr>
+    </w:lvl>
+    <w:lvl w:ilvl="5" w:tplc="FFFFFFFF" w:tentative="1">
+      <w:start w:val="1"/>
+      <w:numFmt w:val="bullet"/>
+      <w:lvlText w:val=""/>
+      <w:lvlJc w:val="left"/>
+      <w:pPr>
+        <w:ind w:left="4320" w:hanging="360"/>
+      </w:pPr>
+      <w:rPr>
+        <w:rFonts w:ascii="Wingdings" w:hAnsi="Wingdings" w:hint="default"/>
+      </w:rPr>
+    </w:lvl>
+    <w:lvl w:ilvl="6" w:tplc="FFFFFFFF" w:tentative="1">
+      <w:start w:val="1"/>
+      <w:numFmt w:val="bullet"/>
+      <w:lvlText w:val=""/>
+      <w:lvlJc w:val="left"/>
+      <w:pPr>
+        <w:ind w:left="5040" w:hanging="360"/>
+      </w:pPr>
+      <w:rPr>
+        <w:rFonts w:ascii="Symbol" w:hAnsi="Symbol" w:hint="default"/>
+      </w:rPr>
+    </w:lvl>
+    <w:lvl w:ilvl="7" w:tplc="FFFFFFFF" w:tentative="1">
+      <w:start w:val="1"/>
+      <w:numFmt w:val="bullet"/>
+      <w:lvlText w:val="o"/>
+      <w:lvlJc w:val="left"/>
+      <w:pPr>
+        <w:ind w:left="5760" w:hanging="360"/>
+      </w:pPr>
+      <w:rPr>
+        <w:rFonts w:ascii="Courier New" w:hAnsi="Courier New" w:cs="Courier New" w:hint="default"/>
+      </w:rPr>
+    </w:lvl>
+    <w:lvl w:ilvl="8" w:tplc="FFFFFFFF" w:tentative="1">
+      <w:start w:val="1"/>
+      <w:numFmt w:val="bullet"/>
+      <w:lvlText w:val=""/>
+      <w:lvlJc w:val="left"/>
+      <w:pPr>
+        <w:ind w:left="6480" w:hanging="360"/>
+      </w:pPr>
+      <w:rPr>
+        <w:rFonts w:ascii="Wingdings" w:hAnsi="Wingdings" w:hint="default"/>
+      </w:rPr>
+    </w:lvl>
+  </w:abstractNum>
+  <w:abstractNum w:abstractNumId="2" w15:restartNumberingAfterBreak="0">
     <w:nsid w:val="02E7139F"/>
     <w:multiLevelType w:val="hybridMultilevel"/>
     <w:tmpl w:val="DFD6A850"/>
@@ -8561,7 +9312,7 @@
       </w:pPr>
     </w:lvl>
   </w:abstractNum>
-  <w:abstractNum w:abstractNumId="2" w15:restartNumberingAfterBreak="0">
+  <w:abstractNum w:abstractNumId="3" w15:restartNumberingAfterBreak="0">
     <w:nsid w:val="033128CE"/>
     <w:multiLevelType w:val="hybridMultilevel"/>
     <w:tmpl w:val="5A887966"/>
@@ -8674,7 +9425,7 @@
       </w:rPr>
     </w:lvl>
   </w:abstractNum>
-  <w:abstractNum w:abstractNumId="3" w15:restartNumberingAfterBreak="0">
+  <w:abstractNum w:abstractNumId="4" w15:restartNumberingAfterBreak="0">
     <w:nsid w:val="03557DCD"/>
     <w:multiLevelType w:val="hybridMultilevel"/>
     <w:tmpl w:val="EE78FCA0"/>
@@ -8763,7 +9514,7 @@
       </w:pPr>
     </w:lvl>
   </w:abstractNum>
-  <w:abstractNum w:abstractNumId="4" w15:restartNumberingAfterBreak="0">
+  <w:abstractNum w:abstractNumId="5" w15:restartNumberingAfterBreak="0">
     <w:nsid w:val="04666288"/>
     <w:multiLevelType w:val="hybridMultilevel"/>
     <w:tmpl w:val="92BCB70C"/>
@@ -8876,7 +9627,7 @@
       </w:rPr>
     </w:lvl>
   </w:abstractNum>
-  <w:abstractNum w:abstractNumId="5" w15:restartNumberingAfterBreak="0">
+  <w:abstractNum w:abstractNumId="6" w15:restartNumberingAfterBreak="0">
     <w:nsid w:val="04CA6487"/>
     <w:multiLevelType w:val="hybridMultilevel"/>
     <w:tmpl w:val="B692726E"/>
@@ -8989,7 +9740,7 @@
       </w:rPr>
     </w:lvl>
   </w:abstractNum>
-  <w:abstractNum w:abstractNumId="6" w15:restartNumberingAfterBreak="0">
+  <w:abstractNum w:abstractNumId="7" w15:restartNumberingAfterBreak="0">
     <w:nsid w:val="0A03379F"/>
     <w:multiLevelType w:val="hybridMultilevel"/>
     <w:tmpl w:val="2B501414"/>
@@ -9102,7 +9853,7 @@
       </w:rPr>
     </w:lvl>
   </w:abstractNum>
-  <w:abstractNum w:abstractNumId="7" w15:restartNumberingAfterBreak="0">
+  <w:abstractNum w:abstractNumId="8" w15:restartNumberingAfterBreak="0">
     <w:nsid w:val="0A563F54"/>
     <w:multiLevelType w:val="hybridMultilevel"/>
     <w:tmpl w:val="C6FAE0DE"/>
@@ -9191,7 +9942,7 @@
       </w:pPr>
     </w:lvl>
   </w:abstractNum>
-  <w:abstractNum w:abstractNumId="8" w15:restartNumberingAfterBreak="0">
+  <w:abstractNum w:abstractNumId="9" w15:restartNumberingAfterBreak="0">
     <w:nsid w:val="0E6E420B"/>
     <w:multiLevelType w:val="hybridMultilevel"/>
     <w:tmpl w:val="D150840C"/>
@@ -9280,7 +10031,7 @@
       </w:pPr>
     </w:lvl>
   </w:abstractNum>
-  <w:abstractNum w:abstractNumId="9" w15:restartNumberingAfterBreak="0">
+  <w:abstractNum w:abstractNumId="10" w15:restartNumberingAfterBreak="0">
     <w:nsid w:val="0FA0315C"/>
     <w:multiLevelType w:val="hybridMultilevel"/>
     <w:tmpl w:val="823A59FA"/>
@@ -9393,7 +10144,7 @@
       </w:rPr>
     </w:lvl>
   </w:abstractNum>
-  <w:abstractNum w:abstractNumId="10" w15:restartNumberingAfterBreak="0">
+  <w:abstractNum w:abstractNumId="11" w15:restartNumberingAfterBreak="0">
     <w:nsid w:val="1177228D"/>
     <w:multiLevelType w:val="hybridMultilevel"/>
     <w:tmpl w:val="0F883CE4"/>
@@ -9506,7 +10257,7 @@
       </w:rPr>
     </w:lvl>
   </w:abstractNum>
-  <w:abstractNum w:abstractNumId="11" w15:restartNumberingAfterBreak="0">
+  <w:abstractNum w:abstractNumId="12" w15:restartNumberingAfterBreak="0">
     <w:nsid w:val="150B7DB3"/>
     <w:multiLevelType w:val="hybridMultilevel"/>
     <w:tmpl w:val="0792D46E"/>
@@ -9619,7 +10370,7 @@
       </w:rPr>
     </w:lvl>
   </w:abstractNum>
-  <w:abstractNum w:abstractNumId="12" w15:restartNumberingAfterBreak="0">
+  <w:abstractNum w:abstractNumId="13" w15:restartNumberingAfterBreak="0">
     <w:nsid w:val="170830AC"/>
     <w:multiLevelType w:val="hybridMultilevel"/>
     <w:tmpl w:val="673CFC4A"/>
@@ -9629,7 +10380,7 @@
       <w:lvlText w:val=""/>
       <w:lvlJc w:val="left"/>
       <w:pPr>
-        <w:ind w:left="720" w:hanging="360"/>
+        <w:ind w:left="360" w:hanging="360"/>
       </w:pPr>
       <w:rPr>
         <w:rFonts w:ascii="Symbol" w:hAnsi="Symbol" w:hint="default"/>
@@ -9732,7 +10483,7 @@
       </w:rPr>
     </w:lvl>
   </w:abstractNum>
-  <w:abstractNum w:abstractNumId="13" w15:restartNumberingAfterBreak="0">
+  <w:abstractNum w:abstractNumId="14" w15:restartNumberingAfterBreak="0">
     <w:nsid w:val="17194648"/>
     <w:multiLevelType w:val="hybridMultilevel"/>
     <w:tmpl w:val="510E04A0"/>
@@ -9818,7 +10569,7 @@
       </w:pPr>
     </w:lvl>
   </w:abstractNum>
-  <w:abstractNum w:abstractNumId="14" w15:restartNumberingAfterBreak="0">
+  <w:abstractNum w:abstractNumId="15" w15:restartNumberingAfterBreak="0">
     <w:nsid w:val="19004123"/>
     <w:multiLevelType w:val="hybridMultilevel"/>
     <w:tmpl w:val="4E046D94"/>
@@ -9907,7 +10658,7 @@
       </w:pPr>
     </w:lvl>
   </w:abstractNum>
-  <w:abstractNum w:abstractNumId="15" w15:restartNumberingAfterBreak="0">
+  <w:abstractNum w:abstractNumId="16" w15:restartNumberingAfterBreak="0">
     <w:nsid w:val="1B054EE9"/>
     <w:multiLevelType w:val="hybridMultilevel"/>
     <w:tmpl w:val="66DA38CA"/>
@@ -9993,7 +10744,7 @@
       </w:pPr>
     </w:lvl>
   </w:abstractNum>
-  <w:abstractNum w:abstractNumId="16" w15:restartNumberingAfterBreak="0">
+  <w:abstractNum w:abstractNumId="17" w15:restartNumberingAfterBreak="0">
     <w:nsid w:val="1DB72C7E"/>
     <w:multiLevelType w:val="hybridMultilevel"/>
     <w:tmpl w:val="0F86C89E"/>
@@ -10106,7 +10857,7 @@
       </w:rPr>
     </w:lvl>
   </w:abstractNum>
-  <w:abstractNum w:abstractNumId="17" w15:restartNumberingAfterBreak="0">
+  <w:abstractNum w:abstractNumId="18" w15:restartNumberingAfterBreak="0">
     <w:nsid w:val="21FF68DD"/>
     <w:multiLevelType w:val="hybridMultilevel"/>
     <w:tmpl w:val="4B788A0E"/>
@@ -10219,7 +10970,7 @@
       </w:rPr>
     </w:lvl>
   </w:abstractNum>
-  <w:abstractNum w:abstractNumId="18" w15:restartNumberingAfterBreak="0">
+  <w:abstractNum w:abstractNumId="19" w15:restartNumberingAfterBreak="0">
     <w:nsid w:val="23A7756D"/>
     <w:multiLevelType w:val="hybridMultilevel"/>
     <w:tmpl w:val="720A8466"/>
@@ -10332,7 +11083,7 @@
       </w:rPr>
     </w:lvl>
   </w:abstractNum>
-  <w:abstractNum w:abstractNumId="19" w15:restartNumberingAfterBreak="0">
+  <w:abstractNum w:abstractNumId="20" w15:restartNumberingAfterBreak="0">
     <w:nsid w:val="24D250C1"/>
     <w:multiLevelType w:val="hybridMultilevel"/>
     <w:tmpl w:val="E32CA07C"/>
@@ -10421,7 +11172,7 @@
       </w:pPr>
     </w:lvl>
   </w:abstractNum>
-  <w:abstractNum w:abstractNumId="20" w15:restartNumberingAfterBreak="0">
+  <w:abstractNum w:abstractNumId="21" w15:restartNumberingAfterBreak="0">
     <w:nsid w:val="28C42B7F"/>
     <w:multiLevelType w:val="hybridMultilevel"/>
     <w:tmpl w:val="D47AC5B8"/>
@@ -10534,7 +11285,7 @@
       </w:rPr>
     </w:lvl>
   </w:abstractNum>
-  <w:abstractNum w:abstractNumId="21" w15:restartNumberingAfterBreak="0">
+  <w:abstractNum w:abstractNumId="22" w15:restartNumberingAfterBreak="0">
     <w:nsid w:val="2A831168"/>
     <w:multiLevelType w:val="hybridMultilevel"/>
     <w:tmpl w:val="0AEC712A"/>
@@ -10623,7 +11374,7 @@
       </w:pPr>
     </w:lvl>
   </w:abstractNum>
-  <w:abstractNum w:abstractNumId="22" w15:restartNumberingAfterBreak="0">
+  <w:abstractNum w:abstractNumId="23" w15:restartNumberingAfterBreak="0">
     <w:nsid w:val="2AE671B1"/>
     <w:multiLevelType w:val="multilevel"/>
     <w:tmpl w:val="76E01484"/>
@@ -10713,7 +11464,7 @@
       </w:pPr>
     </w:lvl>
   </w:abstractNum>
-  <w:abstractNum w:abstractNumId="23" w15:restartNumberingAfterBreak="0">
+  <w:abstractNum w:abstractNumId="24" w15:restartNumberingAfterBreak="0">
     <w:nsid w:val="2CA03A6B"/>
     <w:multiLevelType w:val="hybridMultilevel"/>
     <w:tmpl w:val="D8C2021C"/>
@@ -10799,7 +11550,7 @@
       </w:pPr>
     </w:lvl>
   </w:abstractNum>
-  <w:abstractNum w:abstractNumId="24" w15:restartNumberingAfterBreak="0">
+  <w:abstractNum w:abstractNumId="25" w15:restartNumberingAfterBreak="0">
     <w:nsid w:val="2E4F534B"/>
     <w:multiLevelType w:val="hybridMultilevel"/>
     <w:tmpl w:val="83282814"/>
@@ -10912,7 +11663,7 @@
       </w:rPr>
     </w:lvl>
   </w:abstractNum>
-  <w:abstractNum w:abstractNumId="25" w15:restartNumberingAfterBreak="0">
+  <w:abstractNum w:abstractNumId="26" w15:restartNumberingAfterBreak="0">
     <w:nsid w:val="2F7269B9"/>
     <w:multiLevelType w:val="hybridMultilevel"/>
     <w:tmpl w:val="30F0B5FE"/>
@@ -11001,7 +11752,7 @@
       </w:pPr>
     </w:lvl>
   </w:abstractNum>
-  <w:abstractNum w:abstractNumId="26" w15:restartNumberingAfterBreak="0">
+  <w:abstractNum w:abstractNumId="27" w15:restartNumberingAfterBreak="0">
     <w:nsid w:val="38B23CFB"/>
     <w:multiLevelType w:val="hybridMultilevel"/>
     <w:tmpl w:val="45FE8CD6"/>
@@ -11090,7 +11841,7 @@
       </w:pPr>
     </w:lvl>
   </w:abstractNum>
-  <w:abstractNum w:abstractNumId="27" w15:restartNumberingAfterBreak="0">
+  <w:abstractNum w:abstractNumId="28" w15:restartNumberingAfterBreak="0">
     <w:nsid w:val="39D446EC"/>
     <w:multiLevelType w:val="hybridMultilevel"/>
     <w:tmpl w:val="C6FAE0DE"/>
@@ -11179,7 +11930,7 @@
       </w:pPr>
     </w:lvl>
   </w:abstractNum>
-  <w:abstractNum w:abstractNumId="28" w15:restartNumberingAfterBreak="0">
+  <w:abstractNum w:abstractNumId="29" w15:restartNumberingAfterBreak="0">
     <w:nsid w:val="3B143D3B"/>
     <w:multiLevelType w:val="hybridMultilevel"/>
     <w:tmpl w:val="86866996"/>
@@ -11268,7 +12019,7 @@
       </w:pPr>
     </w:lvl>
   </w:abstractNum>
-  <w:abstractNum w:abstractNumId="29" w15:restartNumberingAfterBreak="0">
+  <w:abstractNum w:abstractNumId="30" w15:restartNumberingAfterBreak="0">
     <w:nsid w:val="3B3D557C"/>
     <w:multiLevelType w:val="hybridMultilevel"/>
     <w:tmpl w:val="911EC876"/>
@@ -11354,7 +12105,7 @@
       </w:pPr>
     </w:lvl>
   </w:abstractNum>
-  <w:abstractNum w:abstractNumId="30" w15:restartNumberingAfterBreak="0">
+  <w:abstractNum w:abstractNumId="31" w15:restartNumberingAfterBreak="0">
     <w:nsid w:val="3B7B2A87"/>
     <w:multiLevelType w:val="hybridMultilevel"/>
     <w:tmpl w:val="67A0F976"/>
@@ -11467,7 +12218,7 @@
       </w:rPr>
     </w:lvl>
   </w:abstractNum>
-  <w:abstractNum w:abstractNumId="31" w15:restartNumberingAfterBreak="0">
+  <w:abstractNum w:abstractNumId="32" w15:restartNumberingAfterBreak="0">
     <w:nsid w:val="4102234B"/>
     <w:multiLevelType w:val="hybridMultilevel"/>
     <w:tmpl w:val="B4FCB08A"/>
@@ -11580,7 +12331,7 @@
       </w:rPr>
     </w:lvl>
   </w:abstractNum>
-  <w:abstractNum w:abstractNumId="32" w15:restartNumberingAfterBreak="0">
+  <w:abstractNum w:abstractNumId="33" w15:restartNumberingAfterBreak="0">
     <w:nsid w:val="42D94BD9"/>
     <w:multiLevelType w:val="hybridMultilevel"/>
     <w:tmpl w:val="0E66A5DE"/>
@@ -11693,7 +12444,7 @@
       </w:rPr>
     </w:lvl>
   </w:abstractNum>
-  <w:abstractNum w:abstractNumId="33" w15:restartNumberingAfterBreak="0">
+  <w:abstractNum w:abstractNumId="34" w15:restartNumberingAfterBreak="0">
     <w:nsid w:val="44CC7AC3"/>
     <w:multiLevelType w:val="hybridMultilevel"/>
     <w:tmpl w:val="A76C4A1A"/>
@@ -11806,7 +12557,7 @@
       </w:rPr>
     </w:lvl>
   </w:abstractNum>
-  <w:abstractNum w:abstractNumId="34" w15:restartNumberingAfterBreak="0">
+  <w:abstractNum w:abstractNumId="35" w15:restartNumberingAfterBreak="0">
     <w:nsid w:val="507D1BB9"/>
     <w:multiLevelType w:val="hybridMultilevel"/>
     <w:tmpl w:val="9DB4A822"/>
@@ -11892,7 +12643,7 @@
       </w:pPr>
     </w:lvl>
   </w:abstractNum>
-  <w:abstractNum w:abstractNumId="35" w15:restartNumberingAfterBreak="0">
+  <w:abstractNum w:abstractNumId="36" w15:restartNumberingAfterBreak="0">
     <w:nsid w:val="512E1F62"/>
     <w:multiLevelType w:val="hybridMultilevel"/>
     <w:tmpl w:val="A8FA0740"/>
@@ -12005,7 +12756,7 @@
       </w:rPr>
     </w:lvl>
   </w:abstractNum>
-  <w:abstractNum w:abstractNumId="36" w15:restartNumberingAfterBreak="0">
+  <w:abstractNum w:abstractNumId="37" w15:restartNumberingAfterBreak="0">
     <w:nsid w:val="589C1AA9"/>
     <w:multiLevelType w:val="hybridMultilevel"/>
     <w:tmpl w:val="257C6954"/>
@@ -12094,7 +12845,7 @@
       </w:pPr>
     </w:lvl>
   </w:abstractNum>
-  <w:abstractNum w:abstractNumId="37" w15:restartNumberingAfterBreak="0">
+  <w:abstractNum w:abstractNumId="38" w15:restartNumberingAfterBreak="0">
     <w:nsid w:val="590B3E0E"/>
     <w:multiLevelType w:val="hybridMultilevel"/>
     <w:tmpl w:val="76E01484"/>
@@ -12183,7 +12934,7 @@
       </w:pPr>
     </w:lvl>
   </w:abstractNum>
-  <w:abstractNum w:abstractNumId="38" w15:restartNumberingAfterBreak="0">
+  <w:abstractNum w:abstractNumId="39" w15:restartNumberingAfterBreak="0">
     <w:nsid w:val="5C9F0F8A"/>
     <w:multiLevelType w:val="hybridMultilevel"/>
     <w:tmpl w:val="BB7C231C"/>
@@ -12269,7 +13020,7 @@
       </w:pPr>
     </w:lvl>
   </w:abstractNum>
-  <w:abstractNum w:abstractNumId="39" w15:restartNumberingAfterBreak="0">
+  <w:abstractNum w:abstractNumId="40" w15:restartNumberingAfterBreak="0">
     <w:nsid w:val="62871029"/>
     <w:multiLevelType w:val="hybridMultilevel"/>
     <w:tmpl w:val="667AC274"/>
@@ -12358,7 +13109,7 @@
       </w:pPr>
     </w:lvl>
   </w:abstractNum>
-  <w:abstractNum w:abstractNumId="40" w15:restartNumberingAfterBreak="0">
+  <w:abstractNum w:abstractNumId="41" w15:restartNumberingAfterBreak="0">
     <w:nsid w:val="67101879"/>
     <w:multiLevelType w:val="hybridMultilevel"/>
     <w:tmpl w:val="6B26317C"/>
@@ -12447,7 +13198,7 @@
       </w:pPr>
     </w:lvl>
   </w:abstractNum>
-  <w:abstractNum w:abstractNumId="41" w15:restartNumberingAfterBreak="0">
+  <w:abstractNum w:abstractNumId="42" w15:restartNumberingAfterBreak="0">
     <w:nsid w:val="6C640591"/>
     <w:multiLevelType w:val="hybridMultilevel"/>
     <w:tmpl w:val="63A41904"/>
@@ -12560,7 +13311,7 @@
       </w:rPr>
     </w:lvl>
   </w:abstractNum>
-  <w:abstractNum w:abstractNumId="42" w15:restartNumberingAfterBreak="0">
+  <w:abstractNum w:abstractNumId="43" w15:restartNumberingAfterBreak="0">
     <w:nsid w:val="6E810D7A"/>
     <w:multiLevelType w:val="hybridMultilevel"/>
     <w:tmpl w:val="6EAAD752"/>
@@ -12646,7 +13397,7 @@
       </w:pPr>
     </w:lvl>
   </w:abstractNum>
-  <w:abstractNum w:abstractNumId="43" w15:restartNumberingAfterBreak="0">
+  <w:abstractNum w:abstractNumId="44" w15:restartNumberingAfterBreak="0">
     <w:nsid w:val="706B0BD2"/>
     <w:multiLevelType w:val="hybridMultilevel"/>
     <w:tmpl w:val="472A66C8"/>
@@ -12732,7 +13483,7 @@
       </w:pPr>
     </w:lvl>
   </w:abstractNum>
-  <w:abstractNum w:abstractNumId="44" w15:restartNumberingAfterBreak="0">
+  <w:abstractNum w:abstractNumId="45" w15:restartNumberingAfterBreak="0">
     <w:nsid w:val="710D494F"/>
     <w:multiLevelType w:val="hybridMultilevel"/>
     <w:tmpl w:val="25687278"/>
@@ -12818,7 +13569,7 @@
       </w:pPr>
     </w:lvl>
   </w:abstractNum>
-  <w:abstractNum w:abstractNumId="45" w15:restartNumberingAfterBreak="0">
+  <w:abstractNum w:abstractNumId="46" w15:restartNumberingAfterBreak="0">
     <w:nsid w:val="73972C7C"/>
     <w:multiLevelType w:val="hybridMultilevel"/>
     <w:tmpl w:val="B992B9B8"/>
@@ -12931,7 +13682,7 @@
       </w:rPr>
     </w:lvl>
   </w:abstractNum>
-  <w:abstractNum w:abstractNumId="46" w15:restartNumberingAfterBreak="0">
+  <w:abstractNum w:abstractNumId="47" w15:restartNumberingAfterBreak="0">
     <w:nsid w:val="747E5431"/>
     <w:multiLevelType w:val="hybridMultilevel"/>
     <w:tmpl w:val="33B2BC38"/>
@@ -13044,7 +13795,7 @@
       </w:rPr>
     </w:lvl>
   </w:abstractNum>
-  <w:abstractNum w:abstractNumId="47" w15:restartNumberingAfterBreak="0">
+  <w:abstractNum w:abstractNumId="48" w15:restartNumberingAfterBreak="0">
     <w:nsid w:val="7490163D"/>
     <w:multiLevelType w:val="hybridMultilevel"/>
     <w:tmpl w:val="A4000812"/>
@@ -13157,7 +13908,7 @@
       </w:rPr>
     </w:lvl>
   </w:abstractNum>
-  <w:abstractNum w:abstractNumId="48" w15:restartNumberingAfterBreak="0">
+  <w:abstractNum w:abstractNumId="49" w15:restartNumberingAfterBreak="0">
     <w:nsid w:val="77F1348D"/>
     <w:multiLevelType w:val="hybridMultilevel"/>
     <w:tmpl w:val="A4EA2FF2"/>
@@ -13271,151 +14022,154 @@
     </w:lvl>
   </w:abstractNum>
   <w:num w:numId="1" w16cid:durableId="1498811610">
-    <w:abstractNumId w:val="33"/>
+    <w:abstractNumId w:val="34"/>
   </w:num>
   <w:num w:numId="2" w16cid:durableId="1322736323">
-    <w:abstractNumId w:val="10"/>
+    <w:abstractNumId w:val="11"/>
   </w:num>
   <w:num w:numId="3" w16cid:durableId="366177356">
-    <w:abstractNumId w:val="24"/>
+    <w:abstractNumId w:val="25"/>
   </w:num>
   <w:num w:numId="4" w16cid:durableId="2000841599">
-    <w:abstractNumId w:val="36"/>
+    <w:abstractNumId w:val="37"/>
   </w:num>
   <w:num w:numId="5" w16cid:durableId="134415890">
-    <w:abstractNumId w:val="4"/>
+    <w:abstractNumId w:val="5"/>
   </w:num>
   <w:num w:numId="6" w16cid:durableId="90010043">
-    <w:abstractNumId w:val="40"/>
+    <w:abstractNumId w:val="41"/>
   </w:num>
   <w:num w:numId="7" w16cid:durableId="1677463431">
-    <w:abstractNumId w:val="26"/>
+    <w:abstractNumId w:val="27"/>
   </w:num>
   <w:num w:numId="8" w16cid:durableId="309410994">
-    <w:abstractNumId w:val="28"/>
+    <w:abstractNumId w:val="29"/>
   </w:num>
   <w:num w:numId="9" w16cid:durableId="60100472">
-    <w:abstractNumId w:val="14"/>
+    <w:abstractNumId w:val="15"/>
   </w:num>
   <w:num w:numId="10" w16cid:durableId="829098073">
-    <w:abstractNumId w:val="8"/>
+    <w:abstractNumId w:val="9"/>
   </w:num>
   <w:num w:numId="11" w16cid:durableId="369886301">
-    <w:abstractNumId w:val="1"/>
+    <w:abstractNumId w:val="2"/>
   </w:num>
   <w:num w:numId="12" w16cid:durableId="1695185297">
     <w:abstractNumId w:val="0"/>
   </w:num>
   <w:num w:numId="13" w16cid:durableId="226768752">
+    <w:abstractNumId w:val="4"/>
+  </w:num>
+  <w:num w:numId="14" w16cid:durableId="156464615">
+    <w:abstractNumId w:val="44"/>
+  </w:num>
+  <w:num w:numId="15" w16cid:durableId="1627855300">
+    <w:abstractNumId w:val="8"/>
+  </w:num>
+  <w:num w:numId="16" w16cid:durableId="74980191">
+    <w:abstractNumId w:val="36"/>
+  </w:num>
+  <w:num w:numId="17" w16cid:durableId="1510485096">
+    <w:abstractNumId w:val="38"/>
+  </w:num>
+  <w:num w:numId="18" w16cid:durableId="426460580">
+    <w:abstractNumId w:val="28"/>
+  </w:num>
+  <w:num w:numId="19" w16cid:durableId="707409774">
+    <w:abstractNumId w:val="32"/>
+  </w:num>
+  <w:num w:numId="20" w16cid:durableId="67770172">
+    <w:abstractNumId w:val="13"/>
+  </w:num>
+  <w:num w:numId="21" w16cid:durableId="996765623">
+    <w:abstractNumId w:val="6"/>
+  </w:num>
+  <w:num w:numId="22" w16cid:durableId="2130199108">
+    <w:abstractNumId w:val="7"/>
+  </w:num>
+  <w:num w:numId="23" w16cid:durableId="1044407420">
+    <w:abstractNumId w:val="30"/>
+  </w:num>
+  <w:num w:numId="24" w16cid:durableId="1534805390">
+    <w:abstractNumId w:val="14"/>
+  </w:num>
+  <w:num w:numId="25" w16cid:durableId="825053076">
+    <w:abstractNumId w:val="22"/>
+  </w:num>
+  <w:num w:numId="26" w16cid:durableId="415900501">
+    <w:abstractNumId w:val="17"/>
+  </w:num>
+  <w:num w:numId="27" w16cid:durableId="918248988">
+    <w:abstractNumId w:val="12"/>
+  </w:num>
+  <w:num w:numId="28" w16cid:durableId="1987200823">
+    <w:abstractNumId w:val="31"/>
+  </w:num>
+  <w:num w:numId="29" w16cid:durableId="1328902966">
+    <w:abstractNumId w:val="24"/>
+  </w:num>
+  <w:num w:numId="30" w16cid:durableId="1142844951">
+    <w:abstractNumId w:val="20"/>
+  </w:num>
+  <w:num w:numId="31" w16cid:durableId="377970443">
     <w:abstractNumId w:val="3"/>
   </w:num>
-  <w:num w:numId="14" w16cid:durableId="156464615">
+  <w:num w:numId="32" w16cid:durableId="502664560">
+    <w:abstractNumId w:val="26"/>
+  </w:num>
+  <w:num w:numId="33" w16cid:durableId="1624725987">
+    <w:abstractNumId w:val="19"/>
+  </w:num>
+  <w:num w:numId="34" w16cid:durableId="1141728838">
+    <w:abstractNumId w:val="40"/>
+  </w:num>
+  <w:num w:numId="35" w16cid:durableId="1192913987">
+    <w:abstractNumId w:val="18"/>
+  </w:num>
+  <w:num w:numId="36" w16cid:durableId="1992326485">
+    <w:abstractNumId w:val="10"/>
+  </w:num>
+  <w:num w:numId="37" w16cid:durableId="82729213">
     <w:abstractNumId w:val="43"/>
   </w:num>
-  <w:num w:numId="15" w16cid:durableId="1627855300">
-    <w:abstractNumId w:val="7"/>
+  <w:num w:numId="38" w16cid:durableId="1380938955">
+    <w:abstractNumId w:val="39"/>
   </w:num>
-  <w:num w:numId="16" w16cid:durableId="74980191">
+  <w:num w:numId="39" w16cid:durableId="1692682404">
+    <w:abstractNumId w:val="42"/>
+  </w:num>
+  <w:num w:numId="40" w16cid:durableId="167909774">
     <w:abstractNumId w:val="35"/>
   </w:num>
-  <w:num w:numId="17" w16cid:durableId="1510485096">
-    <w:abstractNumId w:val="37"/>
+  <w:num w:numId="41" w16cid:durableId="1579437954">
+    <w:abstractNumId w:val="33"/>
   </w:num>
-  <w:num w:numId="18" w16cid:durableId="426460580">
-    <w:abstractNumId w:val="27"/>
+  <w:num w:numId="42" w16cid:durableId="737820328">
+    <w:abstractNumId w:val="45"/>
   </w:num>
-  <w:num w:numId="19" w16cid:durableId="707409774">
-    <w:abstractNumId w:val="31"/>
+  <w:num w:numId="43" w16cid:durableId="222644665">
+    <w:abstractNumId w:val="47"/>
   </w:num>
-  <w:num w:numId="20" w16cid:durableId="67770172">
-    <w:abstractNumId w:val="12"/>
+  <w:num w:numId="44" w16cid:durableId="467943417">
+    <w:abstractNumId w:val="49"/>
   </w:num>
-  <w:num w:numId="21" w16cid:durableId="996765623">
-    <w:abstractNumId w:val="5"/>
+  <w:num w:numId="45" w16cid:durableId="1470366015">
+    <w:abstractNumId w:val="48"/>
   </w:num>
-  <w:num w:numId="22" w16cid:durableId="2130199108">
-    <w:abstractNumId w:val="6"/>
+  <w:num w:numId="46" w16cid:durableId="376008817">
+    <w:abstractNumId w:val="46"/>
   </w:num>
-  <w:num w:numId="23" w16cid:durableId="1044407420">
-    <w:abstractNumId w:val="29"/>
-  </w:num>
-  <w:num w:numId="24" w16cid:durableId="1534805390">
-    <w:abstractNumId w:val="13"/>
-  </w:num>
-  <w:num w:numId="25" w16cid:durableId="825053076">
+  <w:num w:numId="47" w16cid:durableId="1392269588">
     <w:abstractNumId w:val="21"/>
   </w:num>
-  <w:num w:numId="26" w16cid:durableId="415900501">
+  <w:num w:numId="48" w16cid:durableId="1684934208">
+    <w:abstractNumId w:val="23"/>
+  </w:num>
+  <w:num w:numId="49" w16cid:durableId="5324614">
     <w:abstractNumId w:val="16"/>
   </w:num>
-  <w:num w:numId="27" w16cid:durableId="918248988">
-    <w:abstractNumId w:val="11"/>
-  </w:num>
-  <w:num w:numId="28" w16cid:durableId="1987200823">
-    <w:abstractNumId w:val="30"/>
-  </w:num>
-  <w:num w:numId="29" w16cid:durableId="1328902966">
-    <w:abstractNumId w:val="23"/>
-  </w:num>
-  <w:num w:numId="30" w16cid:durableId="1142844951">
-    <w:abstractNumId w:val="19"/>
-  </w:num>
-  <w:num w:numId="31" w16cid:durableId="377970443">
-    <w:abstractNumId w:val="2"/>
-  </w:num>
-  <w:num w:numId="32" w16cid:durableId="502664560">
-    <w:abstractNumId w:val="25"/>
-  </w:num>
-  <w:num w:numId="33" w16cid:durableId="1624725987">
-    <w:abstractNumId w:val="18"/>
-  </w:num>
-  <w:num w:numId="34" w16cid:durableId="1141728838">
-    <w:abstractNumId w:val="39"/>
-  </w:num>
-  <w:num w:numId="35" w16cid:durableId="1192913987">
-    <w:abstractNumId w:val="17"/>
-  </w:num>
-  <w:num w:numId="36" w16cid:durableId="1992326485">
-    <w:abstractNumId w:val="9"/>
-  </w:num>
-  <w:num w:numId="37" w16cid:durableId="82729213">
-    <w:abstractNumId w:val="42"/>
-  </w:num>
-  <w:num w:numId="38" w16cid:durableId="1380938955">
-    <w:abstractNumId w:val="38"/>
-  </w:num>
-  <w:num w:numId="39" w16cid:durableId="1692682404">
-    <w:abstractNumId w:val="41"/>
-  </w:num>
-  <w:num w:numId="40" w16cid:durableId="167909774">
-    <w:abstractNumId w:val="34"/>
-  </w:num>
-  <w:num w:numId="41" w16cid:durableId="1579437954">
-    <w:abstractNumId w:val="32"/>
-  </w:num>
-  <w:num w:numId="42" w16cid:durableId="737820328">
-    <w:abstractNumId w:val="44"/>
-  </w:num>
-  <w:num w:numId="43" w16cid:durableId="222644665">
-    <w:abstractNumId w:val="46"/>
-  </w:num>
-  <w:num w:numId="44" w16cid:durableId="467943417">
-    <w:abstractNumId w:val="48"/>
-  </w:num>
-  <w:num w:numId="45" w16cid:durableId="1470366015">
-    <w:abstractNumId w:val="47"/>
-  </w:num>
-  <w:num w:numId="46" w16cid:durableId="376008817">
-    <w:abstractNumId w:val="45"/>
-  </w:num>
-  <w:num w:numId="47" w16cid:durableId="1392269588">
-    <w:abstractNumId w:val="20"/>
-  </w:num>
-  <w:num w:numId="48" w16cid:durableId="1684934208">
-    <w:abstractNumId w:val="22"/>
-  </w:num>
-  <w:num w:numId="49" w16cid:durableId="5324614">
-    <w:abstractNumId w:val="15"/>
+  <w:num w:numId="50" w16cid:durableId="1024938955">
+    <w:abstractNumId w:val="1"/>
   </w:num>
 </w:numbering>
 </file>
@@ -13814,7 +14568,7 @@
   <w:style w:type="paragraph" w:default="1" w:styleId="Normal">
     <w:name w:val="Normal"/>
     <w:qFormat/>
-    <w:rsid w:val="000E3612"/>
+    <w:rsid w:val="00D27B4D"/>
     <w:pPr>
       <w:jc w:val="both"/>
     </w:pPr>
@@ -13825,13 +14579,13 @@
       <w:lang w:val="es-ES" w:eastAsia="es-ES"/>
     </w:rPr>
   </w:style>
-  <w:style w:type="character" w:default="1" w:styleId="DefaultParagraphFont">
+  <w:style w:type="character" w:default="1" w:styleId="Fuentedeprrafopredeter">
     <w:name w:val="Default Paragraph Font"/>
     <w:uiPriority w:val="1"/>
     <w:semiHidden/>
     <w:unhideWhenUsed/>
   </w:style>
-  <w:style w:type="table" w:default="1" w:styleId="TableNormal">
+  <w:style w:type="table" w:default="1" w:styleId="Tablanormal">
     <w:name w:val="Normal Table"/>
     <w:uiPriority w:val="99"/>
     <w:semiHidden/>
@@ -13846,15 +14600,15 @@
       </w:tblCellMar>
     </w:tblPr>
   </w:style>
-  <w:style w:type="numbering" w:default="1" w:styleId="NoList">
+  <w:style w:type="numbering" w:default="1" w:styleId="Sinlista">
     <w:name w:val="No List"/>
     <w:uiPriority w:val="99"/>
     <w:semiHidden/>
     <w:unhideWhenUsed/>
   </w:style>
-  <w:style w:type="table" w:styleId="TableGrid">
+  <w:style w:type="table" w:styleId="Tablaconcuadrcula">
     <w:name w:val="Table Grid"/>
-    <w:basedOn w:val="TableNormal"/>
+    <w:basedOn w:val="Tablanormal"/>
     <w:rsid w:val="00B46C55"/>
     <w:pPr>
       <w:spacing w:after="160" w:line="312" w:lineRule="auto"/>
@@ -13876,7 +14630,7 @@
       </w:tblBorders>
     </w:tblPr>
   </w:style>
-  <w:style w:type="paragraph" w:styleId="ListParagraph">
+  <w:style w:type="paragraph" w:styleId="Prrafodelista">
     <w:name w:val="List Paragraph"/>
     <w:basedOn w:val="Normal"/>
     <w:uiPriority w:val="34"/>
@@ -13887,9 +14641,9 @@
       <w:contextualSpacing/>
     </w:pPr>
   </w:style>
-  <w:style w:type="table" w:styleId="MediumGrid1-Accent1">
+  <w:style w:type="table" w:styleId="Cuadrculamedia1-nfasis1">
     <w:name w:val="Medium Grid 1 Accent 1"/>
-    <w:basedOn w:val="TableNormal"/>
+    <w:basedOn w:val="Tablanormal"/>
     <w:uiPriority w:val="67"/>
     <w:rsid w:val="00B46C55"/>
     <w:rPr>
@@ -13956,7 +14710,7 @@
       </w:tcPr>
     </w:tblStylePr>
   </w:style>
-  <w:style w:type="paragraph" w:styleId="NoSpacing">
+  <w:style w:type="paragraph" w:styleId="Sinespaciado">
     <w:name w:val="No Spacing"/>
     <w:uiPriority w:val="1"/>
     <w:qFormat/>
@@ -13971,10 +14725,10 @@
       <w:lang w:val="es-ES" w:eastAsia="es-ES"/>
     </w:rPr>
   </w:style>
-  <w:style w:type="paragraph" w:styleId="Header">
+  <w:style w:type="paragraph" w:styleId="Encabezado">
     <w:name w:val="header"/>
     <w:basedOn w:val="Normal"/>
-    <w:link w:val="HeaderChar"/>
+    <w:link w:val="EncabezadoCar"/>
     <w:uiPriority w:val="99"/>
     <w:unhideWhenUsed/>
     <w:rsid w:val="00E93C20"/>
@@ -13985,10 +14739,10 @@
       </w:tabs>
     </w:pPr>
   </w:style>
-  <w:style w:type="character" w:customStyle="1" w:styleId="HeaderChar">
-    <w:name w:val="Header Char"/>
-    <w:basedOn w:val="DefaultParagraphFont"/>
-    <w:link w:val="Header"/>
+  <w:style w:type="character" w:customStyle="1" w:styleId="EncabezadoCar">
+    <w:name w:val="Encabezado Car"/>
+    <w:basedOn w:val="Fuentedeprrafopredeter"/>
+    <w:link w:val="Encabezado"/>
     <w:uiPriority w:val="99"/>
     <w:rsid w:val="00E93C20"/>
     <w:rPr>
@@ -13998,10 +14752,10 @@
       <w:lang w:val="es-ES" w:eastAsia="es-ES"/>
     </w:rPr>
   </w:style>
-  <w:style w:type="paragraph" w:styleId="Footer">
+  <w:style w:type="paragraph" w:styleId="Piedepgina">
     <w:name w:val="footer"/>
     <w:basedOn w:val="Normal"/>
-    <w:link w:val="FooterChar"/>
+    <w:link w:val="PiedepginaCar"/>
     <w:uiPriority w:val="99"/>
     <w:unhideWhenUsed/>
     <w:rsid w:val="00E93C20"/>
@@ -14012,10 +14766,10 @@
       </w:tabs>
     </w:pPr>
   </w:style>
-  <w:style w:type="character" w:customStyle="1" w:styleId="FooterChar">
-    <w:name w:val="Footer Char"/>
-    <w:basedOn w:val="DefaultParagraphFont"/>
-    <w:link w:val="Footer"/>
+  <w:style w:type="character" w:customStyle="1" w:styleId="PiedepginaCar">
+    <w:name w:val="Pie de página Car"/>
+    <w:basedOn w:val="Fuentedeprrafopredeter"/>
+    <w:link w:val="Piedepgina"/>
     <w:uiPriority w:val="99"/>
     <w:rsid w:val="00E93C20"/>
     <w:rPr>

</xml_diff>

<commit_message>
Corrección caso prueba 13
</commit_message>
<xml_diff>
--- a/Trabajos Prácticos/TP_12/Template Caso de Prueba.docx
+++ b/Trabajos Prácticos/TP_12/Template Caso de Prueba.docx
@@ -13748,7 +13748,7 @@
     <w:p/>
     <w:tbl>
       <w:tblPr>
-        <w:tblStyle w:val="MediumGrid1-Accent1"/>
+        <w:tblStyle w:val="Cuadrculamedia1-nfasis1"/>
         <w:tblpPr w:leftFromText="180" w:rightFromText="180" w:vertAnchor="text" w:horzAnchor="margin" w:tblpXSpec="center" w:tblpY="-214"/>
         <w:tblW w:w="16161" w:type="dxa"/>
         <w:tblBorders>
@@ -14118,7 +14118,7 @@
           </w:tcPr>
           <w:p>
             <w:pPr>
-              <w:pStyle w:val="ListParagraph"/>
+              <w:pStyle w:val="Prrafodelista"/>
               <w:numPr>
                 <w:ilvl w:val="0"/>
                 <w:numId w:val="4"/>
@@ -14228,7 +14228,7 @@
           </w:p>
           <w:p>
             <w:pPr>
-              <w:pStyle w:val="ListParagraph"/>
+              <w:pStyle w:val="Prrafodelista"/>
               <w:numPr>
                 <w:ilvl w:val="0"/>
                 <w:numId w:val="4"/>
@@ -14272,7 +14272,7 @@
           </w:p>
           <w:p>
             <w:pPr>
-              <w:pStyle w:val="ListParagraph"/>
+              <w:pStyle w:val="Prrafodelista"/>
               <w:ind w:left="175" w:hanging="175"/>
               <w:cnfStyle w:val="000000100000" w:firstRow="0" w:lastRow="0" w:firstColumn="0" w:lastColumn="0" w:oddVBand="0" w:evenVBand="0" w:oddHBand="1" w:evenHBand="0" w:firstRowFirstColumn="0" w:firstRowLastColumn="0" w:lastRowFirstColumn="0" w:lastRowLastColumn="0"/>
               <w:rPr>
@@ -14285,7 +14285,7 @@
           </w:p>
           <w:p>
             <w:pPr>
-              <w:pStyle w:val="ListParagraph"/>
+              <w:pStyle w:val="Prrafodelista"/>
               <w:numPr>
                 <w:ilvl w:val="0"/>
                 <w:numId w:val="4"/>
@@ -14377,7 +14377,7 @@
           </w:tcPr>
           <w:p>
             <w:pPr>
-              <w:pStyle w:val="ListParagraph"/>
+              <w:pStyle w:val="Prrafodelista"/>
               <w:numPr>
                 <w:ilvl w:val="0"/>
                 <w:numId w:val="1"/>
@@ -14417,7 +14417,7 @@
           </w:p>
           <w:p>
             <w:pPr>
-              <w:pStyle w:val="ListParagraph"/>
+              <w:pStyle w:val="Prrafodelista"/>
               <w:numPr>
                 <w:ilvl w:val="0"/>
                 <w:numId w:val="1"/>
@@ -14457,7 +14457,7 @@
           </w:p>
           <w:p>
             <w:pPr>
-              <w:pStyle w:val="ListParagraph"/>
+              <w:pStyle w:val="Prrafodelista"/>
               <w:numPr>
                 <w:ilvl w:val="0"/>
                 <w:numId w:val="1"/>
@@ -14497,7 +14497,7 @@
           </w:p>
           <w:p>
             <w:pPr>
-              <w:pStyle w:val="ListParagraph"/>
+              <w:pStyle w:val="Prrafodelista"/>
               <w:numPr>
                 <w:ilvl w:val="0"/>
                 <w:numId w:val="1"/>
@@ -14521,7 +14521,7 @@
           </w:p>
           <w:p>
             <w:pPr>
-              <w:pStyle w:val="ListParagraph"/>
+              <w:pStyle w:val="Prrafodelista"/>
               <w:numPr>
                 <w:ilvl w:val="0"/>
                 <w:numId w:val="1"/>
@@ -14545,7 +14545,7 @@
           </w:p>
           <w:p>
             <w:pPr>
-              <w:pStyle w:val="ListParagraph"/>
+              <w:pStyle w:val="Prrafodelista"/>
               <w:numPr>
                 <w:ilvl w:val="0"/>
                 <w:numId w:val="1"/>
@@ -14585,7 +14585,7 @@
           </w:p>
           <w:p>
             <w:pPr>
-              <w:pStyle w:val="ListParagraph"/>
+              <w:pStyle w:val="Prrafodelista"/>
               <w:numPr>
                 <w:ilvl w:val="0"/>
                 <w:numId w:val="1"/>
@@ -14641,7 +14641,7 @@
           </w:p>
           <w:p>
             <w:pPr>
-              <w:pStyle w:val="ListParagraph"/>
+              <w:pStyle w:val="Prrafodelista"/>
               <w:numPr>
                 <w:ilvl w:val="0"/>
                 <w:numId w:val="1"/>
@@ -14665,7 +14665,7 @@
           </w:p>
           <w:p>
             <w:pPr>
-              <w:pStyle w:val="ListParagraph"/>
+              <w:pStyle w:val="Prrafodelista"/>
               <w:numPr>
                 <w:ilvl w:val="0"/>
                 <w:numId w:val="1"/>
@@ -14697,7 +14697,7 @@
           </w:p>
           <w:p>
             <w:pPr>
-              <w:pStyle w:val="ListParagraph"/>
+              <w:pStyle w:val="Prrafodelista"/>
               <w:numPr>
                 <w:ilvl w:val="0"/>
                 <w:numId w:val="1"/>
@@ -14737,7 +14737,7 @@
           </w:p>
           <w:p>
             <w:pPr>
-              <w:pStyle w:val="ListParagraph"/>
+              <w:pStyle w:val="Prrafodelista"/>
               <w:numPr>
                 <w:ilvl w:val="0"/>
                 <w:numId w:val="1"/>
@@ -14761,7 +14761,7 @@
           </w:p>
           <w:p>
             <w:pPr>
-              <w:pStyle w:val="ListParagraph"/>
+              <w:pStyle w:val="Prrafodelista"/>
               <w:numPr>
                 <w:ilvl w:val="0"/>
                 <w:numId w:val="1"/>
@@ -14796,7 +14796,7 @@
           </w:tcPr>
           <w:p>
             <w:pPr>
-              <w:pStyle w:val="ListParagraph"/>
+              <w:pStyle w:val="Prrafodelista"/>
               <w:numPr>
                 <w:ilvl w:val="0"/>
                 <w:numId w:val="3"/>
@@ -14933,7 +14933,7 @@
           </w:tcPr>
           <w:p>
             <w:pPr>
-              <w:pStyle w:val="ListParagraph"/>
+              <w:pStyle w:val="Prrafodelista"/>
               <w:numPr>
                 <w:ilvl w:val="0"/>
                 <w:numId w:val="3"/>
@@ -14971,7 +14971,7 @@
           </w:p>
           <w:p>
             <w:pPr>
-              <w:pStyle w:val="ListParagraph"/>
+              <w:pStyle w:val="Prrafodelista"/>
               <w:numPr>
                 <w:ilvl w:val="0"/>
                 <w:numId w:val="3"/>
@@ -14997,7 +14997,7 @@
           </w:p>
           <w:p>
             <w:pPr>
-              <w:pStyle w:val="ListParagraph"/>
+              <w:pStyle w:val="Prrafodelista"/>
               <w:ind w:left="184" w:hanging="184"/>
               <w:cnfStyle w:val="000000000000" w:firstRow="0" w:lastRow="0" w:firstColumn="0" w:lastColumn="0" w:oddVBand="0" w:evenVBand="0" w:oddHBand="0" w:evenHBand="0" w:firstRowFirstColumn="0" w:firstRowLastColumn="0" w:lastRowFirstColumn="0" w:lastRowLastColumn="0"/>
               <w:rPr>
@@ -15010,7 +15010,7 @@
           </w:p>
           <w:p>
             <w:pPr>
-              <w:pStyle w:val="ListParagraph"/>
+              <w:pStyle w:val="Prrafodelista"/>
               <w:numPr>
                 <w:ilvl w:val="0"/>
                 <w:numId w:val="3"/>
@@ -15054,7 +15054,7 @@
           </w:p>
           <w:p>
             <w:pPr>
-              <w:pStyle w:val="ListParagraph"/>
+              <w:pStyle w:val="Prrafodelista"/>
               <w:numPr>
                 <w:ilvl w:val="0"/>
                 <w:numId w:val="3"/>
@@ -15116,7 +15116,7 @@
           </w:p>
           <w:p>
             <w:pPr>
-              <w:pStyle w:val="ListParagraph"/>
+              <w:pStyle w:val="Prrafodelista"/>
               <w:numPr>
                 <w:ilvl w:val="0"/>
                 <w:numId w:val="3"/>
@@ -15154,7 +15154,7 @@
           </w:tcPr>
           <w:p>
             <w:pPr>
-              <w:pStyle w:val="ListParagraph"/>
+              <w:pStyle w:val="Prrafodelista"/>
               <w:numPr>
                 <w:ilvl w:val="0"/>
                 <w:numId w:val="24"/>
@@ -15178,7 +15178,7 @@
           </w:p>
           <w:p>
             <w:pPr>
-              <w:pStyle w:val="ListParagraph"/>
+              <w:pStyle w:val="Prrafodelista"/>
               <w:numPr>
                 <w:ilvl w:val="0"/>
                 <w:numId w:val="24"/>
@@ -15202,7 +15202,7 @@
           </w:p>
           <w:p>
             <w:pPr>
-              <w:pStyle w:val="ListParagraph"/>
+              <w:pStyle w:val="Prrafodelista"/>
               <w:numPr>
                 <w:ilvl w:val="0"/>
                 <w:numId w:val="24"/>
@@ -15226,7 +15226,7 @@
           </w:p>
           <w:p>
             <w:pPr>
-              <w:pStyle w:val="ListParagraph"/>
+              <w:pStyle w:val="Prrafodelista"/>
               <w:numPr>
                 <w:ilvl w:val="0"/>
                 <w:numId w:val="24"/>
@@ -15250,7 +15250,7 @@
           </w:p>
           <w:p>
             <w:pPr>
-              <w:pStyle w:val="ListParagraph"/>
+              <w:pStyle w:val="Prrafodelista"/>
               <w:numPr>
                 <w:ilvl w:val="0"/>
                 <w:numId w:val="24"/>
@@ -15274,7 +15274,7 @@
           </w:p>
           <w:p>
             <w:pPr>
-              <w:pStyle w:val="ListParagraph"/>
+              <w:pStyle w:val="Prrafodelista"/>
               <w:numPr>
                 <w:ilvl w:val="0"/>
                 <w:numId w:val="24"/>
@@ -15306,7 +15306,7 @@
           </w:p>
           <w:p>
             <w:pPr>
-              <w:pStyle w:val="ListParagraph"/>
+              <w:pStyle w:val="Prrafodelista"/>
               <w:numPr>
                 <w:ilvl w:val="0"/>
                 <w:numId w:val="24"/>
@@ -15346,7 +15346,7 @@
           </w:p>
           <w:p>
             <w:pPr>
-              <w:pStyle w:val="ListParagraph"/>
+              <w:pStyle w:val="Prrafodelista"/>
               <w:numPr>
                 <w:ilvl w:val="0"/>
                 <w:numId w:val="24"/>
@@ -15370,7 +15370,7 @@
           </w:p>
           <w:p>
             <w:pPr>
-              <w:pStyle w:val="ListParagraph"/>
+              <w:pStyle w:val="Prrafodelista"/>
               <w:numPr>
                 <w:ilvl w:val="0"/>
                 <w:numId w:val="24"/>
@@ -15410,7 +15410,7 @@
           </w:p>
           <w:p>
             <w:pPr>
-              <w:pStyle w:val="ListParagraph"/>
+              <w:pStyle w:val="Prrafodelista"/>
               <w:numPr>
                 <w:ilvl w:val="0"/>
                 <w:numId w:val="24"/>
@@ -15451,7 +15451,7 @@
           </w:p>
           <w:p>
             <w:pPr>
-              <w:pStyle w:val="ListParagraph"/>
+              <w:pStyle w:val="Prrafodelista"/>
               <w:numPr>
                 <w:ilvl w:val="0"/>
                 <w:numId w:val="24"/>
@@ -15485,7 +15485,7 @@
           </w:p>
           <w:p>
             <w:pPr>
-              <w:pStyle w:val="ListParagraph"/>
+              <w:pStyle w:val="Prrafodelista"/>
               <w:numPr>
                 <w:ilvl w:val="0"/>
                 <w:numId w:val="24"/>
@@ -15509,7 +15509,7 @@
           </w:p>
           <w:p>
             <w:pPr>
-              <w:pStyle w:val="ListParagraph"/>
+              <w:pStyle w:val="Prrafodelista"/>
               <w:numPr>
                 <w:ilvl w:val="0"/>
                 <w:numId w:val="24"/>
@@ -15549,7 +15549,7 @@
           </w:p>
           <w:p>
             <w:pPr>
-              <w:pStyle w:val="ListParagraph"/>
+              <w:pStyle w:val="Prrafodelista"/>
               <w:numPr>
                 <w:ilvl w:val="0"/>
                 <w:numId w:val="24"/>
@@ -15573,7 +15573,7 @@
           </w:p>
           <w:p>
             <w:pPr>
-              <w:pStyle w:val="ListParagraph"/>
+              <w:pStyle w:val="Prrafodelista"/>
               <w:numPr>
                 <w:ilvl w:val="0"/>
                 <w:numId w:val="24"/>
@@ -15597,7 +15597,7 @@
           </w:p>
           <w:p>
             <w:pPr>
-              <w:pStyle w:val="ListParagraph"/>
+              <w:pStyle w:val="Prrafodelista"/>
               <w:numPr>
                 <w:ilvl w:val="0"/>
                 <w:numId w:val="24"/>
@@ -15632,7 +15632,7 @@
           </w:tcPr>
           <w:p>
             <w:pPr>
-              <w:pStyle w:val="ListParagraph"/>
+              <w:pStyle w:val="Prrafodelista"/>
               <w:numPr>
                 <w:ilvl w:val="0"/>
                 <w:numId w:val="3"/>
@@ -15770,7 +15770,7 @@
           </w:tcPr>
           <w:p>
             <w:pPr>
-              <w:pStyle w:val="ListParagraph"/>
+              <w:pStyle w:val="Prrafodelista"/>
               <w:numPr>
                 <w:ilvl w:val="0"/>
                 <w:numId w:val="3"/>
@@ -15808,7 +15808,7 @@
           </w:p>
           <w:p>
             <w:pPr>
-              <w:pStyle w:val="ListParagraph"/>
+              <w:pStyle w:val="Prrafodelista"/>
               <w:numPr>
                 <w:ilvl w:val="0"/>
                 <w:numId w:val="3"/>
@@ -15835,7 +15835,7 @@
           </w:p>
           <w:p>
             <w:pPr>
-              <w:pStyle w:val="ListParagraph"/>
+              <w:pStyle w:val="Prrafodelista"/>
               <w:ind w:left="184" w:hanging="184"/>
               <w:cnfStyle w:val="000000100000" w:firstRow="0" w:lastRow="0" w:firstColumn="0" w:lastColumn="0" w:oddVBand="0" w:evenVBand="0" w:oddHBand="1" w:evenHBand="0" w:firstRowFirstColumn="0" w:firstRowLastColumn="0" w:lastRowFirstColumn="0" w:lastRowLastColumn="0"/>
               <w:rPr>
@@ -15848,7 +15848,7 @@
           </w:p>
           <w:p>
             <w:pPr>
-              <w:pStyle w:val="ListParagraph"/>
+              <w:pStyle w:val="Prrafodelista"/>
               <w:numPr>
                 <w:ilvl w:val="0"/>
                 <w:numId w:val="3"/>
@@ -15892,7 +15892,7 @@
           </w:p>
           <w:p>
             <w:pPr>
-              <w:pStyle w:val="ListParagraph"/>
+              <w:pStyle w:val="Prrafodelista"/>
               <w:ind w:left="184" w:hanging="184"/>
               <w:cnfStyle w:val="000000100000" w:firstRow="0" w:lastRow="0" w:firstColumn="0" w:lastColumn="0" w:oddVBand="0" w:evenVBand="0" w:oddHBand="1" w:evenHBand="0" w:firstRowFirstColumn="0" w:firstRowLastColumn="0" w:lastRowFirstColumn="0" w:lastRowLastColumn="0"/>
               <w:rPr>
@@ -15905,7 +15905,7 @@
           </w:p>
           <w:p>
             <w:pPr>
-              <w:pStyle w:val="ListParagraph"/>
+              <w:pStyle w:val="Prrafodelista"/>
               <w:numPr>
                 <w:ilvl w:val="0"/>
                 <w:numId w:val="3"/>
@@ -15979,7 +15979,7 @@
           </w:tcPr>
           <w:p>
             <w:pPr>
-              <w:pStyle w:val="ListParagraph"/>
+              <w:pStyle w:val="Prrafodelista"/>
               <w:numPr>
                 <w:ilvl w:val="0"/>
                 <w:numId w:val="2"/>
@@ -16004,7 +16004,7 @@
           </w:p>
           <w:p>
             <w:pPr>
-              <w:pStyle w:val="ListParagraph"/>
+              <w:pStyle w:val="Prrafodelista"/>
               <w:numPr>
                 <w:ilvl w:val="0"/>
                 <w:numId w:val="2"/>
@@ -16028,7 +16028,7 @@
           </w:p>
           <w:p>
             <w:pPr>
-              <w:pStyle w:val="ListParagraph"/>
+              <w:pStyle w:val="Prrafodelista"/>
               <w:numPr>
                 <w:ilvl w:val="0"/>
                 <w:numId w:val="2"/>
@@ -16052,7 +16052,7 @@
           </w:p>
           <w:p>
             <w:pPr>
-              <w:pStyle w:val="ListParagraph"/>
+              <w:pStyle w:val="Prrafodelista"/>
               <w:numPr>
                 <w:ilvl w:val="0"/>
                 <w:numId w:val="2"/>
@@ -16076,7 +16076,7 @@
           </w:p>
           <w:p>
             <w:pPr>
-              <w:pStyle w:val="ListParagraph"/>
+              <w:pStyle w:val="Prrafodelista"/>
               <w:numPr>
                 <w:ilvl w:val="0"/>
                 <w:numId w:val="2"/>
@@ -16101,7 +16101,7 @@
           </w:p>
           <w:p>
             <w:pPr>
-              <w:pStyle w:val="ListParagraph"/>
+              <w:pStyle w:val="Prrafodelista"/>
               <w:numPr>
                 <w:ilvl w:val="0"/>
                 <w:numId w:val="2"/>
@@ -16133,7 +16133,7 @@
           </w:p>
           <w:p>
             <w:pPr>
-              <w:pStyle w:val="ListParagraph"/>
+              <w:pStyle w:val="Prrafodelista"/>
               <w:numPr>
                 <w:ilvl w:val="0"/>
                 <w:numId w:val="2"/>
@@ -16173,7 +16173,7 @@
           </w:p>
           <w:p>
             <w:pPr>
-              <w:pStyle w:val="ListParagraph"/>
+              <w:pStyle w:val="Prrafodelista"/>
               <w:numPr>
                 <w:ilvl w:val="0"/>
                 <w:numId w:val="2"/>
@@ -16197,7 +16197,7 @@
           </w:p>
           <w:p>
             <w:pPr>
-              <w:pStyle w:val="ListParagraph"/>
+              <w:pStyle w:val="Prrafodelista"/>
               <w:numPr>
                 <w:ilvl w:val="0"/>
                 <w:numId w:val="2"/>
@@ -16221,7 +16221,7 @@
           </w:p>
           <w:p>
             <w:pPr>
-              <w:pStyle w:val="ListParagraph"/>
+              <w:pStyle w:val="Prrafodelista"/>
               <w:numPr>
                 <w:ilvl w:val="0"/>
                 <w:numId w:val="2"/>
@@ -16261,7 +16261,7 @@
           </w:p>
           <w:p>
             <w:pPr>
-              <w:pStyle w:val="ListParagraph"/>
+              <w:pStyle w:val="Prrafodelista"/>
               <w:numPr>
                 <w:ilvl w:val="0"/>
                 <w:numId w:val="2"/>
@@ -16285,7 +16285,7 @@
           </w:p>
           <w:p>
             <w:pPr>
-              <w:pStyle w:val="ListParagraph"/>
+              <w:pStyle w:val="Prrafodelista"/>
               <w:numPr>
                 <w:ilvl w:val="0"/>
                 <w:numId w:val="2"/>
@@ -16309,7 +16309,7 @@
           </w:p>
           <w:p>
             <w:pPr>
-              <w:pStyle w:val="ListParagraph"/>
+              <w:pStyle w:val="Prrafodelista"/>
               <w:numPr>
                 <w:ilvl w:val="0"/>
                 <w:numId w:val="2"/>
@@ -16333,7 +16333,7 @@
           </w:p>
           <w:p>
             <w:pPr>
-              <w:pStyle w:val="ListParagraph"/>
+              <w:pStyle w:val="Prrafodelista"/>
               <w:numPr>
                 <w:ilvl w:val="0"/>
                 <w:numId w:val="2"/>
@@ -16367,7 +16367,7 @@
           </w:tcPr>
           <w:p>
             <w:pPr>
-              <w:pStyle w:val="ListParagraph"/>
+              <w:pStyle w:val="Prrafodelista"/>
               <w:numPr>
                 <w:ilvl w:val="0"/>
                 <w:numId w:val="3"/>
@@ -16516,7 +16516,7 @@
           </w:tcPr>
           <w:p>
             <w:pPr>
-              <w:pStyle w:val="ListParagraph"/>
+              <w:pStyle w:val="Prrafodelista"/>
               <w:numPr>
                 <w:ilvl w:val="0"/>
                 <w:numId w:val="3"/>
@@ -16542,7 +16542,7 @@
           </w:p>
           <w:p>
             <w:pPr>
-              <w:pStyle w:val="ListParagraph"/>
+              <w:pStyle w:val="Prrafodelista"/>
               <w:ind w:left="184" w:hanging="184"/>
               <w:cnfStyle w:val="000000000000" w:firstRow="0" w:lastRow="0" w:firstColumn="0" w:lastColumn="0" w:oddVBand="0" w:evenVBand="0" w:oddHBand="0" w:evenHBand="0" w:firstRowFirstColumn="0" w:firstRowLastColumn="0" w:lastRowFirstColumn="0" w:lastRowLastColumn="0"/>
               <w:rPr>
@@ -16555,7 +16555,7 @@
           </w:p>
           <w:p>
             <w:pPr>
-              <w:pStyle w:val="ListParagraph"/>
+              <w:pStyle w:val="Prrafodelista"/>
               <w:numPr>
                 <w:ilvl w:val="0"/>
                 <w:numId w:val="3"/>
@@ -16593,7 +16593,7 @@
           </w:p>
           <w:p>
             <w:pPr>
-              <w:pStyle w:val="ListParagraph"/>
+              <w:pStyle w:val="Prrafodelista"/>
               <w:numPr>
                 <w:ilvl w:val="0"/>
                 <w:numId w:val="3"/>
@@ -16631,7 +16631,7 @@
           </w:tcPr>
           <w:p>
             <w:pPr>
-              <w:pStyle w:val="NoSpacing"/>
+              <w:pStyle w:val="Sinespaciado"/>
               <w:numPr>
                 <w:ilvl w:val="0"/>
                 <w:numId w:val="5"/>
@@ -16655,7 +16655,7 @@
           </w:p>
           <w:p>
             <w:pPr>
-              <w:pStyle w:val="NoSpacing"/>
+              <w:pStyle w:val="Sinespaciado"/>
               <w:numPr>
                 <w:ilvl w:val="0"/>
                 <w:numId w:val="5"/>
@@ -16679,7 +16679,7 @@
           </w:p>
           <w:p>
             <w:pPr>
-              <w:pStyle w:val="NoSpacing"/>
+              <w:pStyle w:val="Sinespaciado"/>
               <w:numPr>
                 <w:ilvl w:val="0"/>
                 <w:numId w:val="5"/>
@@ -16703,7 +16703,7 @@
           </w:p>
           <w:p>
             <w:pPr>
-              <w:pStyle w:val="NoSpacing"/>
+              <w:pStyle w:val="Sinespaciado"/>
               <w:numPr>
                 <w:ilvl w:val="0"/>
                 <w:numId w:val="5"/>
@@ -16727,7 +16727,7 @@
           </w:p>
           <w:p>
             <w:pPr>
-              <w:pStyle w:val="NoSpacing"/>
+              <w:pStyle w:val="Sinespaciado"/>
               <w:numPr>
                 <w:ilvl w:val="0"/>
                 <w:numId w:val="5"/>
@@ -16751,7 +16751,7 @@
           </w:p>
           <w:p>
             <w:pPr>
-              <w:pStyle w:val="NoSpacing"/>
+              <w:pStyle w:val="Sinespaciado"/>
               <w:numPr>
                 <w:ilvl w:val="0"/>
                 <w:numId w:val="5"/>
@@ -16783,7 +16783,7 @@
           </w:p>
           <w:p>
             <w:pPr>
-              <w:pStyle w:val="NoSpacing"/>
+              <w:pStyle w:val="Sinespaciado"/>
               <w:numPr>
                 <w:ilvl w:val="0"/>
                 <w:numId w:val="5"/>
@@ -16807,7 +16807,7 @@
           </w:p>
           <w:p>
             <w:pPr>
-              <w:pStyle w:val="NoSpacing"/>
+              <w:pStyle w:val="Sinespaciado"/>
               <w:numPr>
                 <w:ilvl w:val="0"/>
                 <w:numId w:val="5"/>
@@ -16831,7 +16831,7 @@
           </w:p>
           <w:p>
             <w:pPr>
-              <w:pStyle w:val="NoSpacing"/>
+              <w:pStyle w:val="Sinespaciado"/>
               <w:numPr>
                 <w:ilvl w:val="0"/>
                 <w:numId w:val="5"/>
@@ -16855,7 +16855,7 @@
           </w:p>
           <w:p>
             <w:pPr>
-              <w:pStyle w:val="NoSpacing"/>
+              <w:pStyle w:val="Sinespaciado"/>
               <w:numPr>
                 <w:ilvl w:val="0"/>
                 <w:numId w:val="5"/>
@@ -16879,7 +16879,7 @@
           </w:p>
           <w:p>
             <w:pPr>
-              <w:pStyle w:val="NoSpacing"/>
+              <w:pStyle w:val="Sinespaciado"/>
               <w:numPr>
                 <w:ilvl w:val="0"/>
                 <w:numId w:val="5"/>
@@ -16903,7 +16903,7 @@
           </w:p>
           <w:p>
             <w:pPr>
-              <w:pStyle w:val="NoSpacing"/>
+              <w:pStyle w:val="Sinespaciado"/>
               <w:numPr>
                 <w:ilvl w:val="0"/>
                 <w:numId w:val="5"/>
@@ -16948,7 +16948,7 @@
           </w:tcPr>
           <w:p>
             <w:pPr>
-              <w:pStyle w:val="ListParagraph"/>
+              <w:pStyle w:val="Prrafodelista"/>
               <w:numPr>
                 <w:ilvl w:val="0"/>
                 <w:numId w:val="19"/>
@@ -17076,7 +17076,7 @@
           </w:tcPr>
           <w:p>
             <w:pPr>
-              <w:pStyle w:val="ListParagraph"/>
+              <w:pStyle w:val="Prrafodelista"/>
               <w:numPr>
                 <w:ilvl w:val="0"/>
                 <w:numId w:val="3"/>
@@ -17114,7 +17114,7 @@
           </w:p>
           <w:p>
             <w:pPr>
-              <w:pStyle w:val="ListParagraph"/>
+              <w:pStyle w:val="Prrafodelista"/>
               <w:numPr>
                 <w:ilvl w:val="0"/>
                 <w:numId w:val="3"/>
@@ -17140,7 +17140,7 @@
           </w:p>
           <w:p>
             <w:pPr>
-              <w:pStyle w:val="ListParagraph"/>
+              <w:pStyle w:val="Prrafodelista"/>
               <w:ind w:left="184" w:hanging="184"/>
               <w:cnfStyle w:val="000000100000" w:firstRow="0" w:lastRow="0" w:firstColumn="0" w:lastColumn="0" w:oddVBand="0" w:evenVBand="0" w:oddHBand="1" w:evenHBand="0" w:firstRowFirstColumn="0" w:firstRowLastColumn="0" w:lastRowFirstColumn="0" w:lastRowLastColumn="0"/>
               <w:rPr>
@@ -17153,7 +17153,7 @@
           </w:p>
           <w:p>
             <w:pPr>
-              <w:pStyle w:val="ListParagraph"/>
+              <w:pStyle w:val="Prrafodelista"/>
               <w:numPr>
                 <w:ilvl w:val="0"/>
                 <w:numId w:val="3"/>
@@ -17189,7 +17189,7 @@
           </w:p>
           <w:p>
             <w:pPr>
-              <w:pStyle w:val="ListParagraph"/>
+              <w:pStyle w:val="Prrafodelista"/>
               <w:ind w:left="184" w:hanging="184"/>
               <w:cnfStyle w:val="000000100000" w:firstRow="0" w:lastRow="0" w:firstColumn="0" w:lastColumn="0" w:oddVBand="0" w:evenVBand="0" w:oddHBand="1" w:evenHBand="0" w:firstRowFirstColumn="0" w:firstRowLastColumn="0" w:lastRowFirstColumn="0" w:lastRowLastColumn="0"/>
               <w:rPr>
@@ -17202,7 +17202,7 @@
           </w:p>
           <w:p>
             <w:pPr>
-              <w:pStyle w:val="ListParagraph"/>
+              <w:pStyle w:val="Prrafodelista"/>
               <w:numPr>
                 <w:ilvl w:val="0"/>
                 <w:numId w:val="3"/>
@@ -17228,7 +17228,7 @@
           </w:p>
           <w:p>
             <w:pPr>
-              <w:pStyle w:val="ListParagraph"/>
+              <w:pStyle w:val="Prrafodelista"/>
               <w:ind w:left="184" w:hanging="184"/>
               <w:cnfStyle w:val="000000100000" w:firstRow="0" w:lastRow="0" w:firstColumn="0" w:lastColumn="0" w:oddVBand="0" w:evenVBand="0" w:oddHBand="1" w:evenHBand="0" w:firstRowFirstColumn="0" w:firstRowLastColumn="0" w:lastRowFirstColumn="0" w:lastRowLastColumn="0"/>
               <w:rPr>
@@ -17241,7 +17241,7 @@
           </w:p>
           <w:p>
             <w:pPr>
-              <w:pStyle w:val="ListParagraph"/>
+              <w:pStyle w:val="Prrafodelista"/>
               <w:numPr>
                 <w:ilvl w:val="0"/>
                 <w:numId w:val="3"/>
@@ -17297,7 +17297,7 @@
           </w:tcPr>
           <w:p>
             <w:pPr>
-              <w:pStyle w:val="ListParagraph"/>
+              <w:pStyle w:val="Prrafodelista"/>
               <w:numPr>
                 <w:ilvl w:val="0"/>
                 <w:numId w:val="6"/>
@@ -17322,7 +17322,7 @@
           </w:p>
           <w:p>
             <w:pPr>
-              <w:pStyle w:val="ListParagraph"/>
+              <w:pStyle w:val="Prrafodelista"/>
               <w:numPr>
                 <w:ilvl w:val="0"/>
                 <w:numId w:val="6"/>
@@ -17346,7 +17346,7 @@
           </w:p>
           <w:p>
             <w:pPr>
-              <w:pStyle w:val="ListParagraph"/>
+              <w:pStyle w:val="Prrafodelista"/>
               <w:numPr>
                 <w:ilvl w:val="0"/>
                 <w:numId w:val="6"/>
@@ -17370,7 +17370,7 @@
           </w:p>
           <w:p>
             <w:pPr>
-              <w:pStyle w:val="ListParagraph"/>
+              <w:pStyle w:val="Prrafodelista"/>
               <w:numPr>
                 <w:ilvl w:val="0"/>
                 <w:numId w:val="6"/>
@@ -17394,7 +17394,7 @@
           </w:p>
           <w:p>
             <w:pPr>
-              <w:pStyle w:val="ListParagraph"/>
+              <w:pStyle w:val="Prrafodelista"/>
               <w:numPr>
                 <w:ilvl w:val="0"/>
                 <w:numId w:val="6"/>
@@ -17418,7 +17418,7 @@
           </w:p>
           <w:p>
             <w:pPr>
-              <w:pStyle w:val="ListParagraph"/>
+              <w:pStyle w:val="Prrafodelista"/>
               <w:numPr>
                 <w:ilvl w:val="0"/>
                 <w:numId w:val="6"/>
@@ -17442,7 +17442,7 @@
           </w:p>
           <w:p>
             <w:pPr>
-              <w:pStyle w:val="ListParagraph"/>
+              <w:pStyle w:val="Prrafodelista"/>
               <w:numPr>
                 <w:ilvl w:val="0"/>
                 <w:numId w:val="6"/>
@@ -17466,7 +17466,7 @@
           </w:p>
           <w:p>
             <w:pPr>
-              <w:pStyle w:val="ListParagraph"/>
+              <w:pStyle w:val="Prrafodelista"/>
               <w:numPr>
                 <w:ilvl w:val="0"/>
                 <w:numId w:val="6"/>
@@ -17490,7 +17490,7 @@
           </w:p>
           <w:p>
             <w:pPr>
-              <w:pStyle w:val="ListParagraph"/>
+              <w:pStyle w:val="Prrafodelista"/>
               <w:numPr>
                 <w:ilvl w:val="0"/>
                 <w:numId w:val="6"/>
@@ -17514,7 +17514,7 @@
           </w:p>
           <w:p>
             <w:pPr>
-              <w:pStyle w:val="ListParagraph"/>
+              <w:pStyle w:val="Prrafodelista"/>
               <w:numPr>
                 <w:ilvl w:val="0"/>
                 <w:numId w:val="6"/>
@@ -17548,7 +17548,7 @@
           </w:p>
           <w:p>
             <w:pPr>
-              <w:pStyle w:val="ListParagraph"/>
+              <w:pStyle w:val="Prrafodelista"/>
               <w:numPr>
                 <w:ilvl w:val="0"/>
                 <w:numId w:val="6"/>
@@ -17573,7 +17573,7 @@
           </w:p>
           <w:p>
             <w:pPr>
-              <w:pStyle w:val="ListParagraph"/>
+              <w:pStyle w:val="Prrafodelista"/>
               <w:numPr>
                 <w:ilvl w:val="0"/>
                 <w:numId w:val="6"/>
@@ -17597,7 +17597,7 @@
           </w:p>
           <w:p>
             <w:pPr>
-              <w:pStyle w:val="ListParagraph"/>
+              <w:pStyle w:val="Prrafodelista"/>
               <w:numPr>
                 <w:ilvl w:val="0"/>
                 <w:numId w:val="6"/>
@@ -17645,7 +17645,7 @@
           </w:p>
           <w:p>
             <w:pPr>
-              <w:pStyle w:val="ListParagraph"/>
+              <w:pStyle w:val="Prrafodelista"/>
               <w:numPr>
                 <w:ilvl w:val="0"/>
                 <w:numId w:val="6"/>
@@ -17669,7 +17669,7 @@
           </w:p>
           <w:p>
             <w:pPr>
-              <w:pStyle w:val="ListParagraph"/>
+              <w:pStyle w:val="Prrafodelista"/>
               <w:numPr>
                 <w:ilvl w:val="0"/>
                 <w:numId w:val="6"/>
@@ -17693,7 +17693,7 @@
           </w:p>
           <w:p>
             <w:pPr>
-              <w:pStyle w:val="ListParagraph"/>
+              <w:pStyle w:val="Prrafodelista"/>
               <w:numPr>
                 <w:ilvl w:val="0"/>
                 <w:numId w:val="6"/>
@@ -17727,7 +17727,7 @@
           </w:tcPr>
           <w:p>
             <w:pPr>
-              <w:pStyle w:val="ListParagraph"/>
+              <w:pStyle w:val="Prrafodelista"/>
               <w:numPr>
                 <w:ilvl w:val="0"/>
                 <w:numId w:val="8"/>
@@ -17865,7 +17865,7 @@
           </w:tcPr>
           <w:p>
             <w:pPr>
-              <w:pStyle w:val="ListParagraph"/>
+              <w:pStyle w:val="Prrafodelista"/>
               <w:numPr>
                 <w:ilvl w:val="0"/>
                 <w:numId w:val="3"/>
@@ -17903,7 +17903,7 @@
           </w:p>
           <w:p>
             <w:pPr>
-              <w:pStyle w:val="ListParagraph"/>
+              <w:pStyle w:val="Prrafodelista"/>
               <w:numPr>
                 <w:ilvl w:val="0"/>
                 <w:numId w:val="3"/>
@@ -17929,7 +17929,7 @@
           </w:p>
           <w:p>
             <w:pPr>
-              <w:pStyle w:val="ListParagraph"/>
+              <w:pStyle w:val="Prrafodelista"/>
               <w:ind w:left="184" w:hanging="184"/>
               <w:cnfStyle w:val="000000000000" w:firstRow="0" w:lastRow="0" w:firstColumn="0" w:lastColumn="0" w:oddVBand="0" w:evenVBand="0" w:oddHBand="0" w:evenHBand="0" w:firstRowFirstColumn="0" w:firstRowLastColumn="0" w:lastRowFirstColumn="0" w:lastRowLastColumn="0"/>
               <w:rPr>
@@ -17942,7 +17942,7 @@
           </w:p>
           <w:p>
             <w:pPr>
-              <w:pStyle w:val="ListParagraph"/>
+              <w:pStyle w:val="Prrafodelista"/>
               <w:numPr>
                 <w:ilvl w:val="0"/>
                 <w:numId w:val="3"/>
@@ -17968,7 +17968,7 @@
           </w:p>
           <w:p>
             <w:pPr>
-              <w:pStyle w:val="ListParagraph"/>
+              <w:pStyle w:val="Prrafodelista"/>
               <w:ind w:left="184" w:hanging="184"/>
               <w:cnfStyle w:val="000000000000" w:firstRow="0" w:lastRow="0" w:firstColumn="0" w:lastColumn="0" w:oddVBand="0" w:evenVBand="0" w:oddHBand="0" w:evenHBand="0" w:firstRowFirstColumn="0" w:firstRowLastColumn="0" w:lastRowFirstColumn="0" w:lastRowLastColumn="0"/>
               <w:rPr>
@@ -17981,7 +17981,7 @@
           </w:p>
           <w:p>
             <w:pPr>
-              <w:pStyle w:val="ListParagraph"/>
+              <w:pStyle w:val="Prrafodelista"/>
               <w:numPr>
                 <w:ilvl w:val="0"/>
                 <w:numId w:val="3"/>
@@ -18007,7 +18007,7 @@
           </w:p>
           <w:p>
             <w:pPr>
-              <w:pStyle w:val="ListParagraph"/>
+              <w:pStyle w:val="Prrafodelista"/>
               <w:ind w:left="184" w:hanging="184"/>
               <w:cnfStyle w:val="000000000000" w:firstRow="0" w:lastRow="0" w:firstColumn="0" w:lastColumn="0" w:oddVBand="0" w:evenVBand="0" w:oddHBand="0" w:evenHBand="0" w:firstRowFirstColumn="0" w:firstRowLastColumn="0" w:lastRowFirstColumn="0" w:lastRowLastColumn="0"/>
               <w:rPr>
@@ -18020,7 +18020,7 @@
           </w:p>
           <w:p>
             <w:pPr>
-              <w:pStyle w:val="ListParagraph"/>
+              <w:pStyle w:val="Prrafodelista"/>
               <w:numPr>
                 <w:ilvl w:val="0"/>
                 <w:numId w:val="3"/>
@@ -18094,7 +18094,7 @@
           </w:tcPr>
           <w:p>
             <w:pPr>
-              <w:pStyle w:val="ListParagraph"/>
+              <w:pStyle w:val="Prrafodelista"/>
               <w:numPr>
                 <w:ilvl w:val="0"/>
                 <w:numId w:val="10"/>
@@ -18118,7 +18118,7 @@
           </w:p>
           <w:p>
             <w:pPr>
-              <w:pStyle w:val="ListParagraph"/>
+              <w:pStyle w:val="Prrafodelista"/>
               <w:numPr>
                 <w:ilvl w:val="0"/>
                 <w:numId w:val="10"/>
@@ -18142,7 +18142,7 @@
           </w:p>
           <w:p>
             <w:pPr>
-              <w:pStyle w:val="ListParagraph"/>
+              <w:pStyle w:val="Prrafodelista"/>
               <w:numPr>
                 <w:ilvl w:val="0"/>
                 <w:numId w:val="10"/>
@@ -18166,7 +18166,7 @@
           </w:p>
           <w:p>
             <w:pPr>
-              <w:pStyle w:val="ListParagraph"/>
+              <w:pStyle w:val="Prrafodelista"/>
               <w:numPr>
                 <w:ilvl w:val="0"/>
                 <w:numId w:val="10"/>
@@ -18190,7 +18190,7 @@
           </w:p>
           <w:p>
             <w:pPr>
-              <w:pStyle w:val="ListParagraph"/>
+              <w:pStyle w:val="Prrafodelista"/>
               <w:numPr>
                 <w:ilvl w:val="0"/>
                 <w:numId w:val="10"/>
@@ -18214,7 +18214,7 @@
           </w:p>
           <w:p>
             <w:pPr>
-              <w:pStyle w:val="ListParagraph"/>
+              <w:pStyle w:val="Prrafodelista"/>
               <w:numPr>
                 <w:ilvl w:val="0"/>
                 <w:numId w:val="10"/>
@@ -18238,7 +18238,7 @@
           </w:p>
           <w:p>
             <w:pPr>
-              <w:pStyle w:val="ListParagraph"/>
+              <w:pStyle w:val="Prrafodelista"/>
               <w:numPr>
                 <w:ilvl w:val="0"/>
                 <w:numId w:val="10"/>
@@ -18262,7 +18262,7 @@
           </w:p>
           <w:p>
             <w:pPr>
-              <w:pStyle w:val="ListParagraph"/>
+              <w:pStyle w:val="Prrafodelista"/>
               <w:numPr>
                 <w:ilvl w:val="0"/>
                 <w:numId w:val="10"/>
@@ -18286,7 +18286,7 @@
           </w:p>
           <w:p>
             <w:pPr>
-              <w:pStyle w:val="ListParagraph"/>
+              <w:pStyle w:val="Prrafodelista"/>
               <w:numPr>
                 <w:ilvl w:val="0"/>
                 <w:numId w:val="10"/>
@@ -18310,7 +18310,7 @@
           </w:p>
           <w:p>
             <w:pPr>
-              <w:pStyle w:val="ListParagraph"/>
+              <w:pStyle w:val="Prrafodelista"/>
               <w:numPr>
                 <w:ilvl w:val="0"/>
                 <w:numId w:val="10"/>
@@ -18343,7 +18343,7 @@
           </w:p>
           <w:p>
             <w:pPr>
-              <w:pStyle w:val="ListParagraph"/>
+              <w:pStyle w:val="Prrafodelista"/>
               <w:numPr>
                 <w:ilvl w:val="0"/>
                 <w:numId w:val="10"/>
@@ -18368,7 +18368,7 @@
           </w:p>
           <w:p>
             <w:pPr>
-              <w:pStyle w:val="ListParagraph"/>
+              <w:pStyle w:val="Prrafodelista"/>
               <w:numPr>
                 <w:ilvl w:val="0"/>
                 <w:numId w:val="10"/>
@@ -18392,7 +18392,7 @@
           </w:p>
           <w:p>
             <w:pPr>
-              <w:pStyle w:val="ListParagraph"/>
+              <w:pStyle w:val="Prrafodelista"/>
               <w:numPr>
                 <w:ilvl w:val="0"/>
                 <w:numId w:val="10"/>
@@ -18416,7 +18416,7 @@
           </w:p>
           <w:p>
             <w:pPr>
-              <w:pStyle w:val="ListParagraph"/>
+              <w:pStyle w:val="Prrafodelista"/>
               <w:numPr>
                 <w:ilvl w:val="0"/>
                 <w:numId w:val="10"/>
@@ -18440,7 +18440,7 @@
           </w:p>
           <w:p>
             <w:pPr>
-              <w:pStyle w:val="ListParagraph"/>
+              <w:pStyle w:val="Prrafodelista"/>
               <w:numPr>
                 <w:ilvl w:val="0"/>
                 <w:numId w:val="10"/>
@@ -18464,7 +18464,7 @@
           </w:p>
           <w:p>
             <w:pPr>
-              <w:pStyle w:val="ListParagraph"/>
+              <w:pStyle w:val="Prrafodelista"/>
               <w:numPr>
                 <w:ilvl w:val="0"/>
                 <w:numId w:val="10"/>
@@ -18499,7 +18499,7 @@
           </w:tcPr>
           <w:p>
             <w:pPr>
-              <w:pStyle w:val="ListParagraph"/>
+              <w:pStyle w:val="Prrafodelista"/>
               <w:numPr>
                 <w:ilvl w:val="0"/>
                 <w:numId w:val="20"/>
@@ -18644,7 +18644,7 @@
           </w:tcPr>
           <w:p>
             <w:pPr>
-              <w:pStyle w:val="ListParagraph"/>
+              <w:pStyle w:val="Prrafodelista"/>
               <w:numPr>
                 <w:ilvl w:val="0"/>
                 <w:numId w:val="3"/>
@@ -18682,7 +18682,7 @@
           </w:p>
           <w:p>
             <w:pPr>
-              <w:pStyle w:val="ListParagraph"/>
+              <w:pStyle w:val="Prrafodelista"/>
               <w:numPr>
                 <w:ilvl w:val="0"/>
                 <w:numId w:val="3"/>
@@ -18708,7 +18708,7 @@
           </w:p>
           <w:p>
             <w:pPr>
-              <w:pStyle w:val="ListParagraph"/>
+              <w:pStyle w:val="Prrafodelista"/>
               <w:ind w:left="184" w:hanging="184"/>
               <w:cnfStyle w:val="000000100000" w:firstRow="0" w:lastRow="0" w:firstColumn="0" w:lastColumn="0" w:oddVBand="0" w:evenVBand="0" w:oddHBand="1" w:evenHBand="0" w:firstRowFirstColumn="0" w:firstRowLastColumn="0" w:lastRowFirstColumn="0" w:lastRowLastColumn="0"/>
               <w:rPr>
@@ -18721,7 +18721,7 @@
           </w:p>
           <w:p>
             <w:pPr>
-              <w:pStyle w:val="ListParagraph"/>
+              <w:pStyle w:val="Prrafodelista"/>
               <w:numPr>
                 <w:ilvl w:val="0"/>
                 <w:numId w:val="7"/>
@@ -18760,7 +18760,7 @@
           </w:tcPr>
           <w:p>
             <w:pPr>
-              <w:pStyle w:val="ListParagraph"/>
+              <w:pStyle w:val="Prrafodelista"/>
               <w:numPr>
                 <w:ilvl w:val="0"/>
                 <w:numId w:val="9"/>
@@ -18785,7 +18785,7 @@
           </w:p>
           <w:p>
             <w:pPr>
-              <w:pStyle w:val="ListParagraph"/>
+              <w:pStyle w:val="Prrafodelista"/>
               <w:numPr>
                 <w:ilvl w:val="0"/>
                 <w:numId w:val="9"/>
@@ -18809,7 +18809,7 @@
           </w:p>
           <w:p>
             <w:pPr>
-              <w:pStyle w:val="ListParagraph"/>
+              <w:pStyle w:val="Prrafodelista"/>
               <w:numPr>
                 <w:ilvl w:val="0"/>
                 <w:numId w:val="9"/>
@@ -18833,7 +18833,7 @@
           </w:p>
           <w:p>
             <w:pPr>
-              <w:pStyle w:val="ListParagraph"/>
+              <w:pStyle w:val="Prrafodelista"/>
               <w:numPr>
                 <w:ilvl w:val="0"/>
                 <w:numId w:val="9"/>
@@ -18857,7 +18857,7 @@
           </w:p>
           <w:p>
             <w:pPr>
-              <w:pStyle w:val="ListParagraph"/>
+              <w:pStyle w:val="Prrafodelista"/>
               <w:numPr>
                 <w:ilvl w:val="0"/>
                 <w:numId w:val="9"/>
@@ -18881,7 +18881,7 @@
           </w:p>
           <w:p>
             <w:pPr>
-              <w:pStyle w:val="ListParagraph"/>
+              <w:pStyle w:val="Prrafodelista"/>
               <w:numPr>
                 <w:ilvl w:val="0"/>
                 <w:numId w:val="9"/>
@@ -18905,7 +18905,7 @@
           </w:p>
           <w:p>
             <w:pPr>
-              <w:pStyle w:val="ListParagraph"/>
+              <w:pStyle w:val="Prrafodelista"/>
               <w:numPr>
                 <w:ilvl w:val="0"/>
                 <w:numId w:val="9"/>
@@ -18930,7 +18930,7 @@
           </w:p>
           <w:p>
             <w:pPr>
-              <w:pStyle w:val="ListParagraph"/>
+              <w:pStyle w:val="Prrafodelista"/>
               <w:numPr>
                 <w:ilvl w:val="0"/>
                 <w:numId w:val="9"/>
@@ -18954,7 +18954,7 @@
           </w:p>
           <w:p>
             <w:pPr>
-              <w:pStyle w:val="ListParagraph"/>
+              <w:pStyle w:val="Prrafodelista"/>
               <w:numPr>
                 <w:ilvl w:val="0"/>
                 <w:numId w:val="9"/>
@@ -18978,7 +18978,7 @@
           </w:p>
           <w:p>
             <w:pPr>
-              <w:pStyle w:val="ListParagraph"/>
+              <w:pStyle w:val="Prrafodelista"/>
               <w:numPr>
                 <w:ilvl w:val="0"/>
                 <w:numId w:val="9"/>
@@ -19002,7 +19002,7 @@
           </w:p>
           <w:p>
             <w:pPr>
-              <w:pStyle w:val="ListParagraph"/>
+              <w:pStyle w:val="Prrafodelista"/>
               <w:numPr>
                 <w:ilvl w:val="0"/>
                 <w:numId w:val="9"/>
@@ -19036,7 +19036,7 @@
           </w:tcPr>
           <w:p>
             <w:pPr>
-              <w:pStyle w:val="ListParagraph"/>
+              <w:pStyle w:val="Prrafodelista"/>
               <w:numPr>
                 <w:ilvl w:val="0"/>
                 <w:numId w:val="7"/>
@@ -19236,7 +19236,7 @@
           </w:tcPr>
           <w:p>
             <w:pPr>
-              <w:pStyle w:val="ListParagraph"/>
+              <w:pStyle w:val="Prrafodelista"/>
               <w:numPr>
                 <w:ilvl w:val="0"/>
                 <w:numId w:val="3"/>
@@ -19274,7 +19274,7 @@
           </w:p>
           <w:p>
             <w:pPr>
-              <w:pStyle w:val="ListParagraph"/>
+              <w:pStyle w:val="Prrafodelista"/>
               <w:numPr>
                 <w:ilvl w:val="0"/>
                 <w:numId w:val="3"/>
@@ -19300,7 +19300,7 @@
           </w:p>
           <w:p>
             <w:pPr>
-              <w:pStyle w:val="ListParagraph"/>
+              <w:pStyle w:val="Prrafodelista"/>
               <w:ind w:left="184" w:hanging="184"/>
               <w:cnfStyle w:val="000000000000" w:firstRow="0" w:lastRow="0" w:firstColumn="0" w:lastColumn="0" w:oddVBand="0" w:evenVBand="0" w:oddHBand="0" w:evenHBand="0" w:firstRowFirstColumn="0" w:firstRowLastColumn="0" w:lastRowFirstColumn="0" w:lastRowLastColumn="0"/>
               <w:rPr>
@@ -19313,7 +19313,7 @@
           </w:p>
           <w:p>
             <w:pPr>
-              <w:pStyle w:val="ListParagraph"/>
+              <w:pStyle w:val="Prrafodelista"/>
               <w:numPr>
                 <w:ilvl w:val="0"/>
                 <w:numId w:val="3"/>
@@ -19348,7 +19348,7 @@
           </w:p>
           <w:p>
             <w:pPr>
-              <w:pStyle w:val="ListParagraph"/>
+              <w:pStyle w:val="Prrafodelista"/>
               <w:ind w:left="184" w:hanging="184"/>
               <w:cnfStyle w:val="000000000000" w:firstRow="0" w:lastRow="0" w:firstColumn="0" w:lastColumn="0" w:oddVBand="0" w:evenVBand="0" w:oddHBand="0" w:evenHBand="0" w:firstRowFirstColumn="0" w:firstRowLastColumn="0" w:lastRowFirstColumn="0" w:lastRowLastColumn="0"/>
               <w:rPr>
@@ -19361,7 +19361,7 @@
           </w:p>
           <w:p>
             <w:pPr>
-              <w:pStyle w:val="ListParagraph"/>
+              <w:pStyle w:val="Prrafodelista"/>
               <w:numPr>
                 <w:ilvl w:val="0"/>
                 <w:numId w:val="3"/>
@@ -19399,7 +19399,7 @@
           </w:tcPr>
           <w:p>
             <w:pPr>
-              <w:pStyle w:val="ListParagraph"/>
+              <w:pStyle w:val="Prrafodelista"/>
               <w:numPr>
                 <w:ilvl w:val="0"/>
                 <w:numId w:val="14"/>
@@ -19423,7 +19423,7 @@
           </w:p>
           <w:p>
             <w:pPr>
-              <w:pStyle w:val="ListParagraph"/>
+              <w:pStyle w:val="Prrafodelista"/>
               <w:numPr>
                 <w:ilvl w:val="0"/>
                 <w:numId w:val="14"/>
@@ -19447,7 +19447,7 @@
           </w:p>
           <w:p>
             <w:pPr>
-              <w:pStyle w:val="ListParagraph"/>
+              <w:pStyle w:val="Prrafodelista"/>
               <w:numPr>
                 <w:ilvl w:val="0"/>
                 <w:numId w:val="14"/>
@@ -19471,7 +19471,7 @@
           </w:p>
           <w:p>
             <w:pPr>
-              <w:pStyle w:val="ListParagraph"/>
+              <w:pStyle w:val="Prrafodelista"/>
               <w:numPr>
                 <w:ilvl w:val="0"/>
                 <w:numId w:val="14"/>
@@ -19503,7 +19503,7 @@
           </w:p>
           <w:p>
             <w:pPr>
-              <w:pStyle w:val="ListParagraph"/>
+              <w:pStyle w:val="Prrafodelista"/>
               <w:numPr>
                 <w:ilvl w:val="0"/>
                 <w:numId w:val="14"/>
@@ -19527,7 +19527,7 @@
           </w:p>
           <w:p>
             <w:pPr>
-              <w:pStyle w:val="ListParagraph"/>
+              <w:pStyle w:val="Prrafodelista"/>
               <w:numPr>
                 <w:ilvl w:val="0"/>
                 <w:numId w:val="14"/>
@@ -19551,7 +19551,7 @@
           </w:p>
           <w:p>
             <w:pPr>
-              <w:pStyle w:val="ListParagraph"/>
+              <w:pStyle w:val="Prrafodelista"/>
               <w:numPr>
                 <w:ilvl w:val="0"/>
                 <w:numId w:val="14"/>
@@ -19575,7 +19575,7 @@
           </w:p>
           <w:p>
             <w:pPr>
-              <w:pStyle w:val="ListParagraph"/>
+              <w:pStyle w:val="Prrafodelista"/>
               <w:numPr>
                 <w:ilvl w:val="0"/>
                 <w:numId w:val="14"/>
@@ -19599,7 +19599,7 @@
           </w:p>
           <w:p>
             <w:pPr>
-              <w:pStyle w:val="ListParagraph"/>
+              <w:pStyle w:val="Prrafodelista"/>
               <w:numPr>
                 <w:ilvl w:val="0"/>
                 <w:numId w:val="14"/>
@@ -19623,7 +19623,7 @@
           </w:p>
           <w:p>
             <w:pPr>
-              <w:pStyle w:val="ListParagraph"/>
+              <w:pStyle w:val="Prrafodelista"/>
               <w:numPr>
                 <w:ilvl w:val="0"/>
                 <w:numId w:val="14"/>
@@ -19647,7 +19647,7 @@
           </w:p>
           <w:p>
             <w:pPr>
-              <w:pStyle w:val="ListParagraph"/>
+              <w:pStyle w:val="Prrafodelista"/>
               <w:numPr>
                 <w:ilvl w:val="0"/>
                 <w:numId w:val="14"/>
@@ -19671,7 +19671,7 @@
           </w:p>
           <w:p>
             <w:pPr>
-              <w:pStyle w:val="ListParagraph"/>
+              <w:pStyle w:val="Prrafodelista"/>
               <w:numPr>
                 <w:ilvl w:val="0"/>
                 <w:numId w:val="14"/>
@@ -19711,7 +19711,7 @@
           </w:p>
           <w:p>
             <w:pPr>
-              <w:pStyle w:val="ListParagraph"/>
+              <w:pStyle w:val="Prrafodelista"/>
               <w:numPr>
                 <w:ilvl w:val="0"/>
                 <w:numId w:val="14"/>
@@ -19767,7 +19767,7 @@
           </w:p>
           <w:p>
             <w:pPr>
-              <w:pStyle w:val="ListParagraph"/>
+              <w:pStyle w:val="Prrafodelista"/>
               <w:numPr>
                 <w:ilvl w:val="0"/>
                 <w:numId w:val="14"/>
@@ -19802,7 +19802,7 @@
           </w:tcPr>
           <w:p>
             <w:pPr>
-              <w:pStyle w:val="ListParagraph"/>
+              <w:pStyle w:val="Prrafodelista"/>
               <w:numPr>
                 <w:ilvl w:val="0"/>
                 <w:numId w:val="13"/>
@@ -20022,7 +20022,7 @@
           </w:tcPr>
           <w:p>
             <w:pPr>
-              <w:pStyle w:val="ListParagraph"/>
+              <w:pStyle w:val="Prrafodelista"/>
               <w:numPr>
                 <w:ilvl w:val="0"/>
                 <w:numId w:val="4"/>
@@ -20060,7 +20060,7 @@
           </w:p>
           <w:p>
             <w:pPr>
-              <w:pStyle w:val="ListParagraph"/>
+              <w:pStyle w:val="Prrafodelista"/>
               <w:numPr>
                 <w:ilvl w:val="0"/>
                 <w:numId w:val="4"/>
@@ -20086,7 +20086,7 @@
           </w:p>
           <w:p>
             <w:pPr>
-              <w:pStyle w:val="ListParagraph"/>
+              <w:pStyle w:val="Prrafodelista"/>
               <w:ind w:left="184" w:hanging="184"/>
               <w:cnfStyle w:val="000000100000" w:firstRow="0" w:lastRow="0" w:firstColumn="0" w:lastColumn="0" w:oddVBand="0" w:evenVBand="0" w:oddHBand="1" w:evenHBand="0" w:firstRowFirstColumn="0" w:firstRowLastColumn="0" w:lastRowFirstColumn="0" w:lastRowLastColumn="0"/>
               <w:rPr>
@@ -20099,7 +20099,7 @@
           </w:p>
           <w:p>
             <w:pPr>
-              <w:pStyle w:val="ListParagraph"/>
+              <w:pStyle w:val="Prrafodelista"/>
               <w:numPr>
                 <w:ilvl w:val="0"/>
                 <w:numId w:val="4"/>
@@ -20137,7 +20137,7 @@
           </w:tcPr>
           <w:p>
             <w:pPr>
-              <w:pStyle w:val="ListParagraph"/>
+              <w:pStyle w:val="Prrafodelista"/>
               <w:numPr>
                 <w:ilvl w:val="0"/>
                 <w:numId w:val="11"/>
@@ -20161,7 +20161,7 @@
           </w:p>
           <w:p>
             <w:pPr>
-              <w:pStyle w:val="ListParagraph"/>
+              <w:pStyle w:val="Prrafodelista"/>
               <w:numPr>
                 <w:ilvl w:val="0"/>
                 <w:numId w:val="11"/>
@@ -20185,7 +20185,7 @@
           </w:p>
           <w:p>
             <w:pPr>
-              <w:pStyle w:val="ListParagraph"/>
+              <w:pStyle w:val="Prrafodelista"/>
               <w:numPr>
                 <w:ilvl w:val="0"/>
                 <w:numId w:val="11"/>
@@ -20209,7 +20209,7 @@
           </w:p>
           <w:p>
             <w:pPr>
-              <w:pStyle w:val="ListParagraph"/>
+              <w:pStyle w:val="Prrafodelista"/>
               <w:numPr>
                 <w:ilvl w:val="0"/>
                 <w:numId w:val="11"/>
@@ -20233,7 +20233,7 @@
           </w:p>
           <w:p>
             <w:pPr>
-              <w:pStyle w:val="ListParagraph"/>
+              <w:pStyle w:val="Prrafodelista"/>
               <w:numPr>
                 <w:ilvl w:val="0"/>
                 <w:numId w:val="11"/>
@@ -20257,7 +20257,7 @@
           </w:p>
           <w:p>
             <w:pPr>
-              <w:pStyle w:val="ListParagraph"/>
+              <w:pStyle w:val="Prrafodelista"/>
               <w:numPr>
                 <w:ilvl w:val="0"/>
                 <w:numId w:val="11"/>
@@ -20297,7 +20297,7 @@
           </w:p>
           <w:p>
             <w:pPr>
-              <w:pStyle w:val="ListParagraph"/>
+              <w:pStyle w:val="Prrafodelista"/>
               <w:numPr>
                 <w:ilvl w:val="0"/>
                 <w:numId w:val="11"/>
@@ -20321,7 +20321,7 @@
           </w:p>
           <w:p>
             <w:pPr>
-              <w:pStyle w:val="ListParagraph"/>
+              <w:pStyle w:val="Prrafodelista"/>
               <w:numPr>
                 <w:ilvl w:val="0"/>
                 <w:numId w:val="11"/>
@@ -20345,7 +20345,7 @@
           </w:p>
           <w:p>
             <w:pPr>
-              <w:pStyle w:val="ListParagraph"/>
+              <w:pStyle w:val="Prrafodelista"/>
               <w:numPr>
                 <w:ilvl w:val="0"/>
                 <w:numId w:val="11"/>
@@ -20369,7 +20369,7 @@
           </w:p>
           <w:p>
             <w:pPr>
-              <w:pStyle w:val="ListParagraph"/>
+              <w:pStyle w:val="Prrafodelista"/>
               <w:numPr>
                 <w:ilvl w:val="0"/>
                 <w:numId w:val="11"/>
@@ -20393,7 +20393,7 @@
           </w:p>
           <w:p>
             <w:pPr>
-              <w:pStyle w:val="ListParagraph"/>
+              <w:pStyle w:val="Prrafodelista"/>
               <w:numPr>
                 <w:ilvl w:val="0"/>
                 <w:numId w:val="11"/>
@@ -20427,7 +20427,7 @@
           </w:tcPr>
           <w:p>
             <w:pPr>
-              <w:pStyle w:val="ListParagraph"/>
+              <w:pStyle w:val="Prrafodelista"/>
               <w:numPr>
                 <w:ilvl w:val="0"/>
                 <w:numId w:val="21"/>
@@ -20637,7 +20637,7 @@
           </w:tcPr>
           <w:p>
             <w:pPr>
-              <w:pStyle w:val="ListParagraph"/>
+              <w:pStyle w:val="Prrafodelista"/>
               <w:numPr>
                 <w:ilvl w:val="0"/>
                 <w:numId w:val="4"/>
@@ -20675,7 +20675,7 @@
           </w:p>
           <w:p>
             <w:pPr>
-              <w:pStyle w:val="ListParagraph"/>
+              <w:pStyle w:val="Prrafodelista"/>
               <w:numPr>
                 <w:ilvl w:val="0"/>
                 <w:numId w:val="4"/>
@@ -20701,7 +20701,7 @@
           </w:p>
           <w:p>
             <w:pPr>
-              <w:pStyle w:val="ListParagraph"/>
+              <w:pStyle w:val="Prrafodelista"/>
               <w:ind w:left="184" w:hanging="184"/>
               <w:cnfStyle w:val="000000000000" w:firstRow="0" w:lastRow="0" w:firstColumn="0" w:lastColumn="0" w:oddVBand="0" w:evenVBand="0" w:oddHBand="0" w:evenHBand="0" w:firstRowFirstColumn="0" w:firstRowLastColumn="0" w:lastRowFirstColumn="0" w:lastRowLastColumn="0"/>
               <w:rPr>
@@ -20714,7 +20714,7 @@
           </w:p>
           <w:p>
             <w:pPr>
-              <w:pStyle w:val="ListParagraph"/>
+              <w:pStyle w:val="Prrafodelista"/>
               <w:numPr>
                 <w:ilvl w:val="0"/>
                 <w:numId w:val="4"/>
@@ -20740,7 +20740,7 @@
           </w:p>
           <w:p>
             <w:pPr>
-              <w:pStyle w:val="ListParagraph"/>
+              <w:pStyle w:val="Prrafodelista"/>
               <w:ind w:left="184" w:hanging="184"/>
               <w:cnfStyle w:val="000000000000" w:firstRow="0" w:lastRow="0" w:firstColumn="0" w:lastColumn="0" w:oddVBand="0" w:evenVBand="0" w:oddHBand="0" w:evenHBand="0" w:firstRowFirstColumn="0" w:firstRowLastColumn="0" w:lastRowFirstColumn="0" w:lastRowLastColumn="0"/>
               <w:rPr>
@@ -20753,7 +20753,7 @@
           </w:p>
           <w:p>
             <w:pPr>
-              <w:pStyle w:val="ListParagraph"/>
+              <w:pStyle w:val="Prrafodelista"/>
               <w:numPr>
                 <w:ilvl w:val="0"/>
                 <w:numId w:val="4"/>
@@ -20791,7 +20791,7 @@
           </w:tcPr>
           <w:p>
             <w:pPr>
-              <w:pStyle w:val="ListParagraph"/>
+              <w:pStyle w:val="Prrafodelista"/>
               <w:numPr>
                 <w:ilvl w:val="0"/>
                 <w:numId w:val="12"/>
@@ -20815,7 +20815,7 @@
           </w:p>
           <w:p>
             <w:pPr>
-              <w:pStyle w:val="ListParagraph"/>
+              <w:pStyle w:val="Prrafodelista"/>
               <w:numPr>
                 <w:ilvl w:val="0"/>
                 <w:numId w:val="12"/>
@@ -20839,7 +20839,7 @@
           </w:p>
           <w:p>
             <w:pPr>
-              <w:pStyle w:val="ListParagraph"/>
+              <w:pStyle w:val="Prrafodelista"/>
               <w:numPr>
                 <w:ilvl w:val="0"/>
                 <w:numId w:val="12"/>
@@ -20887,7 +20887,7 @@
           </w:p>
           <w:p>
             <w:pPr>
-              <w:pStyle w:val="ListParagraph"/>
+              <w:pStyle w:val="Prrafodelista"/>
               <w:numPr>
                 <w:ilvl w:val="0"/>
                 <w:numId w:val="12"/>
@@ -20911,7 +20911,7 @@
           </w:p>
           <w:p>
             <w:pPr>
-              <w:pStyle w:val="ListParagraph"/>
+              <w:pStyle w:val="Prrafodelista"/>
               <w:numPr>
                 <w:ilvl w:val="0"/>
                 <w:numId w:val="12"/>
@@ -20935,7 +20935,7 @@
           </w:p>
           <w:p>
             <w:pPr>
-              <w:pStyle w:val="ListParagraph"/>
+              <w:pStyle w:val="Prrafodelista"/>
               <w:numPr>
                 <w:ilvl w:val="0"/>
                 <w:numId w:val="12"/>
@@ -20959,7 +20959,7 @@
           </w:p>
           <w:p>
             <w:pPr>
-              <w:pStyle w:val="ListParagraph"/>
+              <w:pStyle w:val="Prrafodelista"/>
               <w:numPr>
                 <w:ilvl w:val="0"/>
                 <w:numId w:val="12"/>
@@ -20983,7 +20983,7 @@
           </w:p>
           <w:p>
             <w:pPr>
-              <w:pStyle w:val="ListParagraph"/>
+              <w:pStyle w:val="Prrafodelista"/>
               <w:numPr>
                 <w:ilvl w:val="0"/>
                 <w:numId w:val="12"/>
@@ -21023,7 +21023,7 @@
           </w:p>
           <w:p>
             <w:pPr>
-              <w:pStyle w:val="ListParagraph"/>
+              <w:pStyle w:val="Prrafodelista"/>
               <w:numPr>
                 <w:ilvl w:val="0"/>
                 <w:numId w:val="12"/>
@@ -21047,7 +21047,7 @@
           </w:p>
           <w:p>
             <w:pPr>
-              <w:pStyle w:val="ListParagraph"/>
+              <w:pStyle w:val="Prrafodelista"/>
               <w:numPr>
                 <w:ilvl w:val="0"/>
                 <w:numId w:val="12"/>
@@ -21071,7 +21071,7 @@
           </w:p>
           <w:p>
             <w:pPr>
-              <w:pStyle w:val="ListParagraph"/>
+              <w:pStyle w:val="Prrafodelista"/>
               <w:numPr>
                 <w:ilvl w:val="0"/>
                 <w:numId w:val="12"/>
@@ -21095,7 +21095,7 @@
           </w:p>
           <w:p>
             <w:pPr>
-              <w:pStyle w:val="ListParagraph"/>
+              <w:pStyle w:val="Prrafodelista"/>
               <w:numPr>
                 <w:ilvl w:val="0"/>
                 <w:numId w:val="12"/>
@@ -21119,7 +21119,7 @@
           </w:p>
           <w:p>
             <w:pPr>
-              <w:pStyle w:val="ListParagraph"/>
+              <w:pStyle w:val="Prrafodelista"/>
               <w:numPr>
                 <w:ilvl w:val="0"/>
                 <w:numId w:val="12"/>
@@ -21153,7 +21153,7 @@
           </w:tcPr>
           <w:p>
             <w:pPr>
-              <w:pStyle w:val="ListParagraph"/>
+              <w:pStyle w:val="Prrafodelista"/>
               <w:numPr>
                 <w:ilvl w:val="0"/>
                 <w:numId w:val="18"/>
@@ -21287,7 +21287,7 @@
           </w:tcPr>
           <w:p>
             <w:pPr>
-              <w:pStyle w:val="ListParagraph"/>
+              <w:pStyle w:val="Prrafodelista"/>
               <w:numPr>
                 <w:ilvl w:val="0"/>
                 <w:numId w:val="4"/>
@@ -21325,7 +21325,7 @@
           </w:p>
           <w:p>
             <w:pPr>
-              <w:pStyle w:val="ListParagraph"/>
+              <w:pStyle w:val="Prrafodelista"/>
               <w:numPr>
                 <w:ilvl w:val="0"/>
                 <w:numId w:val="4"/>
@@ -21351,7 +21351,7 @@
           </w:p>
           <w:p>
             <w:pPr>
-              <w:pStyle w:val="ListParagraph"/>
+              <w:pStyle w:val="Prrafodelista"/>
               <w:ind w:left="184" w:hanging="184"/>
               <w:cnfStyle w:val="000000100000" w:firstRow="0" w:lastRow="0" w:firstColumn="0" w:lastColumn="0" w:oddVBand="0" w:evenVBand="0" w:oddHBand="1" w:evenHBand="0" w:firstRowFirstColumn="0" w:firstRowLastColumn="0" w:lastRowFirstColumn="0" w:lastRowLastColumn="0"/>
               <w:rPr>
@@ -21364,7 +21364,7 @@
           </w:p>
           <w:p>
             <w:pPr>
-              <w:pStyle w:val="ListParagraph"/>
+              <w:pStyle w:val="Prrafodelista"/>
               <w:numPr>
                 <w:ilvl w:val="0"/>
                 <w:numId w:val="15"/>
@@ -21402,7 +21402,7 @@
           </w:tcPr>
           <w:p>
             <w:pPr>
-              <w:pStyle w:val="ListParagraph"/>
+              <w:pStyle w:val="Prrafodelista"/>
               <w:numPr>
                 <w:ilvl w:val="0"/>
                 <w:numId w:val="16"/>
@@ -21426,7 +21426,7 @@
           </w:p>
           <w:p>
             <w:pPr>
-              <w:pStyle w:val="ListParagraph"/>
+              <w:pStyle w:val="Prrafodelista"/>
               <w:numPr>
                 <w:ilvl w:val="0"/>
                 <w:numId w:val="16"/>
@@ -21450,7 +21450,7 @@
           </w:p>
           <w:p>
             <w:pPr>
-              <w:pStyle w:val="ListParagraph"/>
+              <w:pStyle w:val="Prrafodelista"/>
               <w:numPr>
                 <w:ilvl w:val="0"/>
                 <w:numId w:val="16"/>
@@ -21474,7 +21474,7 @@
           </w:p>
           <w:p>
             <w:pPr>
-              <w:pStyle w:val="ListParagraph"/>
+              <w:pStyle w:val="Prrafodelista"/>
               <w:numPr>
                 <w:ilvl w:val="0"/>
                 <w:numId w:val="16"/>
@@ -21514,7 +21514,7 @@
           </w:p>
           <w:p>
             <w:pPr>
-              <w:pStyle w:val="ListParagraph"/>
+              <w:pStyle w:val="Prrafodelista"/>
               <w:numPr>
                 <w:ilvl w:val="0"/>
                 <w:numId w:val="16"/>
@@ -21538,7 +21538,7 @@
           </w:p>
           <w:p>
             <w:pPr>
-              <w:pStyle w:val="ListParagraph"/>
+              <w:pStyle w:val="Prrafodelista"/>
               <w:numPr>
                 <w:ilvl w:val="0"/>
                 <w:numId w:val="16"/>
@@ -21562,7 +21562,7 @@
           </w:p>
           <w:p>
             <w:pPr>
-              <w:pStyle w:val="ListParagraph"/>
+              <w:pStyle w:val="Prrafodelista"/>
               <w:numPr>
                 <w:ilvl w:val="0"/>
                 <w:numId w:val="16"/>
@@ -21586,7 +21586,7 @@
           </w:p>
           <w:p>
             <w:pPr>
-              <w:pStyle w:val="ListParagraph"/>
+              <w:pStyle w:val="Prrafodelista"/>
               <w:numPr>
                 <w:ilvl w:val="0"/>
                 <w:numId w:val="16"/>
@@ -21610,7 +21610,7 @@
           </w:p>
           <w:p>
             <w:pPr>
-              <w:pStyle w:val="ListParagraph"/>
+              <w:pStyle w:val="Prrafodelista"/>
               <w:numPr>
                 <w:ilvl w:val="0"/>
                 <w:numId w:val="16"/>
@@ -21645,7 +21645,7 @@
           </w:tcPr>
           <w:p>
             <w:pPr>
-              <w:pStyle w:val="ListParagraph"/>
+              <w:pStyle w:val="Prrafodelista"/>
               <w:numPr>
                 <w:ilvl w:val="0"/>
                 <w:numId w:val="17"/>
@@ -21836,7 +21836,7 @@
           </w:tcPr>
           <w:p>
             <w:pPr>
-              <w:pStyle w:val="ListParagraph"/>
+              <w:pStyle w:val="Prrafodelista"/>
               <w:numPr>
                 <w:ilvl w:val="0"/>
                 <w:numId w:val="4"/>
@@ -21874,7 +21874,7 @@
           </w:p>
           <w:p>
             <w:pPr>
-              <w:pStyle w:val="ListParagraph"/>
+              <w:pStyle w:val="Prrafodelista"/>
               <w:numPr>
                 <w:ilvl w:val="0"/>
                 <w:numId w:val="4"/>
@@ -21912,7 +21912,7 @@
           </w:p>
           <w:p>
             <w:pPr>
-              <w:pStyle w:val="ListParagraph"/>
+              <w:pStyle w:val="Prrafodelista"/>
               <w:numPr>
                 <w:ilvl w:val="0"/>
                 <w:numId w:val="17"/>
@@ -21960,7 +21960,7 @@
           </w:tcPr>
           <w:p>
             <w:pPr>
-              <w:pStyle w:val="ListParagraph"/>
+              <w:pStyle w:val="Prrafodelista"/>
               <w:numPr>
                 <w:ilvl w:val="0"/>
                 <w:numId w:val="26"/>
@@ -21985,7 +21985,7 @@
           </w:p>
           <w:p>
             <w:pPr>
-              <w:pStyle w:val="ListParagraph"/>
+              <w:pStyle w:val="Prrafodelista"/>
               <w:numPr>
                 <w:ilvl w:val="0"/>
                 <w:numId w:val="26"/>
@@ -22009,7 +22009,7 @@
           </w:p>
           <w:p>
             <w:pPr>
-              <w:pStyle w:val="ListParagraph"/>
+              <w:pStyle w:val="Prrafodelista"/>
               <w:numPr>
                 <w:ilvl w:val="0"/>
                 <w:numId w:val="26"/>
@@ -22033,7 +22033,7 @@
           </w:p>
           <w:p>
             <w:pPr>
-              <w:pStyle w:val="ListParagraph"/>
+              <w:pStyle w:val="Prrafodelista"/>
               <w:numPr>
                 <w:ilvl w:val="0"/>
                 <w:numId w:val="26"/>
@@ -22057,7 +22057,7 @@
           </w:p>
           <w:p>
             <w:pPr>
-              <w:pStyle w:val="ListParagraph"/>
+              <w:pStyle w:val="Prrafodelista"/>
               <w:numPr>
                 <w:ilvl w:val="0"/>
                 <w:numId w:val="26"/>
@@ -22081,7 +22081,7 @@
           </w:p>
           <w:p>
             <w:pPr>
-              <w:pStyle w:val="ListParagraph"/>
+              <w:pStyle w:val="Prrafodelista"/>
               <w:numPr>
                 <w:ilvl w:val="0"/>
                 <w:numId w:val="26"/>
@@ -22105,7 +22105,7 @@
           </w:p>
           <w:p>
             <w:pPr>
-              <w:pStyle w:val="ListParagraph"/>
+              <w:pStyle w:val="Prrafodelista"/>
               <w:numPr>
                 <w:ilvl w:val="0"/>
                 <w:numId w:val="26"/>
@@ -22129,7 +22129,7 @@
           </w:p>
           <w:p>
             <w:pPr>
-              <w:pStyle w:val="ListParagraph"/>
+              <w:pStyle w:val="Prrafodelista"/>
               <w:numPr>
                 <w:ilvl w:val="0"/>
                 <w:numId w:val="26"/>
@@ -22154,7 +22154,7 @@
           </w:p>
           <w:p>
             <w:pPr>
-              <w:pStyle w:val="ListParagraph"/>
+              <w:pStyle w:val="Prrafodelista"/>
               <w:numPr>
                 <w:ilvl w:val="0"/>
                 <w:numId w:val="26"/>
@@ -22178,7 +22178,7 @@
           </w:p>
           <w:p>
             <w:pPr>
-              <w:pStyle w:val="ListParagraph"/>
+              <w:pStyle w:val="Prrafodelista"/>
               <w:numPr>
                 <w:ilvl w:val="0"/>
                 <w:numId w:val="26"/>
@@ -22216,7 +22216,7 @@
           </w:tcPr>
           <w:p>
             <w:pPr>
-              <w:pStyle w:val="ListParagraph"/>
+              <w:pStyle w:val="Prrafodelista"/>
               <w:numPr>
                 <w:ilvl w:val="0"/>
                 <w:numId w:val="17"/>
@@ -22348,7 +22348,7 @@
           </w:tcPr>
           <w:p>
             <w:pPr>
-              <w:pStyle w:val="ListParagraph"/>
+              <w:pStyle w:val="Prrafodelista"/>
               <w:numPr>
                 <w:ilvl w:val="0"/>
                 <w:numId w:val="4"/>
@@ -22386,7 +22386,7 @@
           </w:p>
           <w:p>
             <w:pPr>
-              <w:pStyle w:val="ListParagraph"/>
+              <w:pStyle w:val="Prrafodelista"/>
               <w:numPr>
                 <w:ilvl w:val="0"/>
                 <w:numId w:val="4"/>
@@ -22412,7 +22412,7 @@
           </w:p>
           <w:p>
             <w:pPr>
-              <w:pStyle w:val="ListParagraph"/>
+              <w:pStyle w:val="Prrafodelista"/>
               <w:ind w:left="184" w:hanging="184"/>
               <w:cnfStyle w:val="000000100000" w:firstRow="0" w:lastRow="0" w:firstColumn="0" w:lastColumn="0" w:oddVBand="0" w:evenVBand="0" w:oddHBand="1" w:evenHBand="0" w:firstRowFirstColumn="0" w:firstRowLastColumn="0" w:lastRowFirstColumn="0" w:lastRowLastColumn="0"/>
               <w:rPr>
@@ -22425,7 +22425,7 @@
           </w:p>
           <w:p>
             <w:pPr>
-              <w:pStyle w:val="ListParagraph"/>
+              <w:pStyle w:val="Prrafodelista"/>
               <w:numPr>
                 <w:ilvl w:val="0"/>
                 <w:numId w:val="4"/>
@@ -22463,7 +22463,7 @@
           </w:tcPr>
           <w:p>
             <w:pPr>
-              <w:pStyle w:val="ListParagraph"/>
+              <w:pStyle w:val="Prrafodelista"/>
               <w:numPr>
                 <w:ilvl w:val="0"/>
                 <w:numId w:val="25"/>
@@ -22486,7 +22486,7 @@
           </w:p>
           <w:p>
             <w:pPr>
-              <w:pStyle w:val="ListParagraph"/>
+              <w:pStyle w:val="Prrafodelista"/>
               <w:numPr>
                 <w:ilvl w:val="0"/>
                 <w:numId w:val="25"/>
@@ -22504,12 +22504,258 @@
                 <w:szCs w:val="20"/>
                 <w:lang w:val="es-AR"/>
               </w:rPr>
-              <w:t xml:space="preserve">El cliente ingresa el pedido "2 Hamburguesas de tamaño Mediano, uno sin mayonesa y el otro completo." </w:t>
-            </w:r>
-          </w:p>
-          <w:p>
-            <w:pPr>
-              <w:pStyle w:val="ListParagraph"/>
+              <w:t xml:space="preserve">El cliente ingresa el </w:t>
+            </w:r>
+            <w:r>
+              <w:rPr>
+                <w:rFonts w:cs="Calibri"/>
+                <w:szCs w:val="20"/>
+                <w:lang w:val="es-AR"/>
+              </w:rPr>
+              <w:t xml:space="preserve">detalle del </w:t>
+            </w:r>
+            <w:r>
+              <w:rPr>
+                <w:rFonts w:cs="Calibri"/>
+                <w:szCs w:val="20"/>
+                <w:lang w:val="es-AR"/>
+              </w:rPr>
+              <w:t xml:space="preserve">pedido "2 Hamburguesas de tamaño Mediano, uno sin mayonesa y el otro completo." </w:t>
+            </w:r>
+          </w:p>
+          <w:p>
+            <w:pPr>
+              <w:pStyle w:val="Prrafodelista"/>
+              <w:numPr>
+                <w:ilvl w:val="0"/>
+                <w:numId w:val="25"/>
+              </w:numPr>
+              <w:cnfStyle w:val="000000100000" w:firstRow="0" w:lastRow="0" w:firstColumn="0" w:lastColumn="0" w:oddVBand="0" w:evenVBand="0" w:oddHBand="1" w:evenHBand="0" w:firstRowFirstColumn="0" w:firstRowLastColumn="0" w:lastRowFirstColumn="0" w:lastRowLastColumn="0"/>
+              <w:rPr>
+                <w:rFonts w:cs="Calibri"/>
+                <w:szCs w:val="20"/>
+                <w:lang w:val="es-AR"/>
+              </w:rPr>
+            </w:pPr>
+            <w:r>
+              <w:rPr>
+                <w:rFonts w:cs="Calibri"/>
+                <w:szCs w:val="20"/>
+                <w:lang w:val="es-AR"/>
+              </w:rPr>
+              <w:t xml:space="preserve">El cliente indica la calle del local "Isabel la católica". </w:t>
+            </w:r>
+          </w:p>
+          <w:p>
+            <w:pPr>
+              <w:pStyle w:val="Prrafodelista"/>
+              <w:numPr>
+                <w:ilvl w:val="0"/>
+                <w:numId w:val="25"/>
+              </w:numPr>
+              <w:cnfStyle w:val="000000100000" w:firstRow="0" w:lastRow="0" w:firstColumn="0" w:lastColumn="0" w:oddVBand="0" w:evenVBand="0" w:oddHBand="1" w:evenHBand="0" w:firstRowFirstColumn="0" w:firstRowLastColumn="0" w:lastRowFirstColumn="0" w:lastRowLastColumn="0"/>
+              <w:rPr>
+                <w:rFonts w:cs="Calibri"/>
+                <w:szCs w:val="20"/>
+                <w:lang w:val="es-AR"/>
+              </w:rPr>
+            </w:pPr>
+            <w:r>
+              <w:rPr>
+                <w:rFonts w:cs="Calibri"/>
+                <w:szCs w:val="20"/>
+                <w:lang w:val="es-AR"/>
+              </w:rPr>
+              <w:t>El cliente ingresa la altura del local "994"</w:t>
+            </w:r>
+          </w:p>
+          <w:p>
+            <w:pPr>
+              <w:pStyle w:val="Prrafodelista"/>
+              <w:numPr>
+                <w:ilvl w:val="0"/>
+                <w:numId w:val="25"/>
+              </w:numPr>
+              <w:cnfStyle w:val="000000100000" w:firstRow="0" w:lastRow="0" w:firstColumn="0" w:lastColumn="0" w:oddVBand="0" w:evenVBand="0" w:oddHBand="1" w:evenHBand="0" w:firstRowFirstColumn="0" w:firstRowLastColumn="0" w:lastRowFirstColumn="0" w:lastRowLastColumn="0"/>
+              <w:rPr>
+                <w:rFonts w:cs="Calibri"/>
+                <w:szCs w:val="20"/>
+                <w:lang w:val="es-AR"/>
+              </w:rPr>
+            </w:pPr>
+            <w:r>
+              <w:rPr>
+                <w:rFonts w:cs="Calibri"/>
+                <w:szCs w:val="20"/>
+                <w:lang w:val="es-AR"/>
+              </w:rPr>
+              <w:t xml:space="preserve">El cliente selecciona la ciudad "Córdoba" </w:t>
+            </w:r>
+          </w:p>
+          <w:p>
+            <w:pPr>
+              <w:pStyle w:val="Prrafodelista"/>
+              <w:numPr>
+                <w:ilvl w:val="0"/>
+                <w:numId w:val="25"/>
+              </w:numPr>
+              <w:cnfStyle w:val="000000100000" w:firstRow="0" w:lastRow="0" w:firstColumn="0" w:lastColumn="0" w:oddVBand="0" w:evenVBand="0" w:oddHBand="1" w:evenHBand="0" w:firstRowFirstColumn="0" w:firstRowLastColumn="0" w:lastRowFirstColumn="0" w:lastRowLastColumn="0"/>
+              <w:rPr>
+                <w:rFonts w:cs="Calibri"/>
+                <w:szCs w:val="20"/>
+                <w:lang w:val="es-AR"/>
+              </w:rPr>
+            </w:pPr>
+            <w:r>
+              <w:rPr>
+                <w:rFonts w:cs="Calibri"/>
+                <w:szCs w:val="20"/>
+                <w:lang w:val="es-AR"/>
+              </w:rPr>
+              <w:t xml:space="preserve">El cliente ingresa el costo del pedido un total de $1700 </w:t>
+            </w:r>
+          </w:p>
+          <w:p>
+            <w:pPr>
+              <w:pStyle w:val="Prrafodelista"/>
+              <w:numPr>
+                <w:ilvl w:val="0"/>
+                <w:numId w:val="25"/>
+              </w:numPr>
+              <w:cnfStyle w:val="000000100000" w:firstRow="0" w:lastRow="0" w:firstColumn="0" w:lastColumn="0" w:oddVBand="0" w:evenVBand="0" w:oddHBand="1" w:evenHBand="0" w:firstRowFirstColumn="0" w:firstRowLastColumn="0" w:lastRowFirstColumn="0" w:lastRowLastColumn="0"/>
+              <w:rPr>
+                <w:rFonts w:cs="Calibri"/>
+                <w:szCs w:val="20"/>
+                <w:lang w:val="es-AR"/>
+              </w:rPr>
+            </w:pPr>
+            <w:r>
+              <w:rPr>
+                <w:rFonts w:cs="Calibri"/>
+                <w:szCs w:val="20"/>
+                <w:lang w:val="es-AR"/>
+              </w:rPr>
+              <w:t>El cliente ingresa la dirección de entrega indicando la calle "Suquía", altura "462".</w:t>
+            </w:r>
+          </w:p>
+          <w:p>
+            <w:pPr>
+              <w:pStyle w:val="Prrafodelista"/>
+              <w:numPr>
+                <w:ilvl w:val="0"/>
+                <w:numId w:val="25"/>
+              </w:numPr>
+              <w:cnfStyle w:val="000000100000" w:firstRow="0" w:lastRow="0" w:firstColumn="0" w:lastColumn="0" w:oddVBand="0" w:evenVBand="0" w:oddHBand="1" w:evenHBand="0" w:firstRowFirstColumn="0" w:firstRowLastColumn="0" w:lastRowFirstColumn="0" w:lastRowLastColumn="0"/>
+              <w:rPr>
+                <w:rFonts w:cs="Calibri"/>
+                <w:szCs w:val="20"/>
+                <w:lang w:val="es-AR"/>
+              </w:rPr>
+            </w:pPr>
+            <w:r>
+              <w:rPr>
+                <w:rFonts w:cs="Calibri"/>
+                <w:szCs w:val="20"/>
+                <w:lang w:val="es-AR"/>
+              </w:rPr>
+              <w:t xml:space="preserve">El cliente ingresa la ciudad de entrega "Córdoba". </w:t>
+            </w:r>
+          </w:p>
+          <w:p>
+            <w:pPr>
+              <w:pStyle w:val="Prrafodelista"/>
+              <w:numPr>
+                <w:ilvl w:val="0"/>
+                <w:numId w:val="25"/>
+              </w:numPr>
+              <w:cnfStyle w:val="000000100000" w:firstRow="0" w:lastRow="0" w:firstColumn="0" w:lastColumn="0" w:oddVBand="0" w:evenVBand="0" w:oddHBand="1" w:evenHBand="0" w:firstRowFirstColumn="0" w:firstRowLastColumn="0" w:lastRowFirstColumn="0" w:lastRowLastColumn="0"/>
+              <w:rPr>
+                <w:rFonts w:cs="Calibri"/>
+                <w:szCs w:val="20"/>
+                <w:lang w:val="es-AR"/>
+              </w:rPr>
+            </w:pPr>
+            <w:r>
+              <w:rPr>
+                <w:rFonts w:cs="Calibri"/>
+                <w:szCs w:val="20"/>
+                <w:lang w:val="es-AR"/>
+              </w:rPr>
+              <w:t>El cliente selecciona la forma de pago “Efectivo”</w:t>
+            </w:r>
+          </w:p>
+          <w:p>
+            <w:pPr>
+              <w:pStyle w:val="Prrafodelista"/>
+              <w:numPr>
+                <w:ilvl w:val="0"/>
+                <w:numId w:val="25"/>
+              </w:numPr>
+              <w:cnfStyle w:val="000000100000" w:firstRow="0" w:lastRow="0" w:firstColumn="0" w:lastColumn="0" w:oddVBand="0" w:evenVBand="0" w:oddHBand="1" w:evenHBand="0" w:firstRowFirstColumn="0" w:firstRowLastColumn="0" w:lastRowFirstColumn="0" w:lastRowLastColumn="0"/>
+              <w:rPr>
+                <w:rFonts w:cs="Calibri"/>
+                <w:szCs w:val="20"/>
+                <w:lang w:val="es-AR"/>
+              </w:rPr>
+            </w:pPr>
+            <w:r>
+              <w:rPr>
+                <w:rFonts w:cs="Calibri"/>
+                <w:szCs w:val="20"/>
+                <w:lang w:val="es-AR"/>
+              </w:rPr>
+              <w:t>El cliente ingresa el monto a pagar “$1700”</w:t>
+            </w:r>
+          </w:p>
+          <w:p>
+            <w:pPr>
+              <w:pStyle w:val="Prrafodelista"/>
+              <w:numPr>
+                <w:ilvl w:val="0"/>
+                <w:numId w:val="25"/>
+              </w:numPr>
+              <w:cnfStyle w:val="000000100000" w:firstRow="0" w:lastRow="0" w:firstColumn="0" w:lastColumn="0" w:oddVBand="0" w:evenVBand="0" w:oddHBand="1" w:evenHBand="0" w:firstRowFirstColumn="0" w:firstRowLastColumn="0" w:lastRowFirstColumn="0" w:lastRowLastColumn="0"/>
+              <w:rPr>
+                <w:rFonts w:cs="Calibri"/>
+                <w:szCs w:val="20"/>
+                <w:lang w:val="es-AR"/>
+              </w:rPr>
+            </w:pPr>
+            <w:r>
+              <w:rPr>
+                <w:rFonts w:cs="Calibri"/>
+                <w:szCs w:val="20"/>
+                <w:lang w:val="es-AR"/>
+              </w:rPr>
+              <w:t>El cliente selecciona la opción “lo antes posible”</w:t>
+            </w:r>
+          </w:p>
+          <w:p>
+            <w:pPr>
+              <w:pStyle w:val="Prrafodelista"/>
+              <w:numPr>
+                <w:ilvl w:val="0"/>
+                <w:numId w:val="25"/>
+              </w:numPr>
+              <w:cnfStyle w:val="000000100000" w:firstRow="0" w:lastRow="0" w:firstColumn="0" w:lastColumn="0" w:oddVBand="0" w:evenVBand="0" w:oddHBand="1" w:evenHBand="0" w:firstRowFirstColumn="0" w:firstRowLastColumn="0" w:lastRowFirstColumn="0" w:lastRowLastColumn="0"/>
+              <w:rPr>
+                <w:rFonts w:cs="Calibri"/>
+                <w:szCs w:val="20"/>
+                <w:lang w:val="es-AR"/>
+              </w:rPr>
+            </w:pPr>
+            <w:r>
+              <w:rPr>
+                <w:rFonts w:cs="Calibri"/>
+                <w:szCs w:val="20"/>
+                <w:lang w:val="es-AR"/>
+              </w:rPr>
+              <w:t>El cliente selecciona la opción “Pedir”</w:t>
+            </w:r>
+          </w:p>
+          <w:p>
+            <w:pPr>
+              <w:pStyle w:val="Prrafodelista"/>
               <w:tabs>
                 <w:tab w:val="left" w:pos="400"/>
               </w:tabs>
@@ -22535,7 +22781,7 @@
           </w:tcPr>
           <w:p>
             <w:pPr>
-              <w:pStyle w:val="ListParagraph"/>
+              <w:pStyle w:val="Prrafodelista"/>
               <w:numPr>
                 <w:ilvl w:val="0"/>
                 <w:numId w:val="22"/>
@@ -22748,7 +22994,7 @@
           </w:tcPr>
           <w:p>
             <w:pPr>
-              <w:pStyle w:val="ListParagraph"/>
+              <w:pStyle w:val="Prrafodelista"/>
               <w:numPr>
                 <w:ilvl w:val="0"/>
                 <w:numId w:val="4"/>
@@ -22786,7 +23032,7 @@
           </w:p>
           <w:p>
             <w:pPr>
-              <w:pStyle w:val="ListParagraph"/>
+              <w:pStyle w:val="Prrafodelista"/>
               <w:numPr>
                 <w:ilvl w:val="0"/>
                 <w:numId w:val="4"/>
@@ -22812,7 +23058,7 @@
           </w:p>
           <w:p>
             <w:pPr>
-              <w:pStyle w:val="ListParagraph"/>
+              <w:pStyle w:val="Prrafodelista"/>
               <w:cnfStyle w:val="000000000000" w:firstRow="0" w:lastRow="0" w:firstColumn="0" w:lastColumn="0" w:oddVBand="0" w:evenVBand="0" w:oddHBand="0" w:evenHBand="0" w:firstRowFirstColumn="0" w:firstRowLastColumn="0" w:lastRowFirstColumn="0" w:lastRowLastColumn="0"/>
               <w:rPr>
                 <w:rFonts w:cs="Calibri"/>
@@ -22824,7 +23070,7 @@
           </w:p>
           <w:p>
             <w:pPr>
-              <w:pStyle w:val="ListParagraph"/>
+              <w:pStyle w:val="Prrafodelista"/>
               <w:numPr>
                 <w:ilvl w:val="0"/>
                 <w:numId w:val="4"/>
@@ -22919,7 +23165,7 @@
           </w:tcPr>
           <w:p>
             <w:pPr>
-              <w:pStyle w:val="ListParagraph"/>
+              <w:pStyle w:val="Prrafodelista"/>
               <w:numPr>
                 <w:ilvl w:val="0"/>
                 <w:numId w:val="28"/>
@@ -22943,7 +23189,7 @@
           </w:p>
           <w:p>
             <w:pPr>
-              <w:pStyle w:val="ListParagraph"/>
+              <w:pStyle w:val="Prrafodelista"/>
               <w:numPr>
                 <w:ilvl w:val="0"/>
                 <w:numId w:val="28"/>
@@ -22983,7 +23229,7 @@
           </w:p>
           <w:p>
             <w:pPr>
-              <w:pStyle w:val="ListParagraph"/>
+              <w:pStyle w:val="Prrafodelista"/>
               <w:numPr>
                 <w:ilvl w:val="0"/>
                 <w:numId w:val="28"/>
@@ -23007,7 +23253,7 @@
           </w:p>
           <w:p>
             <w:pPr>
-              <w:pStyle w:val="ListParagraph"/>
+              <w:pStyle w:val="Prrafodelista"/>
               <w:numPr>
                 <w:ilvl w:val="0"/>
                 <w:numId w:val="28"/>
@@ -23047,7 +23293,7 @@
           </w:p>
           <w:p>
             <w:pPr>
-              <w:pStyle w:val="ListParagraph"/>
+              <w:pStyle w:val="Prrafodelista"/>
               <w:numPr>
                 <w:ilvl w:val="0"/>
                 <w:numId w:val="28"/>
@@ -23071,7 +23317,7 @@
           </w:p>
           <w:p>
             <w:pPr>
-              <w:pStyle w:val="ListParagraph"/>
+              <w:pStyle w:val="Prrafodelista"/>
               <w:numPr>
                 <w:ilvl w:val="0"/>
                 <w:numId w:val="28"/>
@@ -23095,7 +23341,7 @@
           </w:p>
           <w:p>
             <w:pPr>
-              <w:pStyle w:val="ListParagraph"/>
+              <w:pStyle w:val="Prrafodelista"/>
               <w:numPr>
                 <w:ilvl w:val="0"/>
                 <w:numId w:val="28"/>
@@ -23119,7 +23365,7 @@
           </w:p>
           <w:p>
             <w:pPr>
-              <w:pStyle w:val="ListParagraph"/>
+              <w:pStyle w:val="Prrafodelista"/>
               <w:numPr>
                 <w:ilvl w:val="0"/>
                 <w:numId w:val="28"/>
@@ -23159,7 +23405,7 @@
           </w:p>
           <w:p>
             <w:pPr>
-              <w:pStyle w:val="ListParagraph"/>
+              <w:pStyle w:val="Prrafodelista"/>
               <w:numPr>
                 <w:ilvl w:val="0"/>
                 <w:numId w:val="28"/>
@@ -23183,7 +23429,7 @@
           </w:p>
           <w:p>
             <w:pPr>
-              <w:pStyle w:val="ListParagraph"/>
+              <w:pStyle w:val="Prrafodelista"/>
               <w:numPr>
                 <w:ilvl w:val="0"/>
                 <w:numId w:val="28"/>
@@ -23218,7 +23464,7 @@
           </w:tcPr>
           <w:p>
             <w:pPr>
-              <w:pStyle w:val="ListParagraph"/>
+              <w:pStyle w:val="Prrafodelista"/>
               <w:numPr>
                 <w:ilvl w:val="0"/>
                 <w:numId w:val="22"/>
@@ -26637,13 +26883,13 @@
       <w:lang w:eastAsia="es-ES"/>
     </w:rPr>
   </w:style>
-  <w:style w:type="character" w:default="1" w:styleId="DefaultParagraphFont">
+  <w:style w:type="character" w:default="1" w:styleId="Fuentedeprrafopredeter">
     <w:name w:val="Default Paragraph Font"/>
     <w:uiPriority w:val="1"/>
     <w:semiHidden/>
     <w:unhideWhenUsed/>
   </w:style>
-  <w:style w:type="table" w:default="1" w:styleId="TableNormal">
+  <w:style w:type="table" w:default="1" w:styleId="Tablanormal">
     <w:name w:val="Normal Table"/>
     <w:uiPriority w:val="99"/>
     <w:semiHidden/>
@@ -26658,15 +26904,15 @@
       </w:tblCellMar>
     </w:tblPr>
   </w:style>
-  <w:style w:type="numbering" w:default="1" w:styleId="NoList">
+  <w:style w:type="numbering" w:default="1" w:styleId="Sinlista">
     <w:name w:val="No List"/>
     <w:uiPriority w:val="99"/>
     <w:semiHidden/>
     <w:unhideWhenUsed/>
   </w:style>
-  <w:style w:type="table" w:styleId="TableGrid">
+  <w:style w:type="table" w:styleId="Tablaconcuadrcula">
     <w:name w:val="Table Grid"/>
-    <w:basedOn w:val="TableNormal"/>
+    <w:basedOn w:val="Tablanormal"/>
     <w:rsid w:val="00B46C55"/>
     <w:pPr>
       <w:spacing w:after="160" w:line="312" w:lineRule="auto"/>
@@ -26688,7 +26934,7 @@
       </w:tblBorders>
     </w:tblPr>
   </w:style>
-  <w:style w:type="paragraph" w:styleId="ListParagraph">
+  <w:style w:type="paragraph" w:styleId="Prrafodelista">
     <w:name w:val="List Paragraph"/>
     <w:basedOn w:val="Normal"/>
     <w:uiPriority w:val="34"/>
@@ -26699,9 +26945,9 @@
       <w:contextualSpacing/>
     </w:pPr>
   </w:style>
-  <w:style w:type="table" w:styleId="MediumGrid1-Accent1">
+  <w:style w:type="table" w:styleId="Cuadrculamedia1-nfasis1">
     <w:name w:val="Medium Grid 1 Accent 1"/>
-    <w:basedOn w:val="TableNormal"/>
+    <w:basedOn w:val="Tablanormal"/>
     <w:uiPriority w:val="67"/>
     <w:rsid w:val="00B46C55"/>
     <w:rPr>
@@ -26768,7 +27014,7 @@
       </w:tcPr>
     </w:tblStylePr>
   </w:style>
-  <w:style w:type="paragraph" w:styleId="NoSpacing">
+  <w:style w:type="paragraph" w:styleId="Sinespaciado">
     <w:name w:val="No Spacing"/>
     <w:uiPriority w:val="1"/>
     <w:qFormat/>
@@ -26783,10 +27029,10 @@
       <w:lang w:val="es-ES" w:eastAsia="es-ES"/>
     </w:rPr>
   </w:style>
-  <w:style w:type="paragraph" w:styleId="Header">
+  <w:style w:type="paragraph" w:styleId="Encabezado">
     <w:name w:val="header"/>
     <w:basedOn w:val="Normal"/>
-    <w:link w:val="HeaderChar"/>
+    <w:link w:val="EncabezadoCar"/>
     <w:uiPriority w:val="99"/>
     <w:unhideWhenUsed/>
     <w:rsid w:val="00E93C20"/>
@@ -26797,10 +27043,10 @@
       </w:tabs>
     </w:pPr>
   </w:style>
-  <w:style w:type="character" w:customStyle="1" w:styleId="HeaderChar">
-    <w:name w:val="Header Char"/>
-    <w:basedOn w:val="DefaultParagraphFont"/>
-    <w:link w:val="Header"/>
+  <w:style w:type="character" w:customStyle="1" w:styleId="EncabezadoCar">
+    <w:name w:val="Encabezado Car"/>
+    <w:basedOn w:val="Fuentedeprrafopredeter"/>
+    <w:link w:val="Encabezado"/>
     <w:uiPriority w:val="99"/>
     <w:rsid w:val="00E93C20"/>
     <w:rPr>
@@ -26810,10 +27056,10 @@
       <w:lang w:val="es-ES" w:eastAsia="es-ES"/>
     </w:rPr>
   </w:style>
-  <w:style w:type="paragraph" w:styleId="Footer">
+  <w:style w:type="paragraph" w:styleId="Piedepgina">
     <w:name w:val="footer"/>
     <w:basedOn w:val="Normal"/>
-    <w:link w:val="FooterChar"/>
+    <w:link w:val="PiedepginaCar"/>
     <w:uiPriority w:val="99"/>
     <w:unhideWhenUsed/>
     <w:rsid w:val="00E93C20"/>
@@ -26824,10 +27070,10 @@
       </w:tabs>
     </w:pPr>
   </w:style>
-  <w:style w:type="character" w:customStyle="1" w:styleId="FooterChar">
-    <w:name w:val="Footer Char"/>
-    <w:basedOn w:val="DefaultParagraphFont"/>
-    <w:link w:val="Footer"/>
+  <w:style w:type="character" w:customStyle="1" w:styleId="PiedepginaCar">
+    <w:name w:val="Pie de página Car"/>
+    <w:basedOn w:val="Fuentedeprrafopredeter"/>
+    <w:link w:val="Piedepgina"/>
     <w:uiPriority w:val="99"/>
     <w:rsid w:val="00E93C20"/>
     <w:rPr>
@@ -26847,7 +27093,7 @@
       </w:numPr>
     </w:pPr>
   </w:style>
-  <w:style w:type="paragraph" w:styleId="Revision">
+  <w:style w:type="paragraph" w:styleId="Revisin">
     <w:name w:val="Revision"/>
     <w:hidden/>
     <w:uiPriority w:val="99"/>

</xml_diff>